<commit_message>
Added a few more articles, replaced articles images to other path. Now to remake images path in articles
</commit_message>
<xml_diff>
--- a/src/todostatji.docx
+++ b/src/todostatji.docx
@@ -1,24 +1,38 @@
 
 <file path=word/document.xml><?xml version="1.0" encoding="utf-8"?>
-<w:document xmlns:ve="http://schemas.openxmlformats.org/markup-compatibility/2006" xmlns:o="urn:schemas-microsoft-com:office:office" xmlns:r="http://schemas.openxmlformats.org/officeDocument/2006/relationships" xmlns:m="http://schemas.openxmlformats.org/officeDocument/2006/math" xmlns:v="urn:schemas-microsoft-com:vml" xmlns:wp="http://schemas.openxmlformats.org/drawingml/2006/wordprocessingDrawing" xmlns:w10="urn:schemas-microsoft-com:office:word" xmlns:w="http://schemas.openxmlformats.org/wordprocessingml/2006/main" xmlns:wne="http://schemas.microsoft.com/office/word/2006/wordml">
+<w:document xmlns:wpc="http://schemas.microsoft.com/office/word/2010/wordprocessingCanvas" xmlns:mc="http://schemas.openxmlformats.org/markup-compatibility/2006" xmlns:o="urn:schemas-microsoft-com:office:office" xmlns:r="http://schemas.openxmlformats.org/officeDocument/2006/relationships" xmlns:m="http://schemas.openxmlformats.org/officeDocument/2006/math" xmlns:v="urn:schemas-microsoft-com:vml" xmlns:wp14="http://schemas.microsoft.com/office/word/2010/wordprocessingDrawing" xmlns:wp="http://schemas.openxmlformats.org/drawingml/2006/wordprocessingDrawing" xmlns:w10="urn:schemas-microsoft-com:office:word" xmlns:w="http://schemas.openxmlformats.org/wordprocessingml/2006/main" xmlns:w14="http://schemas.microsoft.com/office/word/2010/wordml" xmlns:w15="http://schemas.microsoft.com/office/word/2012/wordml" xmlns:wpg="http://schemas.microsoft.com/office/word/2010/wordprocessingGroup" xmlns:wpi="http://schemas.microsoft.com/office/word/2010/wordprocessingInk" xmlns:wne="http://schemas.microsoft.com/office/word/2006/wordml" xmlns:wps="http://schemas.microsoft.com/office/word/2010/wordprocessingShape" mc:Ignorable="w14 w15 wp14">
   <w:body>
-    <w:p>
-      <w:r>
+    <w:bookmarkStart w:id="0" w:name="_GoBack"/>
+    <w:bookmarkEnd w:id="0"/>
+    <w:p>
+      <w:r>
+        <w:rPr>
+          <w:rStyle w:val="a3"/>
+        </w:rPr>
         <w:fldChar w:fldCharType="begin"/>
       </w:r>
       <w:r>
-        <w:instrText>HYPERLINK "http://www.vse-nevestam.ru/statji/svadebnoye-platie-bu.html"</w:instrText>
-      </w:r>
-      <w:r>
+        <w:rPr>
+          <w:rStyle w:val="a3"/>
+        </w:rPr>
+        <w:instrText xml:space="preserve"> HYPERLINK "http://www.vse-nevestam.ru/statji/podbor-platia-po-telu-1.html" </w:instrText>
+      </w:r>
+      <w:r>
+        <w:rPr>
+          <w:rStyle w:val="a3"/>
+        </w:rPr>
         <w:fldChar w:fldCharType="separate"/>
       </w:r>
       <w:r>
         <w:rPr>
           <w:rStyle w:val="a3"/>
         </w:rPr>
-        <w:t>http://www.vse-nevestam.ru/statji/svadebnoye-platie-bu.html</w:t>
-      </w:r>
-      <w:r>
+        <w:t>http://www.vse-nevestam.ru/statji/podbor-platia-po-telu-1.html</w:t>
+      </w:r>
+      <w:r>
+        <w:rPr>
+          <w:rStyle w:val="a3"/>
+        </w:rPr>
         <w:fldChar w:fldCharType="end"/>
       </w:r>
     </w:p>
@@ -39,25 +53,7 @@
           <w:sz w:val="26"/>
           <w:szCs w:val="26"/>
         </w:rPr>
-        <w:t xml:space="preserve">Свадебные платья </w:t>
-      </w:r>
-      <w:proofErr w:type="spellStart"/>
-      <w:r>
-        <w:rPr>
-          <w:color w:val="000000"/>
-          <w:sz w:val="26"/>
-          <w:szCs w:val="26"/>
-        </w:rPr>
-        <w:t>бу</w:t>
-      </w:r>
-      <w:proofErr w:type="spellEnd"/>
-      <w:r>
-        <w:rPr>
-          <w:color w:val="000000"/>
-          <w:sz w:val="26"/>
-          <w:szCs w:val="26"/>
-        </w:rPr>
-        <w:t xml:space="preserve"> (бывшие в употреблении)</w:t>
+        <w:t>Подбор платья по телосложению (яблоко и груша)</w:t>
       </w:r>
     </w:p>
     <w:p>
@@ -65,87 +61,95 @@
         <w:shd w:val="clear" w:color="auto" w:fill="FFFAFA"/>
         <w:jc w:val="both"/>
         <w:rPr>
-          <w:color w:val="000000"/>
-          <w:sz w:val="20"/>
-          <w:szCs w:val="20"/>
-        </w:rPr>
-      </w:pPr>
-      <w:r>
-        <w:rPr>
-          <w:color w:val="4D3BB5"/>
-        </w:rPr>
-        <w:t>Боже мой, он наконец-то сделал мне предложение! Я – уже не просто «его девушка», а невеста. Сумасшедшее счастье, затаённая зависть в глазах подруг, наслаждение новым статусом… И, конечно же, приятные предсвадебные хлопоты. Где, с кем, когда, в каком стиле будет торжество – от этих вопросов кружится голова. И самый главный, просто-таки сакраментальный вопрос – какое одеяние покупать под венец?</w:t>
+          <w:color w:val="4D3BB5"/>
+          <w:sz w:val="24"/>
+          <w:szCs w:val="24"/>
+        </w:rPr>
+      </w:pPr>
+      <w:r>
+        <w:rPr>
+          <w:color w:val="4D3BB5"/>
+        </w:rPr>
+        <w:t xml:space="preserve">Исследование проведено американской компанией </w:t>
+      </w:r>
+      <w:proofErr w:type="spellStart"/>
+      <w:r>
+        <w:rPr>
+          <w:color w:val="4D3BB5"/>
+        </w:rPr>
+        <w:t>базл</w:t>
+      </w:r>
+      <w:proofErr w:type="spellEnd"/>
+      <w:r>
+        <w:rPr>
+          <w:color w:val="4D3BB5"/>
+        </w:rPr>
+        <w:t>.</w:t>
       </w:r>
       <w:r>
         <w:rPr>
           <w:color w:val="4D3BB5"/>
         </w:rPr>
         <w:br/>
+        <w:t>Тот день, когда невеста является звездой, и она должна чувствовать и выглядеть лучше всех. Все глаза на нее и платье невесты становится важным фактором, определяющим ее внешний вид.</w:t>
       </w:r>
       <w:r>
         <w:rPr>
           <w:color w:val="4D3BB5"/>
         </w:rPr>
         <w:br/>
-        <w:t xml:space="preserve">Увы, на этом этапе подготовки к торжеству любящие родственники выстроили настоящие баррикады из </w:t>
+        <w:t xml:space="preserve">Мы считаем, что наряд должен отражать то, чем ты </w:t>
       </w:r>
       <w:proofErr w:type="spellStart"/>
-      <w:proofErr w:type="gramStart"/>
-      <w:r>
-        <w:rPr>
-          <w:color w:val="4D3BB5"/>
-        </w:rPr>
-        <w:t>жмотства</w:t>
+      <w:r>
+        <w:rPr>
+          <w:color w:val="4D3BB5"/>
+        </w:rPr>
+        <w:t>являешся</w:t>
       </w:r>
       <w:proofErr w:type="spellEnd"/>
-      <w:proofErr w:type="gramEnd"/>
-      <w:r>
-        <w:rPr>
-          <w:color w:val="4D3BB5"/>
-        </w:rPr>
-        <w:t xml:space="preserve">, практичности и </w:t>
-      </w:r>
-      <w:proofErr w:type="spellStart"/>
-      <w:r>
-        <w:rPr>
-          <w:color w:val="4D3BB5"/>
-        </w:rPr>
-        <w:t>скупердяйства</w:t>
-      </w:r>
-      <w:proofErr w:type="spellEnd"/>
-      <w:r>
-        <w:rPr>
-          <w:color w:val="4D3BB5"/>
-        </w:rPr>
-        <w:t xml:space="preserve">. Тон задала будущая свекровь: мол, зачем тратить такие </w:t>
-      </w:r>
-      <w:proofErr w:type="spellStart"/>
-      <w:r>
-        <w:rPr>
-          <w:color w:val="4D3BB5"/>
-        </w:rPr>
-        <w:t>огромадные</w:t>
-      </w:r>
-      <w:proofErr w:type="spellEnd"/>
-      <w:r>
-        <w:rPr>
-          <w:color w:val="4D3BB5"/>
-        </w:rPr>
-        <w:t xml:space="preserve"> деньжищи на новое одеяние? Ведь на эти деньги можно купить холодильник в семейное гнёздышко. Он ведь лучше, чем одеяние? Тем более что можно выбрать что-нибудь симпатичное, но бывшее в употреблении. Купить на </w:t>
-      </w:r>
-      <w:proofErr w:type="spellStart"/>
-      <w:r>
-        <w:rPr>
-          <w:color w:val="4D3BB5"/>
-        </w:rPr>
-        <w:t>Авито</w:t>
-      </w:r>
-      <w:proofErr w:type="spellEnd"/>
-      <w:r>
-        <w:rPr>
-          <w:color w:val="4D3BB5"/>
-        </w:rPr>
-        <w:t>, выбрать в отделе чужих ношенных одежд в салоне… Серьёзная экономия!</w:t>
+      <w:r>
+        <w:rPr>
+          <w:color w:val="4D3BB5"/>
+        </w:rPr>
+        <w:t>. Поэтому, нужно выбрать одеяние, которое подходит под ваше телосложение. Это - одна из самых важных задач для невесты. В то время когда девушка находится в поиске подвенечного наряда, нужно обязательно учитывать телосложение, чтобы все идеально подходило. Предлагаем Вашему вниманию руководство поиска, которое заставит людей застыть и созерцать вас – красивую и потрясающую невесту.</w:t>
+      </w:r>
+    </w:p>
+    <w:p>
+      <w:pPr>
+        <w:pStyle w:val="2"/>
+        <w:shd w:val="clear" w:color="auto" w:fill="FFFAFA"/>
+        <w:jc w:val="both"/>
+        <w:rPr>
+          <w:color w:val="4D3BB5"/>
+          <w:sz w:val="24"/>
+          <w:szCs w:val="24"/>
+        </w:rPr>
+      </w:pPr>
+      <w:r>
+        <w:rPr>
+          <w:color w:val="4D3BB5"/>
+          <w:sz w:val="24"/>
+          <w:szCs w:val="24"/>
+        </w:rPr>
+        <w:t>Девушка "Яблоко"</w:t>
+      </w:r>
+    </w:p>
+    <w:p>
+      <w:pPr>
+        <w:shd w:val="clear" w:color="auto" w:fill="FFFAFA"/>
+        <w:jc w:val="both"/>
+        <w:rPr>
+          <w:color w:val="4D3BB5"/>
+          <w:sz w:val="24"/>
+          <w:szCs w:val="24"/>
+        </w:rPr>
+      </w:pPr>
+      <w:r>
+        <w:rPr>
+          <w:color w:val="4D3BB5"/>
+        </w:rPr>
+        <w:t>Образ яблоко - с широкими плечами, более чувственная, чем другие. Маленькая талия, полная грудь – все это очень выделяет верхнюю часть тела. Эта форма соотносится с тонкими руками и ногами, которые легко могут быть выделены правильно подобранным товаром.</w:t>
       </w:r>
       <w:r>
         <w:rPr>
@@ -167,9 +171,9 @@
         </w:rPr>
         <w:drawing>
           <wp:inline distT="0" distB="0" distL="0" distR="0">
-            <wp:extent cx="2857500" cy="2857500"/>
+            <wp:extent cx="2571750" cy="4191000"/>
             <wp:effectExtent l="0" t="0" r="0" b="0"/>
-            <wp:docPr id="34" name="Рисунок 34" descr="Старое свадебное платье"/>
+            <wp:docPr id="55" name="Рисунок 55" descr="Платье для невесты с формой яблока"/>
             <wp:cNvGraphicFramePr>
               <a:graphicFrameLocks xmlns:a="http://schemas.openxmlformats.org/drawingml/2006/main" noChangeAspect="1"/>
             </wp:cNvGraphicFramePr>
@@ -177,7 +181,7 @@
               <a:graphicData uri="http://schemas.openxmlformats.org/drawingml/2006/picture">
                 <pic:pic xmlns:pic="http://schemas.openxmlformats.org/drawingml/2006/picture">
                   <pic:nvPicPr>
-                    <pic:cNvPr id="0" name="Picture 73" descr="Старое свадебное платье"/>
+                    <pic:cNvPr id="0" name="Picture 111" descr="Платье для невесты с формой яблока"/>
                     <pic:cNvPicPr>
                       <a:picLocks noChangeAspect="1" noChangeArrowheads="1"/>
                     </pic:cNvPicPr>
@@ -186,556 +190,7 @@
                     <a:blip r:embed="rId5" cstate="print">
                       <a:extLst>
                         <a:ext uri="{28A0092B-C50C-407E-A947-70E740481C1C}">
-                          <a14:useLocalDpi xmlns="" xmlns:wpc="http://schemas.microsoft.com/office/word/2010/wordprocessingCanvas" xmlns:mc="http://schemas.openxmlformats.org/markup-compatibility/2006" xmlns:o="urn:schemas-microsoft-com:office:office" xmlns:v="urn:schemas-microsoft-com:vml" xmlns:wp14="http://schemas.microsoft.com/office/word/2010/wordprocessingDrawing" xmlns:w10="urn:schemas-microsoft-com:office:word" xmlns:w="http://schemas.openxmlformats.org/wordprocessingml/2006/main" xmlns:w14="http://schemas.microsoft.com/office/word/2010/wordml" xmlns:w15="http://schemas.microsoft.com/office/word/2012/wordml" xmlns:wpg="http://schemas.microsoft.com/office/word/2010/wordprocessingGroup" xmlns:wpi="http://schemas.microsoft.com/office/word/2010/wordprocessingInk" xmlns:wps="http://schemas.microsoft.com/office/word/2010/wordprocessingShape" xmlns:a14="http://schemas.microsoft.com/office/drawing/2010/main" val="0"/>
-                        </a:ext>
-                      </a:extLst>
-                    </a:blip>
-                    <a:srcRect/>
-                    <a:stretch>
-                      <a:fillRect/>
-                    </a:stretch>
-                  </pic:blipFill>
-                  <pic:spPr bwMode="auto">
-                    <a:xfrm>
-                      <a:off x="0" y="0"/>
-                      <a:ext cx="2857500" cy="2857500"/>
-                    </a:xfrm>
-                    <a:prstGeom prst="rect">
-                      <a:avLst/>
-                    </a:prstGeom>
-                    <a:noFill/>
-                    <a:ln>
-                      <a:noFill/>
-                    </a:ln>
-                  </pic:spPr>
-                </pic:pic>
-              </a:graphicData>
-            </a:graphic>
-          </wp:inline>
-        </w:drawing>
-      </w:r>
-      <w:r>
-        <w:rPr>
-          <w:color w:val="4D3BB5"/>
-        </w:rPr>
-        <w:br/>
-        <w:t xml:space="preserve">И как-то сразу сделалось грустно. Какой же будет брак, если на старте </w:t>
-      </w:r>
-      <w:proofErr w:type="spellStart"/>
-      <w:r>
-        <w:rPr>
-          <w:color w:val="4D3BB5"/>
-        </w:rPr>
-        <w:t>БУшка</w:t>
-      </w:r>
-      <w:proofErr w:type="spellEnd"/>
-      <w:r>
-        <w:rPr>
-          <w:color w:val="4D3BB5"/>
-        </w:rPr>
-        <w:t xml:space="preserve"> </w:t>
-      </w:r>
-      <w:proofErr w:type="spellStart"/>
-      <w:r>
-        <w:rPr>
-          <w:color w:val="4D3BB5"/>
-        </w:rPr>
-        <w:t>поперла</w:t>
-      </w:r>
-      <w:proofErr w:type="spellEnd"/>
-      <w:r>
-        <w:rPr>
-          <w:color w:val="4D3BB5"/>
-        </w:rPr>
-        <w:t>?</w:t>
-      </w:r>
-      <w:r>
-        <w:rPr>
-          <w:color w:val="4D3BB5"/>
-        </w:rPr>
-        <w:br/>
-      </w:r>
-      <w:r>
-        <w:rPr>
-          <w:noProof/>
-          <w:color w:val="4D3BB5"/>
-          <w:lang w:eastAsia="ru-RU"/>
-        </w:rPr>
-        <w:drawing>
-          <wp:inline distT="0" distB="0" distL="0" distR="0">
-            <wp:extent cx="2857500" cy="2533650"/>
-            <wp:effectExtent l="0" t="0" r="0" b="0"/>
-            <wp:docPr id="33" name="Рисунок 33" descr="Чужое свадебное платье"/>
-            <wp:cNvGraphicFramePr>
-              <a:graphicFrameLocks xmlns:a="http://schemas.openxmlformats.org/drawingml/2006/main" noChangeAspect="1"/>
-            </wp:cNvGraphicFramePr>
-            <a:graphic xmlns:a="http://schemas.openxmlformats.org/drawingml/2006/main">
-              <a:graphicData uri="http://schemas.openxmlformats.org/drawingml/2006/picture">
-                <pic:pic xmlns:pic="http://schemas.openxmlformats.org/drawingml/2006/picture">
-                  <pic:nvPicPr>
-                    <pic:cNvPr id="0" name="Picture 74" descr="Чужое свадебное платье"/>
-                    <pic:cNvPicPr>
-                      <a:picLocks noChangeAspect="1" noChangeArrowheads="1"/>
-                    </pic:cNvPicPr>
-                  </pic:nvPicPr>
-                  <pic:blipFill>
-                    <a:blip r:embed="rId6" cstate="print">
-                      <a:extLst>
-                        <a:ext uri="{28A0092B-C50C-407E-A947-70E740481C1C}">
-                          <a14:useLocalDpi xmlns="" xmlns:wpc="http://schemas.microsoft.com/office/word/2010/wordprocessingCanvas" xmlns:mc="http://schemas.openxmlformats.org/markup-compatibility/2006" xmlns:o="urn:schemas-microsoft-com:office:office" xmlns:v="urn:schemas-microsoft-com:vml" xmlns:wp14="http://schemas.microsoft.com/office/word/2010/wordprocessingDrawing" xmlns:w10="urn:schemas-microsoft-com:office:word" xmlns:w="http://schemas.openxmlformats.org/wordprocessingml/2006/main" xmlns:w14="http://schemas.microsoft.com/office/word/2010/wordml" xmlns:w15="http://schemas.microsoft.com/office/word/2012/wordml" xmlns:wpg="http://schemas.microsoft.com/office/word/2010/wordprocessingGroup" xmlns:wpi="http://schemas.microsoft.com/office/word/2010/wordprocessingInk" xmlns:wps="http://schemas.microsoft.com/office/word/2010/wordprocessingShape" xmlns:a14="http://schemas.microsoft.com/office/drawing/2010/main" val="0"/>
-                        </a:ext>
-                      </a:extLst>
-                    </a:blip>
-                    <a:srcRect/>
-                    <a:stretch>
-                      <a:fillRect/>
-                    </a:stretch>
-                  </pic:blipFill>
-                  <pic:spPr bwMode="auto">
-                    <a:xfrm>
-                      <a:off x="0" y="0"/>
-                      <a:ext cx="2857500" cy="2533650"/>
-                    </a:xfrm>
-                    <a:prstGeom prst="rect">
-                      <a:avLst/>
-                    </a:prstGeom>
-                    <a:noFill/>
-                    <a:ln>
-                      <a:noFill/>
-                    </a:ln>
-                  </pic:spPr>
-                </pic:pic>
-              </a:graphicData>
-            </a:graphic>
-          </wp:inline>
-        </w:drawing>
-      </w:r>
-      <w:r>
-        <w:rPr>
-          <w:color w:val="4D3BB5"/>
-        </w:rPr>
-        <w:br/>
-        <w:t>Мама тоже подлила в огонь жару. Проглядев </w:t>
-      </w:r>
-      <w:hyperlink r:id="rId7" w:history="1">
-        <w:r>
-          <w:rPr>
-            <w:rStyle w:val="a3"/>
-            <w:color w:val="010203"/>
-          </w:rPr>
-          <w:t>каталоги свадебных платьев</w:t>
-        </w:r>
-      </w:hyperlink>
-      <w:r>
-        <w:rPr>
-          <w:color w:val="4D3BB5"/>
-        </w:rPr>
-        <w:t xml:space="preserve">, посмотрев на наряды, она переметнулась в лагерь будущей свекрови. Мол, свадебные платья сейчас так дорого стоят, что не только холодильник, весь набор бытовой техники купить можно! «Но, может, выбрать подешевле?» – робко спросила я. И получила убийственный аргумент: «Так ведь не новое дешёвого фасона будет стоить ЕЩЁ </w:t>
-      </w:r>
-      <w:r>
-        <w:rPr>
-          <w:color w:val="4D3BB5"/>
-        </w:rPr>
-        <w:lastRenderedPageBreak/>
-        <w:t>ДЕШЕВЛЕ!».</w:t>
-      </w:r>
-      <w:r>
-        <w:rPr>
-          <w:color w:val="4D3BB5"/>
-        </w:rPr>
-        <w:br/>
-      </w:r>
-      <w:r>
-        <w:rPr>
-          <w:color w:val="4D3BB5"/>
-        </w:rPr>
-        <w:br/>
-        <w:t xml:space="preserve">А тут ещё под боком заклятая подружка, вышедшая замуж полгода назад. Помню, на её убранстве, прямо на подоле, желтело </w:t>
-      </w:r>
-      <w:proofErr w:type="spellStart"/>
-      <w:r>
-        <w:rPr>
-          <w:color w:val="4D3BB5"/>
-        </w:rPr>
-        <w:t>недовыведенное</w:t>
-      </w:r>
-      <w:proofErr w:type="spellEnd"/>
-      <w:r>
-        <w:rPr>
-          <w:color w:val="4D3BB5"/>
-        </w:rPr>
-        <w:t xml:space="preserve"> пятно: видно, не удалось в химчистке вывести последствия пролитого вина. А может, рухнувшего с подноса канапе. А то и вовсе жирной куриной ножки. </w:t>
-      </w:r>
-      <w:proofErr w:type="spellStart"/>
-      <w:r>
-        <w:rPr>
-          <w:color w:val="4D3BB5"/>
-        </w:rPr>
-        <w:t>Подруженция</w:t>
-      </w:r>
-      <w:proofErr w:type="spellEnd"/>
-      <w:r>
-        <w:rPr>
-          <w:color w:val="4D3BB5"/>
-        </w:rPr>
-        <w:t>, конечно, бурно поддержала маму и свекровь: конечно, бери б/ушное! Я же надевала, и ничего! Такие сногсшибательные фото! Даже предложила продать своё. Совсем недорого. И только бабушка, покачав головой, строго сказала: «Никаких чужих тряпок. Никаких чужих судеб».</w:t>
-      </w:r>
-      <w:r>
-        <w:rPr>
-          <w:color w:val="4D3BB5"/>
-        </w:rPr>
-        <w:br/>
-      </w:r>
-      <w:r>
-        <w:rPr>
-          <w:color w:val="4D3BB5"/>
-        </w:rPr>
-        <w:br/>
-      </w:r>
-      <w:r>
-        <w:rPr>
-          <w:noProof/>
-          <w:color w:val="4D3BB5"/>
-          <w:lang w:eastAsia="ru-RU"/>
-        </w:rPr>
-        <w:drawing>
-          <wp:inline distT="0" distB="0" distL="0" distR="0">
-            <wp:extent cx="2857500" cy="3467100"/>
-            <wp:effectExtent l="0" t="0" r="0" b="0"/>
-            <wp:docPr id="32" name="Рисунок 32" descr="Грязное свадебное платье"/>
-            <wp:cNvGraphicFramePr>
-              <a:graphicFrameLocks xmlns:a="http://schemas.openxmlformats.org/drawingml/2006/main" noChangeAspect="1"/>
-            </wp:cNvGraphicFramePr>
-            <a:graphic xmlns:a="http://schemas.openxmlformats.org/drawingml/2006/main">
-              <a:graphicData uri="http://schemas.openxmlformats.org/drawingml/2006/picture">
-                <pic:pic xmlns:pic="http://schemas.openxmlformats.org/drawingml/2006/picture">
-                  <pic:nvPicPr>
-                    <pic:cNvPr id="0" name="Picture 75" descr="Грязное свадебное платье"/>
-                    <pic:cNvPicPr>
-                      <a:picLocks noChangeAspect="1" noChangeArrowheads="1"/>
-                    </pic:cNvPicPr>
-                  </pic:nvPicPr>
-                  <pic:blipFill>
-                    <a:blip r:embed="rId8" cstate="print">
-                      <a:extLst>
-                        <a:ext uri="{28A0092B-C50C-407E-A947-70E740481C1C}">
-                          <a14:useLocalDpi xmlns="" xmlns:wpc="http://schemas.microsoft.com/office/word/2010/wordprocessingCanvas" xmlns:mc="http://schemas.openxmlformats.org/markup-compatibility/2006" xmlns:o="urn:schemas-microsoft-com:office:office" xmlns:v="urn:schemas-microsoft-com:vml" xmlns:wp14="http://schemas.microsoft.com/office/word/2010/wordprocessingDrawing" xmlns:w10="urn:schemas-microsoft-com:office:word" xmlns:w="http://schemas.openxmlformats.org/wordprocessingml/2006/main" xmlns:w14="http://schemas.microsoft.com/office/word/2010/wordml" xmlns:w15="http://schemas.microsoft.com/office/word/2012/wordml" xmlns:wpg="http://schemas.microsoft.com/office/word/2010/wordprocessingGroup" xmlns:wpi="http://schemas.microsoft.com/office/word/2010/wordprocessingInk" xmlns:wps="http://schemas.microsoft.com/office/word/2010/wordprocessingShape" xmlns:a14="http://schemas.microsoft.com/office/drawing/2010/main" val="0"/>
-                        </a:ext>
-                      </a:extLst>
-                    </a:blip>
-                    <a:srcRect/>
-                    <a:stretch>
-                      <a:fillRect/>
-                    </a:stretch>
-                  </pic:blipFill>
-                  <pic:spPr bwMode="auto">
-                    <a:xfrm>
-                      <a:off x="0" y="0"/>
-                      <a:ext cx="2857500" cy="3467100"/>
-                    </a:xfrm>
-                    <a:prstGeom prst="rect">
-                      <a:avLst/>
-                    </a:prstGeom>
-                    <a:noFill/>
-                    <a:ln>
-                      <a:noFill/>
-                    </a:ln>
-                  </pic:spPr>
-                </pic:pic>
-              </a:graphicData>
-            </a:graphic>
-          </wp:inline>
-        </w:drawing>
-      </w:r>
-      <w:r>
-        <w:rPr>
-          <w:color w:val="4D3BB5"/>
-        </w:rPr>
-        <w:br/>
-        <w:t>Моя бабушка – мудрая женщина. И я ей верю. Даже самое роскошное убранство, которое уже кто-то когда-то надевал на свадьбу, нельзя надевать невесте. Нельзя брать напрокат, нельзя покупать чужое. И не только потому, что там может оказаться пятно, потянутая строчка, оторванная жемчужинка, чуть-чуть испорченное кружево. Этих дефектов гости могут и не заметить. Просто примета плохая – надевать чужое платье на свою свадьбу.</w:t>
-      </w:r>
-      <w:r>
-        <w:rPr>
-          <w:color w:val="4D3BB5"/>
-        </w:rPr>
-        <w:br/>
-      </w:r>
-      <w:r>
-        <w:rPr>
-          <w:color w:val="4D3BB5"/>
-        </w:rPr>
-        <w:br/>
-        <w:t>Чужой свадебный наряд – это отрицательная энергетика, в которой сконцентрировались все недостатки чужого брака. Откуда ты знаешь, покупая распрекрасный б/</w:t>
-      </w:r>
-      <w:proofErr w:type="spellStart"/>
-      <w:r>
-        <w:rPr>
-          <w:color w:val="4D3BB5"/>
-        </w:rPr>
-        <w:t>ушный</w:t>
-      </w:r>
-      <w:proofErr w:type="spellEnd"/>
-      <w:r>
-        <w:rPr>
-          <w:color w:val="4D3BB5"/>
-        </w:rPr>
-        <w:t xml:space="preserve"> наряд, что его прошлая владелица не развелась со своим мужем? Что её супруг не пьёт, не гуляет, не обижает? А может, бывшая владелица этого наряда вообще замужем за импотентом! Вот страх-то!</w:t>
-      </w:r>
-      <w:r>
-        <w:rPr>
-          <w:color w:val="4D3BB5"/>
-        </w:rPr>
-        <w:br/>
-      </w:r>
-      <w:r>
-        <w:rPr>
-          <w:color w:val="4D3BB5"/>
-        </w:rPr>
-        <w:br/>
-      </w:r>
-      <w:r>
-        <w:rPr>
-          <w:noProof/>
-          <w:color w:val="4D3BB5"/>
-          <w:lang w:eastAsia="ru-RU"/>
-        </w:rPr>
-        <w:drawing>
-          <wp:inline distT="0" distB="0" distL="0" distR="0">
-            <wp:extent cx="2857500" cy="1905000"/>
-            <wp:effectExtent l="0" t="0" r="0" b="0"/>
-            <wp:docPr id="31" name="Рисунок 31" descr="Свадебное платье Б/У"/>
-            <wp:cNvGraphicFramePr>
-              <a:graphicFrameLocks xmlns:a="http://schemas.openxmlformats.org/drawingml/2006/main" noChangeAspect="1"/>
-            </wp:cNvGraphicFramePr>
-            <a:graphic xmlns:a="http://schemas.openxmlformats.org/drawingml/2006/main">
-              <a:graphicData uri="http://schemas.openxmlformats.org/drawingml/2006/picture">
-                <pic:pic xmlns:pic="http://schemas.openxmlformats.org/drawingml/2006/picture">
-                  <pic:nvPicPr>
-                    <pic:cNvPr id="0" name="Picture 76" descr="Свадебное платье Б/У"/>
-                    <pic:cNvPicPr>
-                      <a:picLocks noChangeAspect="1" noChangeArrowheads="1"/>
-                    </pic:cNvPicPr>
-                  </pic:nvPicPr>
-                  <pic:blipFill>
-                    <a:blip r:embed="rId9" cstate="print">
-                      <a:extLst>
-                        <a:ext uri="{28A0092B-C50C-407E-A947-70E740481C1C}">
-                          <a14:useLocalDpi xmlns="" xmlns:wpc="http://schemas.microsoft.com/office/word/2010/wordprocessingCanvas" xmlns:mc="http://schemas.openxmlformats.org/markup-compatibility/2006" xmlns:o="urn:schemas-microsoft-com:office:office" xmlns:v="urn:schemas-microsoft-com:vml" xmlns:wp14="http://schemas.microsoft.com/office/word/2010/wordprocessingDrawing" xmlns:w10="urn:schemas-microsoft-com:office:word" xmlns:w="http://schemas.openxmlformats.org/wordprocessingml/2006/main" xmlns:w14="http://schemas.microsoft.com/office/word/2010/wordml" xmlns:w15="http://schemas.microsoft.com/office/word/2012/wordml" xmlns:wpg="http://schemas.microsoft.com/office/word/2010/wordprocessingGroup" xmlns:wpi="http://schemas.microsoft.com/office/word/2010/wordprocessingInk" xmlns:wps="http://schemas.microsoft.com/office/word/2010/wordprocessingShape" xmlns:a14="http://schemas.microsoft.com/office/drawing/2010/main" val="0"/>
-                        </a:ext>
-                      </a:extLst>
-                    </a:blip>
-                    <a:srcRect/>
-                    <a:stretch>
-                      <a:fillRect/>
-                    </a:stretch>
-                  </pic:blipFill>
-                  <pic:spPr bwMode="auto">
-                    <a:xfrm>
-                      <a:off x="0" y="0"/>
-                      <a:ext cx="2857500" cy="1905000"/>
-                    </a:xfrm>
-                    <a:prstGeom prst="rect">
-                      <a:avLst/>
-                    </a:prstGeom>
-                    <a:noFill/>
-                    <a:ln>
-                      <a:noFill/>
-                    </a:ln>
-                  </pic:spPr>
-                </pic:pic>
-              </a:graphicData>
-            </a:graphic>
-          </wp:inline>
-        </w:drawing>
-      </w:r>
-      <w:r>
-        <w:rPr>
-          <w:color w:val="4D3BB5"/>
-        </w:rPr>
-        <w:br/>
-        <w:t>Поглядела я на подругу</w:t>
-      </w:r>
-      <w:proofErr w:type="gramStart"/>
-      <w:r>
-        <w:rPr>
-          <w:color w:val="4D3BB5"/>
-        </w:rPr>
-        <w:t>… В</w:t>
-      </w:r>
-      <w:proofErr w:type="gramEnd"/>
-      <w:r>
-        <w:rPr>
-          <w:color w:val="4D3BB5"/>
-        </w:rPr>
-        <w:t>роде и неплохой у неё муж, но я бы за такого не вышла. Не по мне его привычки, не по мне его характер. У моего любимого тоже есть недостатки, но они свои, родные. Чужих не нужно.</w:t>
-      </w:r>
-      <w:r>
-        <w:rPr>
-          <w:color w:val="4D3BB5"/>
-        </w:rPr>
-        <w:br/>
-      </w:r>
-      <w:r>
-        <w:rPr>
-          <w:color w:val="4D3BB5"/>
-        </w:rPr>
-        <w:lastRenderedPageBreak/>
-        <w:br/>
-        <w:t xml:space="preserve">Кстати, мой жених согласился, что наряд должен быть новым. «На холодильник, стиральную машинку и </w:t>
-      </w:r>
-      <w:proofErr w:type="gramStart"/>
-      <w:r>
-        <w:rPr>
-          <w:color w:val="4D3BB5"/>
-        </w:rPr>
-        <w:t>посудомойку</w:t>
-      </w:r>
-      <w:proofErr w:type="gramEnd"/>
-      <w:r>
-        <w:rPr>
-          <w:color w:val="4D3BB5"/>
-        </w:rPr>
-        <w:t xml:space="preserve"> я заработаю, – говорит. – Покупай себе новое свадебное платье!».</w:t>
-      </w:r>
-      <w:r>
-        <w:rPr>
-          <w:color w:val="4D3BB5"/>
-        </w:rPr>
-        <w:br/>
-      </w:r>
-      <w:r>
-        <w:rPr>
-          <w:color w:val="4D3BB5"/>
-        </w:rPr>
-        <w:br/>
-        <w:t>Какой же он у меня хороший</w:t>
-      </w:r>
-      <w:proofErr w:type="gramStart"/>
-      <w:r>
-        <w:rPr>
-          <w:color w:val="4D3BB5"/>
-        </w:rPr>
-        <w:t>… Н</w:t>
-      </w:r>
-      <w:proofErr w:type="gramEnd"/>
-      <w:r>
-        <w:rPr>
-          <w:color w:val="4D3BB5"/>
-        </w:rPr>
-        <w:t>у зачем мне чужая судьба, если впереди – своё счастье?</w:t>
-      </w:r>
-    </w:p>
-    <w:p>
-      <w:r>
-        <w:br w:type="page"/>
-      </w:r>
-    </w:p>
-    <w:p>
-      <w:hyperlink r:id="rId10" w:history="1">
-        <w:r>
-          <w:rPr>
-            <w:rStyle w:val="a3"/>
-          </w:rPr>
-          <w:t>http://www.vse-nevestam.ru/statji/podbor-platia-po-telu-3.html</w:t>
-        </w:r>
-      </w:hyperlink>
-    </w:p>
-    <w:p>
-      <w:pPr>
-        <w:pStyle w:val="1"/>
-        <w:shd w:val="clear" w:color="auto" w:fill="FFFAFA"/>
-        <w:jc w:val="center"/>
-        <w:rPr>
-          <w:color w:val="000000"/>
-          <w:sz w:val="26"/>
-          <w:szCs w:val="26"/>
-        </w:rPr>
-      </w:pPr>
-      <w:r>
-        <w:rPr>
-          <w:color w:val="000000"/>
-          <w:sz w:val="26"/>
-          <w:szCs w:val="26"/>
-        </w:rPr>
-        <w:t>Подбор одежды по телосложению (высокая или миниатюрная девушка)</w:t>
-      </w:r>
-    </w:p>
-    <w:p>
-      <w:pPr>
-        <w:pStyle w:val="2"/>
-        <w:shd w:val="clear" w:color="auto" w:fill="FFFAFA"/>
-        <w:jc w:val="both"/>
-        <w:rPr>
-          <w:color w:val="4D3BB5"/>
-          <w:sz w:val="24"/>
-          <w:szCs w:val="24"/>
-        </w:rPr>
-      </w:pPr>
-      <w:r>
-        <w:rPr>
-          <w:color w:val="4D3BB5"/>
-          <w:sz w:val="24"/>
-          <w:szCs w:val="24"/>
-        </w:rPr>
-        <w:t>Высокая дама</w:t>
-      </w:r>
-    </w:p>
-    <w:p>
-      <w:pPr>
-        <w:shd w:val="clear" w:color="auto" w:fill="FFFAFA"/>
-        <w:jc w:val="both"/>
-        <w:rPr>
-          <w:color w:val="4D3BB5"/>
-          <w:sz w:val="24"/>
-          <w:szCs w:val="24"/>
-        </w:rPr>
-      </w:pPr>
-      <w:r>
-        <w:rPr>
-          <w:color w:val="4D3BB5"/>
-        </w:rPr>
-        <w:t>Так уж случилось, что вы высокая… Вы можете выбрать любую модель, главное – подчеркнуть ваш рост.</w:t>
-      </w:r>
-      <w:r>
-        <w:rPr>
-          <w:color w:val="4D3BB5"/>
-        </w:rPr>
-        <w:br/>
-      </w:r>
-      <w:r>
-        <w:rPr>
-          <w:color w:val="4D3BB5"/>
-        </w:rPr>
-        <w:br/>
-      </w:r>
-      <w:r>
-        <w:rPr>
-          <w:noProof/>
-          <w:color w:val="4D3BB5"/>
-          <w:lang w:eastAsia="ru-RU"/>
-        </w:rPr>
-        <w:drawing>
-          <wp:inline distT="0" distB="0" distL="0" distR="0">
-            <wp:extent cx="2571750" cy="4191000"/>
-            <wp:effectExtent l="0" t="0" r="0" b="0"/>
-            <wp:docPr id="40" name="Рисунок 40" descr="Эскиз высокого силуэта"/>
-            <wp:cNvGraphicFramePr>
-              <a:graphicFrameLocks xmlns:a="http://schemas.openxmlformats.org/drawingml/2006/main" noChangeAspect="1"/>
-            </wp:cNvGraphicFramePr>
-            <a:graphic xmlns:a="http://schemas.openxmlformats.org/drawingml/2006/main">
-              <a:graphicData uri="http://schemas.openxmlformats.org/drawingml/2006/picture">
-                <pic:pic xmlns:pic="http://schemas.openxmlformats.org/drawingml/2006/picture">
-                  <pic:nvPicPr>
-                    <pic:cNvPr id="0" name="Picture 81" descr="Эскиз высокого силуэта"/>
-                    <pic:cNvPicPr>
-                      <a:picLocks noChangeAspect="1" noChangeArrowheads="1"/>
-                    </pic:cNvPicPr>
-                  </pic:nvPicPr>
-                  <pic:blipFill>
-                    <a:blip r:embed="rId11" cstate="print">
-                      <a:extLst>
-                        <a:ext uri="{28A0092B-C50C-407E-A947-70E740481C1C}">
-                          <a14:useLocalDpi xmlns="" xmlns:wpc="http://schemas.microsoft.com/office/word/2010/wordprocessingCanvas" xmlns:mc="http://schemas.openxmlformats.org/markup-compatibility/2006" xmlns:o="urn:schemas-microsoft-com:office:office" xmlns:v="urn:schemas-microsoft-com:vml" xmlns:wp14="http://schemas.microsoft.com/office/word/2010/wordprocessingDrawing" xmlns:w10="urn:schemas-microsoft-com:office:word" xmlns:w="http://schemas.openxmlformats.org/wordprocessingml/2006/main" xmlns:w14="http://schemas.microsoft.com/office/word/2010/wordml" xmlns:w15="http://schemas.microsoft.com/office/word/2012/wordml" xmlns:wpg="http://schemas.microsoft.com/office/word/2010/wordprocessingGroup" xmlns:wpi="http://schemas.microsoft.com/office/word/2010/wordprocessingInk" xmlns:wps="http://schemas.microsoft.com/office/word/2010/wordprocessingShape" xmlns:a14="http://schemas.microsoft.com/office/drawing/2010/main" val="0"/>
+                          <a14:useLocalDpi xmlns:a14="http://schemas.microsoft.com/office/drawing/2010/main" val="0"/>
                         </a:ext>
                       </a:extLst>
                     </a:blip>
@@ -780,7 +235,7 @@
           <wp:inline distT="0" distB="0" distL="0" distR="0">
             <wp:extent cx="5238750" cy="4191000"/>
             <wp:effectExtent l="0" t="0" r="0" b="0"/>
-            <wp:docPr id="39" name="Рисунок 39" descr="Свадебное платье для высоких"/>
+            <wp:docPr id="54" name="Рисунок 54" descr="Тело яблоко"/>
             <wp:cNvGraphicFramePr>
               <a:graphicFrameLocks xmlns:a="http://schemas.openxmlformats.org/drawingml/2006/main" noChangeAspect="1"/>
             </wp:cNvGraphicFramePr>
@@ -788,16 +243,16 @@
               <a:graphicData uri="http://schemas.openxmlformats.org/drawingml/2006/picture">
                 <pic:pic xmlns:pic="http://schemas.openxmlformats.org/drawingml/2006/picture">
                   <pic:nvPicPr>
-                    <pic:cNvPr id="0" name="Picture 82" descr="Свадебное платье для высоких"/>
+                    <pic:cNvPr id="0" name="Picture 112" descr="Тело яблоко"/>
                     <pic:cNvPicPr>
                       <a:picLocks noChangeAspect="1" noChangeArrowheads="1"/>
                     </pic:cNvPicPr>
                   </pic:nvPicPr>
                   <pic:blipFill>
-                    <a:blip r:embed="rId12" cstate="print">
+                    <a:blip r:embed="rId6" cstate="print">
                       <a:extLst>
                         <a:ext uri="{28A0092B-C50C-407E-A947-70E740481C1C}">
-                          <a14:useLocalDpi xmlns="" xmlns:wpc="http://schemas.microsoft.com/office/word/2010/wordprocessingCanvas" xmlns:mc="http://schemas.openxmlformats.org/markup-compatibility/2006" xmlns:o="urn:schemas-microsoft-com:office:office" xmlns:v="urn:schemas-microsoft-com:vml" xmlns:wp14="http://schemas.microsoft.com/office/word/2010/wordprocessingDrawing" xmlns:w10="urn:schemas-microsoft-com:office:word" xmlns:w="http://schemas.openxmlformats.org/wordprocessingml/2006/main" xmlns:w14="http://schemas.microsoft.com/office/word/2010/wordml" xmlns:w15="http://schemas.microsoft.com/office/word/2012/wordml" xmlns:wpg="http://schemas.microsoft.com/office/word/2010/wordprocessingGroup" xmlns:wpi="http://schemas.microsoft.com/office/word/2010/wordprocessingInk" xmlns:wps="http://schemas.microsoft.com/office/word/2010/wordprocessingShape" xmlns:a14="http://schemas.microsoft.com/office/drawing/2010/main" val="0"/>
+                          <a14:useLocalDpi xmlns:a14="http://schemas.microsoft.com/office/drawing/2010/main" val="0"/>
                         </a:ext>
                       </a:extLst>
                     </a:blip>
@@ -841,7 +296,7 @@
           <wp:inline distT="0" distB="0" distL="0" distR="0">
             <wp:extent cx="5238750" cy="4191000"/>
             <wp:effectExtent l="0" t="0" r="0" b="0"/>
-            <wp:docPr id="38" name="Рисунок 38" descr="Высокая невеста фото"/>
+            <wp:docPr id="53" name="Рисунок 53" descr="Платье для тела яблоко"/>
             <wp:cNvGraphicFramePr>
               <a:graphicFrameLocks xmlns:a="http://schemas.openxmlformats.org/drawingml/2006/main" noChangeAspect="1"/>
             </wp:cNvGraphicFramePr>
@@ -849,16 +304,16 @@
               <a:graphicData uri="http://schemas.openxmlformats.org/drawingml/2006/picture">
                 <pic:pic xmlns:pic="http://schemas.openxmlformats.org/drawingml/2006/picture">
                   <pic:nvPicPr>
-                    <pic:cNvPr id="0" name="Picture 83" descr="Высокая невеста фото"/>
+                    <pic:cNvPr id="0" name="Picture 113" descr="Платье для тела яблоко"/>
                     <pic:cNvPicPr>
                       <a:picLocks noChangeAspect="1" noChangeArrowheads="1"/>
                     </pic:cNvPicPr>
                   </pic:nvPicPr>
                   <pic:blipFill>
-                    <a:blip r:embed="rId13" cstate="print">
+                    <a:blip r:embed="rId7" cstate="print">
                       <a:extLst>
                         <a:ext uri="{28A0092B-C50C-407E-A947-70E740481C1C}">
-                          <a14:useLocalDpi xmlns="" xmlns:wpc="http://schemas.microsoft.com/office/word/2010/wordprocessingCanvas" xmlns:mc="http://schemas.openxmlformats.org/markup-compatibility/2006" xmlns:o="urn:schemas-microsoft-com:office:office" xmlns:v="urn:schemas-microsoft-com:vml" xmlns:wp14="http://schemas.microsoft.com/office/word/2010/wordprocessingDrawing" xmlns:w10="urn:schemas-microsoft-com:office:word" xmlns:w="http://schemas.openxmlformats.org/wordprocessingml/2006/main" xmlns:w14="http://schemas.microsoft.com/office/word/2010/wordml" xmlns:w15="http://schemas.microsoft.com/office/word/2012/wordml" xmlns:wpg="http://schemas.microsoft.com/office/word/2010/wordprocessingGroup" xmlns:wpi="http://schemas.microsoft.com/office/word/2010/wordprocessingInk" xmlns:wps="http://schemas.microsoft.com/office/word/2010/wordprocessingShape" xmlns:a14="http://schemas.microsoft.com/office/drawing/2010/main" val="0"/>
+                          <a14:useLocalDpi xmlns:a14="http://schemas.microsoft.com/office/drawing/2010/main" val="0"/>
                         </a:ext>
                       </a:extLst>
                     </a:blip>
@@ -891,7 +346,7 @@
       <w:pPr>
         <w:numPr>
           <w:ilvl w:val="0"/>
-          <w:numId w:val="5"/>
+          <w:numId w:val="10"/>
         </w:numPr>
         <w:shd w:val="clear" w:color="auto" w:fill="FFFAFA"/>
         <w:spacing w:before="100" w:beforeAutospacing="1" w:after="100" w:afterAutospacing="1" w:line="240" w:lineRule="auto"/>
@@ -905,28 +360,29 @@
         <w:rPr>
           <w:color w:val="4D3BB5"/>
         </w:rPr>
-        <w:t xml:space="preserve">"да": Вы можете примерить наряд с низкой талией, прямые, кружевные, </w:t>
-      </w:r>
-      <w:proofErr w:type="spellStart"/>
-      <w:r>
-        <w:rPr>
-          <w:color w:val="4D3BB5"/>
-        </w:rPr>
-        <w:t>гречские</w:t>
-      </w:r>
-      <w:proofErr w:type="spellEnd"/>
-      <w:r>
-        <w:rPr>
-          <w:color w:val="4D3BB5"/>
-        </w:rPr>
-        <w:t>, пышные, со шлейфом. Ваше одеяние должно выставлять напоказ ваш рост. Ищите платья с длинными рукавами, которые выходят за запястье. Определенно можно носить облегающее, чтобы подчеркнут фигуру. Длинная фата так же очень подойдет.</w:t>
+        <w:t>"да": Если у Вас форма яблока, вы должны выбрать одежды, которые принимают вес туловища и бюст, и подчеркнуть ваши руки. Глубокое декольте помогут привлечь внимание к верхней части, в то время как бедра должна быть эффективно скрыты пышной или прямой юбкой. Кроме того, вы можете выбрать прямое (</w:t>
+      </w:r>
+      <w:hyperlink r:id="rId8" w:history="1">
+        <w:r>
+          <w:rPr>
+            <w:rStyle w:val="a3"/>
+            <w:color w:val="010203"/>
+          </w:rPr>
+          <w:t>кружевное</w:t>
+        </w:r>
+      </w:hyperlink>
+      <w:r>
+        <w:rPr>
+          <w:color w:val="4D3BB5"/>
+        </w:rPr>
+        <w:t>), чтобы подчеркнуть узкую талию.</w:t>
       </w:r>
     </w:p>
     <w:p>
       <w:pPr>
         <w:numPr>
           <w:ilvl w:val="0"/>
-          <w:numId w:val="5"/>
+          <w:numId w:val="10"/>
         </w:numPr>
         <w:shd w:val="clear" w:color="auto" w:fill="FFFAFA"/>
         <w:spacing w:before="100" w:beforeAutospacing="1" w:after="100" w:afterAutospacing="1" w:line="240" w:lineRule="auto"/>
@@ -940,7 +396,8 @@
         <w:rPr>
           <w:color w:val="4D3BB5"/>
         </w:rPr>
-        <w:t>"нет": Модели с оборками, которые будут добавлять слои. Держитесь подальше от шляпок, т.к. они еще больше возвысят Вас.</w:t>
+        <w:lastRenderedPageBreak/>
+        <w:t>"нет": Вам лучше держаться подальше от русалок, которые прилегают к телу, подчеркивая полное туловища. Также избегайте нардов без бретелек и лямок, так как это может чересчур оголить пышную грудь. Избавьтесь от пышных рукавов, накидок и других громоздких аксессуаров.</w:t>
       </w:r>
     </w:p>
     <w:p>
@@ -960,8 +417,7 @@
           <w:sz w:val="24"/>
           <w:szCs w:val="24"/>
         </w:rPr>
-        <w:lastRenderedPageBreak/>
-        <w:t>Миниатюрная девушка</w:t>
+        <w:t>Грушевидное тело</w:t>
       </w:r>
     </w:p>
     <w:p>
@@ -978,7 +434,7 @@
         <w:rPr>
           <w:color w:val="4D3BB5"/>
         </w:rPr>
-        <w:t>Невысокая девушка, худое телосложение. Лучший способ - наряд по форме вашего тела.</w:t>
+        <w:t>Суть "груши" – маленькая или миниатюрная верхняя часть силуэта, и тяжелый низ. Как груша или треугольник, у вас узкие плечи и бюст, но широкие бедра. Вам необходимо выделить верхнюю часть тела, а также для немного отвлечь внимание от нижней части.</w:t>
       </w:r>
       <w:r>
         <w:rPr>
@@ -1000,9 +456,9 @@
         </w:rPr>
         <w:drawing>
           <wp:inline distT="0" distB="0" distL="0" distR="0">
-            <wp:extent cx="2571750" cy="4191000"/>
+            <wp:extent cx="2381250" cy="4191000"/>
             <wp:effectExtent l="0" t="0" r="0" b="0"/>
-            <wp:docPr id="37" name="Рисунок 37" descr="Силуэт миниатюрной девушки"/>
+            <wp:docPr id="52" name="Рисунок 52" descr="Платье для девушки с формой груша"/>
             <wp:cNvGraphicFramePr>
               <a:graphicFrameLocks xmlns:a="http://schemas.openxmlformats.org/drawingml/2006/main" noChangeAspect="1"/>
             </wp:cNvGraphicFramePr>
@@ -1010,16 +466,16 @@
               <a:graphicData uri="http://schemas.openxmlformats.org/drawingml/2006/picture">
                 <pic:pic xmlns:pic="http://schemas.openxmlformats.org/drawingml/2006/picture">
                   <pic:nvPicPr>
-                    <pic:cNvPr id="0" name="Picture 84" descr="Силуэт миниатюрной девушки"/>
+                    <pic:cNvPr id="0" name="Picture 114" descr="Платье для девушки с формой груша"/>
                     <pic:cNvPicPr>
                       <a:picLocks noChangeAspect="1" noChangeArrowheads="1"/>
                     </pic:cNvPicPr>
                   </pic:nvPicPr>
                   <pic:blipFill>
-                    <a:blip r:embed="rId14" cstate="print">
+                    <a:blip r:embed="rId9" cstate="print">
                       <a:extLst>
                         <a:ext uri="{28A0092B-C50C-407E-A947-70E740481C1C}">
-                          <a14:useLocalDpi xmlns="" xmlns:wpc="http://schemas.microsoft.com/office/word/2010/wordprocessingCanvas" xmlns:mc="http://schemas.openxmlformats.org/markup-compatibility/2006" xmlns:o="urn:schemas-microsoft-com:office:office" xmlns:v="urn:schemas-microsoft-com:vml" xmlns:wp14="http://schemas.microsoft.com/office/word/2010/wordprocessingDrawing" xmlns:w10="urn:schemas-microsoft-com:office:word" xmlns:w="http://schemas.openxmlformats.org/wordprocessingml/2006/main" xmlns:w14="http://schemas.microsoft.com/office/word/2010/wordml" xmlns:w15="http://schemas.microsoft.com/office/word/2012/wordml" xmlns:wpg="http://schemas.microsoft.com/office/word/2010/wordprocessingGroup" xmlns:wpi="http://schemas.microsoft.com/office/word/2010/wordprocessingInk" xmlns:wps="http://schemas.microsoft.com/office/word/2010/wordprocessingShape" xmlns:a14="http://schemas.microsoft.com/office/drawing/2010/main" val="0"/>
+                          <a14:useLocalDpi xmlns:a14="http://schemas.microsoft.com/office/drawing/2010/main" val="0"/>
                         </a:ext>
                       </a:extLst>
                     </a:blip>
@@ -1031,7 +487,7 @@
                   <pic:spPr bwMode="auto">
                     <a:xfrm>
                       <a:off x="0" y="0"/>
-                      <a:ext cx="2571750" cy="4191000"/>
+                      <a:ext cx="2381250" cy="4191000"/>
                     </a:xfrm>
                     <a:prstGeom prst="rect">
                       <a:avLst/>
@@ -1064,7 +520,7 @@
           <wp:inline distT="0" distB="0" distL="0" distR="0">
             <wp:extent cx="5238750" cy="4191000"/>
             <wp:effectExtent l="0" t="0" r="0" b="0"/>
-            <wp:docPr id="36" name="Рисунок 36" descr="Свадебное платье для миниатюрной девушки"/>
+            <wp:docPr id="51" name="Рисунок 51" descr="Тело груша"/>
             <wp:cNvGraphicFramePr>
               <a:graphicFrameLocks xmlns:a="http://schemas.openxmlformats.org/drawingml/2006/main" noChangeAspect="1"/>
             </wp:cNvGraphicFramePr>
@@ -1072,16 +528,16 @@
               <a:graphicData uri="http://schemas.openxmlformats.org/drawingml/2006/picture">
                 <pic:pic xmlns:pic="http://schemas.openxmlformats.org/drawingml/2006/picture">
                   <pic:nvPicPr>
-                    <pic:cNvPr id="0" name="Picture 85" descr="Свадебное платье для миниатюрной девушки"/>
+                    <pic:cNvPr id="0" name="Picture 115" descr="Тело груша"/>
                     <pic:cNvPicPr>
                       <a:picLocks noChangeAspect="1" noChangeArrowheads="1"/>
                     </pic:cNvPicPr>
                   </pic:nvPicPr>
                   <pic:blipFill>
-                    <a:blip r:embed="rId15" cstate="print">
+                    <a:blip r:embed="rId10" cstate="print">
                       <a:extLst>
                         <a:ext uri="{28A0092B-C50C-407E-A947-70E740481C1C}">
-                          <a14:useLocalDpi xmlns="" xmlns:wpc="http://schemas.microsoft.com/office/word/2010/wordprocessingCanvas" xmlns:mc="http://schemas.openxmlformats.org/markup-compatibility/2006" xmlns:o="urn:schemas-microsoft-com:office:office" xmlns:v="urn:schemas-microsoft-com:vml" xmlns:wp14="http://schemas.microsoft.com/office/word/2010/wordprocessingDrawing" xmlns:w10="urn:schemas-microsoft-com:office:word" xmlns:w="http://schemas.openxmlformats.org/wordprocessingml/2006/main" xmlns:w14="http://schemas.microsoft.com/office/word/2010/wordml" xmlns:w15="http://schemas.microsoft.com/office/word/2012/wordml" xmlns:wpg="http://schemas.microsoft.com/office/word/2010/wordprocessingGroup" xmlns:wpi="http://schemas.microsoft.com/office/word/2010/wordprocessingInk" xmlns:wps="http://schemas.microsoft.com/office/word/2010/wordprocessingShape" xmlns:a14="http://schemas.microsoft.com/office/drawing/2010/main" val="0"/>
+                          <a14:useLocalDpi xmlns:a14="http://schemas.microsoft.com/office/drawing/2010/main" val="0"/>
                         </a:ext>
                       </a:extLst>
                     </a:blip>
@@ -1125,7 +581,7 @@
           <wp:inline distT="0" distB="0" distL="0" distR="0">
             <wp:extent cx="5238750" cy="4191000"/>
             <wp:effectExtent l="0" t="0" r="0" b="0"/>
-            <wp:docPr id="35" name="Рисунок 35" descr="Маленькая невеста"/>
+            <wp:docPr id="50" name="Рисунок 50" descr="Свадебное платье для груши"/>
             <wp:cNvGraphicFramePr>
               <a:graphicFrameLocks xmlns:a="http://schemas.openxmlformats.org/drawingml/2006/main" noChangeAspect="1"/>
             </wp:cNvGraphicFramePr>
@@ -1133,16 +589,16 @@
               <a:graphicData uri="http://schemas.openxmlformats.org/drawingml/2006/picture">
                 <pic:pic xmlns:pic="http://schemas.openxmlformats.org/drawingml/2006/picture">
                   <pic:nvPicPr>
-                    <pic:cNvPr id="0" name="Picture 86" descr="Маленькая невеста"/>
+                    <pic:cNvPr id="0" name="Picture 116" descr="Свадебное платье для груши"/>
                     <pic:cNvPicPr>
                       <a:picLocks noChangeAspect="1" noChangeArrowheads="1"/>
                     </pic:cNvPicPr>
                   </pic:nvPicPr>
                   <pic:blipFill>
-                    <a:blip r:embed="rId16" cstate="print">
+                    <a:blip r:embed="rId11" cstate="print">
                       <a:extLst>
                         <a:ext uri="{28A0092B-C50C-407E-A947-70E740481C1C}">
-                          <a14:useLocalDpi xmlns="" xmlns:wpc="http://schemas.microsoft.com/office/word/2010/wordprocessingCanvas" xmlns:mc="http://schemas.openxmlformats.org/markup-compatibility/2006" xmlns:o="urn:schemas-microsoft-com:office:office" xmlns:v="urn:schemas-microsoft-com:vml" xmlns:wp14="http://schemas.microsoft.com/office/word/2010/wordprocessingDrawing" xmlns:w10="urn:schemas-microsoft-com:office:word" xmlns:w="http://schemas.openxmlformats.org/wordprocessingml/2006/main" xmlns:w14="http://schemas.microsoft.com/office/word/2010/wordml" xmlns:w15="http://schemas.microsoft.com/office/word/2012/wordml" xmlns:wpg="http://schemas.microsoft.com/office/word/2010/wordprocessingGroup" xmlns:wpi="http://schemas.microsoft.com/office/word/2010/wordprocessingInk" xmlns:wps="http://schemas.microsoft.com/office/word/2010/wordprocessingShape" xmlns:a14="http://schemas.microsoft.com/office/drawing/2010/main" val="0"/>
+                          <a14:useLocalDpi xmlns:a14="http://schemas.microsoft.com/office/drawing/2010/main" val="0"/>
                         </a:ext>
                       </a:extLst>
                     </a:blip>
@@ -1175,7 +631,7 @@
       <w:pPr>
         <w:numPr>
           <w:ilvl w:val="0"/>
-          <w:numId w:val="6"/>
+          <w:numId w:val="11"/>
         </w:numPr>
         <w:shd w:val="clear" w:color="auto" w:fill="FFFAFA"/>
         <w:spacing w:before="100" w:beforeAutospacing="1" w:after="100" w:afterAutospacing="1" w:line="240" w:lineRule="auto"/>
@@ -1189,1541 +645,7 @@
         <w:rPr>
           <w:color w:val="4D3BB5"/>
         </w:rPr>
-        <w:t xml:space="preserve">"да": Миниатюрные будут отлично выглядеть в а-силуэте, приталенном в стиле </w:t>
-      </w:r>
-      <w:proofErr w:type="spellStart"/>
-      <w:r>
-        <w:rPr>
-          <w:color w:val="4D3BB5"/>
-        </w:rPr>
-        <w:t>руласка</w:t>
-      </w:r>
-      <w:proofErr w:type="spellEnd"/>
-      <w:r>
-        <w:rPr>
-          <w:color w:val="4D3BB5"/>
-        </w:rPr>
-        <w:t xml:space="preserve"> или греческом. Кружево будет смотреться великолепно. Низкая талия с юбкой визуально увеличит ваш рост. Модели из атласа, шифона, тафты позволит вам казаться стройнее. Одевайте каблуки.</w:t>
-      </w:r>
-    </w:p>
-    <w:p>
-      <w:pPr>
-        <w:numPr>
-          <w:ilvl w:val="0"/>
-          <w:numId w:val="6"/>
-        </w:numPr>
-        <w:shd w:val="clear" w:color="auto" w:fill="FFFAFA"/>
-        <w:spacing w:before="100" w:beforeAutospacing="1" w:after="100" w:afterAutospacing="1" w:line="240" w:lineRule="auto"/>
-        <w:ind w:left="0"/>
-        <w:jc w:val="both"/>
-        <w:rPr>
-          <w:color w:val="4D3BB5"/>
-        </w:rPr>
-      </w:pPr>
-      <w:r>
-        <w:rPr>
-          <w:color w:val="4D3BB5"/>
-        </w:rPr>
-        <w:t>"нет": Пышные или с пышными юбками. Держитесь подальше от больших бантов и оборки на нижней половине наряда. Суженые больших размеров могут выбрать пышные платья, юбки которых начинаются прямо под грудью.</w:t>
-      </w:r>
-    </w:p>
-    <w:p>
-      <w:pPr>
-        <w:shd w:val="clear" w:color="auto" w:fill="FFFAFA"/>
-        <w:spacing w:after="0"/>
-        <w:jc w:val="both"/>
-        <w:rPr>
-          <w:color w:val="000000"/>
-          <w:sz w:val="20"/>
-          <w:szCs w:val="20"/>
-        </w:rPr>
-      </w:pPr>
-      <w:r>
-        <w:rPr>
-          <w:color w:val="4D3BB5"/>
-        </w:rPr>
-        <w:lastRenderedPageBreak/>
-        <w:t>Убедитесь, что вы выбрали наряд, который льстит Вашей фигуре и Вы чувствуете себя в нем уверенно.</w:t>
-      </w:r>
-    </w:p>
-    <w:p>
-      <w:r>
-        <w:br w:type="page"/>
-      </w:r>
-    </w:p>
-    <w:p>
-      <w:hyperlink r:id="rId17" w:history="1">
-        <w:r>
-          <w:rPr>
-            <w:rStyle w:val="a3"/>
-          </w:rPr>
-          <w:t>http://www.vse-nevestam.ru/statji/podbor-platia-po-telu-2.html</w:t>
-        </w:r>
-      </w:hyperlink>
-    </w:p>
-    <w:p>
-      <w:pPr>
-        <w:pStyle w:val="1"/>
-        <w:shd w:val="clear" w:color="auto" w:fill="FFFAFA"/>
-        <w:jc w:val="center"/>
-        <w:rPr>
-          <w:color w:val="000000"/>
-          <w:sz w:val="26"/>
-          <w:szCs w:val="26"/>
-        </w:rPr>
-      </w:pPr>
-      <w:r>
-        <w:rPr>
-          <w:color w:val="000000"/>
-          <w:sz w:val="26"/>
-          <w:szCs w:val="26"/>
-        </w:rPr>
-        <w:t>Подбор одежды по телосложению (треугольник, прямоугольник и часы)</w:t>
-      </w:r>
-    </w:p>
-    <w:p>
-      <w:pPr>
-        <w:pStyle w:val="2"/>
-        <w:shd w:val="clear" w:color="auto" w:fill="FFFAFA"/>
-        <w:jc w:val="both"/>
-        <w:rPr>
-          <w:color w:val="4D3BB5"/>
-          <w:sz w:val="24"/>
-          <w:szCs w:val="24"/>
-        </w:rPr>
-      </w:pPr>
-      <w:r>
-        <w:rPr>
-          <w:color w:val="4D3BB5"/>
-          <w:sz w:val="24"/>
-          <w:szCs w:val="24"/>
-        </w:rPr>
-        <w:t>Перевернутый Треугольник</w:t>
-      </w:r>
-    </w:p>
-    <w:p>
-      <w:pPr>
-        <w:shd w:val="clear" w:color="auto" w:fill="FFFAFA"/>
-        <w:jc w:val="both"/>
-        <w:rPr>
-          <w:color w:val="4D3BB5"/>
-          <w:sz w:val="24"/>
-          <w:szCs w:val="24"/>
-        </w:rPr>
-      </w:pPr>
-      <w:r>
-        <w:rPr>
-          <w:color w:val="4D3BB5"/>
-        </w:rPr>
-        <w:t>Этот тип фигуры отличают широкие плечи и узкие бедра. В отличи</w:t>
-      </w:r>
-      <w:proofErr w:type="gramStart"/>
-      <w:r>
-        <w:rPr>
-          <w:color w:val="4D3BB5"/>
-        </w:rPr>
-        <w:t>и</w:t>
-      </w:r>
-      <w:proofErr w:type="gramEnd"/>
-      <w:r>
-        <w:rPr>
-          <w:color w:val="4D3BB5"/>
-        </w:rPr>
-        <w:t xml:space="preserve"> от «яблока» эта форма тела подразумевает наличие тонкой талии и бедер, а так же тонких рук и ног. Для такой формы подходят пышные наряды с кринолином, чтобы сбалансировать узкие бедра и широкие плечи.</w:t>
-      </w:r>
-      <w:r>
-        <w:rPr>
-          <w:color w:val="4D3BB5"/>
-        </w:rPr>
-        <w:br/>
-      </w:r>
-      <w:r>
-        <w:rPr>
-          <w:color w:val="4D3BB5"/>
-        </w:rPr>
-        <w:br/>
-      </w:r>
-      <w:r>
-        <w:rPr>
-          <w:noProof/>
-          <w:color w:val="4D3BB5"/>
-          <w:lang w:eastAsia="ru-RU"/>
-        </w:rPr>
-        <w:drawing>
-          <wp:inline distT="0" distB="0" distL="0" distR="0">
-            <wp:extent cx="2571750" cy="4191000"/>
-            <wp:effectExtent l="0" t="0" r="0" b="0"/>
-            <wp:docPr id="49" name="Рисунок 49" descr="Перевернутый треугольник"/>
-            <wp:cNvGraphicFramePr>
-              <a:graphicFrameLocks xmlns:a="http://schemas.openxmlformats.org/drawingml/2006/main" noChangeAspect="1"/>
-            </wp:cNvGraphicFramePr>
-            <a:graphic xmlns:a="http://schemas.openxmlformats.org/drawingml/2006/main">
-              <a:graphicData uri="http://schemas.openxmlformats.org/drawingml/2006/picture">
-                <pic:pic xmlns:pic="http://schemas.openxmlformats.org/drawingml/2006/picture">
-                  <pic:nvPicPr>
-                    <pic:cNvPr id="0" name="Picture 93" descr="Перевернутый треугольник"/>
-                    <pic:cNvPicPr>
-                      <a:picLocks noChangeAspect="1" noChangeArrowheads="1"/>
-                    </pic:cNvPicPr>
-                  </pic:nvPicPr>
-                  <pic:blipFill>
-                    <a:blip r:embed="rId18" cstate="print">
-                      <a:extLst>
-                        <a:ext uri="{28A0092B-C50C-407E-A947-70E740481C1C}">
-                          <a14:useLocalDpi xmlns="" xmlns:wpc="http://schemas.microsoft.com/office/word/2010/wordprocessingCanvas" xmlns:mc="http://schemas.openxmlformats.org/markup-compatibility/2006" xmlns:o="urn:schemas-microsoft-com:office:office" xmlns:v="urn:schemas-microsoft-com:vml" xmlns:wp14="http://schemas.microsoft.com/office/word/2010/wordprocessingDrawing" xmlns:w10="urn:schemas-microsoft-com:office:word" xmlns:w="http://schemas.openxmlformats.org/wordprocessingml/2006/main" xmlns:w14="http://schemas.microsoft.com/office/word/2010/wordml" xmlns:w15="http://schemas.microsoft.com/office/word/2012/wordml" xmlns:wpg="http://schemas.microsoft.com/office/word/2010/wordprocessingGroup" xmlns:wpi="http://schemas.microsoft.com/office/word/2010/wordprocessingInk" xmlns:wps="http://schemas.microsoft.com/office/word/2010/wordprocessingShape" xmlns:a14="http://schemas.microsoft.com/office/drawing/2010/main" val="0"/>
-                        </a:ext>
-                      </a:extLst>
-                    </a:blip>
-                    <a:srcRect/>
-                    <a:stretch>
-                      <a:fillRect/>
-                    </a:stretch>
-                  </pic:blipFill>
-                  <pic:spPr bwMode="auto">
-                    <a:xfrm>
-                      <a:off x="0" y="0"/>
-                      <a:ext cx="2571750" cy="4191000"/>
-                    </a:xfrm>
-                    <a:prstGeom prst="rect">
-                      <a:avLst/>
-                    </a:prstGeom>
-                    <a:noFill/>
-                    <a:ln>
-                      <a:noFill/>
-                    </a:ln>
-                  </pic:spPr>
-                </pic:pic>
-              </a:graphicData>
-            </a:graphic>
-          </wp:inline>
-        </w:drawing>
-      </w:r>
-      <w:r>
-        <w:rPr>
-          <w:color w:val="4D3BB5"/>
-        </w:rPr>
-        <w:br/>
-      </w:r>
-      <w:r>
-        <w:rPr>
-          <w:noProof/>
-          <w:color w:val="4D3BB5"/>
-          <w:lang w:eastAsia="ru-RU"/>
-        </w:rPr>
-        <w:lastRenderedPageBreak/>
-        <w:drawing>
-          <wp:inline distT="0" distB="0" distL="0" distR="0">
-            <wp:extent cx="5238750" cy="4191000"/>
-            <wp:effectExtent l="0" t="0" r="0" b="0"/>
-            <wp:docPr id="48" name="Рисунок 48" descr="Свадебное платье для треугольного тела"/>
-            <wp:cNvGraphicFramePr>
-              <a:graphicFrameLocks xmlns:a="http://schemas.openxmlformats.org/drawingml/2006/main" noChangeAspect="1"/>
-            </wp:cNvGraphicFramePr>
-            <a:graphic xmlns:a="http://schemas.openxmlformats.org/drawingml/2006/main">
-              <a:graphicData uri="http://schemas.openxmlformats.org/drawingml/2006/picture">
-                <pic:pic xmlns:pic="http://schemas.openxmlformats.org/drawingml/2006/picture">
-                  <pic:nvPicPr>
-                    <pic:cNvPr id="0" name="Picture 94" descr="Свадебное платье для треугольного тела"/>
-                    <pic:cNvPicPr>
-                      <a:picLocks noChangeAspect="1" noChangeArrowheads="1"/>
-                    </pic:cNvPicPr>
-                  </pic:nvPicPr>
-                  <pic:blipFill>
-                    <a:blip r:embed="rId19" cstate="print">
-                      <a:extLst>
-                        <a:ext uri="{28A0092B-C50C-407E-A947-70E740481C1C}">
-                          <a14:useLocalDpi xmlns="" xmlns:wpc="http://schemas.microsoft.com/office/word/2010/wordprocessingCanvas" xmlns:mc="http://schemas.openxmlformats.org/markup-compatibility/2006" xmlns:o="urn:schemas-microsoft-com:office:office" xmlns:v="urn:schemas-microsoft-com:vml" xmlns:wp14="http://schemas.microsoft.com/office/word/2010/wordprocessingDrawing" xmlns:w10="urn:schemas-microsoft-com:office:word" xmlns:w="http://schemas.openxmlformats.org/wordprocessingml/2006/main" xmlns:w14="http://schemas.microsoft.com/office/word/2010/wordml" xmlns:w15="http://schemas.microsoft.com/office/word/2012/wordml" xmlns:wpg="http://schemas.microsoft.com/office/word/2010/wordprocessingGroup" xmlns:wpi="http://schemas.microsoft.com/office/word/2010/wordprocessingInk" xmlns:wps="http://schemas.microsoft.com/office/word/2010/wordprocessingShape" xmlns:a14="http://schemas.microsoft.com/office/drawing/2010/main" val="0"/>
-                        </a:ext>
-                      </a:extLst>
-                    </a:blip>
-                    <a:srcRect/>
-                    <a:stretch>
-                      <a:fillRect/>
-                    </a:stretch>
-                  </pic:blipFill>
-                  <pic:spPr bwMode="auto">
-                    <a:xfrm>
-                      <a:off x="0" y="0"/>
-                      <a:ext cx="5238750" cy="4191000"/>
-                    </a:xfrm>
-                    <a:prstGeom prst="rect">
-                      <a:avLst/>
-                    </a:prstGeom>
-                    <a:noFill/>
-                    <a:ln>
-                      <a:noFill/>
-                    </a:ln>
-                  </pic:spPr>
-                </pic:pic>
-              </a:graphicData>
-            </a:graphic>
-          </wp:inline>
-        </w:drawing>
-      </w:r>
-      <w:r>
-        <w:rPr>
-          <w:color w:val="4D3BB5"/>
-        </w:rPr>
-        <w:br/>
-      </w:r>
-      <w:r>
-        <w:rPr>
-          <w:noProof/>
-          <w:color w:val="4D3BB5"/>
-          <w:lang w:eastAsia="ru-RU"/>
-        </w:rPr>
-        <w:drawing>
-          <wp:inline distT="0" distB="0" distL="0" distR="0">
-            <wp:extent cx="5238750" cy="4191000"/>
-            <wp:effectExtent l="0" t="0" r="0" b="0"/>
-            <wp:docPr id="47" name="Рисунок 47" descr="Девушка с треугольной формой в платье"/>
-            <wp:cNvGraphicFramePr>
-              <a:graphicFrameLocks xmlns:a="http://schemas.openxmlformats.org/drawingml/2006/main" noChangeAspect="1"/>
-            </wp:cNvGraphicFramePr>
-            <a:graphic xmlns:a="http://schemas.openxmlformats.org/drawingml/2006/main">
-              <a:graphicData uri="http://schemas.openxmlformats.org/drawingml/2006/picture">
-                <pic:pic xmlns:pic="http://schemas.openxmlformats.org/drawingml/2006/picture">
-                  <pic:nvPicPr>
-                    <pic:cNvPr id="0" name="Picture 95" descr="Девушка с треугольной формой в платье"/>
-                    <pic:cNvPicPr>
-                      <a:picLocks noChangeAspect="1" noChangeArrowheads="1"/>
-                    </pic:cNvPicPr>
-                  </pic:nvPicPr>
-                  <pic:blipFill>
-                    <a:blip r:embed="rId20" cstate="print">
-                      <a:extLst>
-                        <a:ext uri="{28A0092B-C50C-407E-A947-70E740481C1C}">
-                          <a14:useLocalDpi xmlns="" xmlns:wpc="http://schemas.microsoft.com/office/word/2010/wordprocessingCanvas" xmlns:mc="http://schemas.openxmlformats.org/markup-compatibility/2006" xmlns:o="urn:schemas-microsoft-com:office:office" xmlns:v="urn:schemas-microsoft-com:vml" xmlns:wp14="http://schemas.microsoft.com/office/word/2010/wordprocessingDrawing" xmlns:w10="urn:schemas-microsoft-com:office:word" xmlns:w="http://schemas.openxmlformats.org/wordprocessingml/2006/main" xmlns:w14="http://schemas.microsoft.com/office/word/2010/wordml" xmlns:w15="http://schemas.microsoft.com/office/word/2012/wordml" xmlns:wpg="http://schemas.microsoft.com/office/word/2010/wordprocessingGroup" xmlns:wpi="http://schemas.microsoft.com/office/word/2010/wordprocessingInk" xmlns:wps="http://schemas.microsoft.com/office/word/2010/wordprocessingShape" xmlns:a14="http://schemas.microsoft.com/office/drawing/2010/main" val="0"/>
-                        </a:ext>
-                      </a:extLst>
-                    </a:blip>
-                    <a:srcRect/>
-                    <a:stretch>
-                      <a:fillRect/>
-                    </a:stretch>
-                  </pic:blipFill>
-                  <pic:spPr bwMode="auto">
-                    <a:xfrm>
-                      <a:off x="0" y="0"/>
-                      <a:ext cx="5238750" cy="4191000"/>
-                    </a:xfrm>
-                    <a:prstGeom prst="rect">
-                      <a:avLst/>
-                    </a:prstGeom>
-                    <a:noFill/>
-                    <a:ln>
-                      <a:noFill/>
-                    </a:ln>
-                  </pic:spPr>
-                </pic:pic>
-              </a:graphicData>
-            </a:graphic>
-          </wp:inline>
-        </w:drawing>
-      </w:r>
-    </w:p>
-    <w:p>
-      <w:pPr>
-        <w:numPr>
-          <w:ilvl w:val="0"/>
-          <w:numId w:val="7"/>
-        </w:numPr>
-        <w:shd w:val="clear" w:color="auto" w:fill="FFFAFA"/>
-        <w:spacing w:before="100" w:beforeAutospacing="1" w:after="100" w:afterAutospacing="1" w:line="240" w:lineRule="auto"/>
-        <w:ind w:left="0"/>
-        <w:jc w:val="both"/>
-        <w:rPr>
-          <w:color w:val="4D3BB5"/>
-        </w:rPr>
-      </w:pPr>
-      <w:r>
-        <w:rPr>
-          <w:color w:val="4D3BB5"/>
-        </w:rPr>
-        <w:t>"да": Модели с широкими лямками, которые помогут покрыть ваши плечи. Глубокое декольте, как глубокий V образный вырез. </w:t>
-      </w:r>
-      <w:hyperlink r:id="rId21" w:history="1">
-        <w:r>
-          <w:rPr>
-            <w:rStyle w:val="a3"/>
-            <w:color w:val="010203"/>
-          </w:rPr>
-          <w:t>Прямые свадебные платья</w:t>
-        </w:r>
-      </w:hyperlink>
-      <w:r>
-        <w:rPr>
-          <w:color w:val="4D3BB5"/>
-        </w:rPr>
-        <w:t> и те, которые выделят талию, предназначены для вас. Одежды с объемной юбкой украсят ваше тело. Ищите модели принцесса, русалку, прямые и греческие.</w:t>
-      </w:r>
-    </w:p>
-    <w:p>
-      <w:pPr>
-        <w:numPr>
-          <w:ilvl w:val="0"/>
-          <w:numId w:val="7"/>
-        </w:numPr>
-        <w:shd w:val="clear" w:color="auto" w:fill="FFFAFA"/>
-        <w:spacing w:before="100" w:beforeAutospacing="1" w:after="100" w:afterAutospacing="1" w:line="240" w:lineRule="auto"/>
-        <w:ind w:left="0"/>
-        <w:jc w:val="both"/>
-        <w:rPr>
-          <w:color w:val="4D3BB5"/>
-        </w:rPr>
-      </w:pPr>
-      <w:r>
-        <w:rPr>
-          <w:color w:val="4D3BB5"/>
-        </w:rPr>
-        <w:lastRenderedPageBreak/>
-        <w:t>"нет": Наряды с тяжелой вышивкой, и оформлением на руках только добавят громоздкости. Держитесь подальше от вариантов с роскошными рукавами, так как они привлекут внимание к вашим и без того широким плечам.</w:t>
-      </w:r>
-    </w:p>
-    <w:p>
-      <w:pPr>
-        <w:pStyle w:val="2"/>
-        <w:shd w:val="clear" w:color="auto" w:fill="FFFAFA"/>
-        <w:jc w:val="both"/>
-        <w:rPr>
-          <w:color w:val="4D3BB5"/>
-          <w:sz w:val="24"/>
-          <w:szCs w:val="24"/>
-        </w:rPr>
-      </w:pPr>
-      <w:r>
-        <w:rPr>
-          <w:color w:val="4D3BB5"/>
-          <w:sz w:val="24"/>
-          <w:szCs w:val="24"/>
-        </w:rPr>
-        <w:t>Прямоугольник</w:t>
-      </w:r>
-    </w:p>
-    <w:p>
-      <w:pPr>
-        <w:shd w:val="clear" w:color="auto" w:fill="FFFAFA"/>
-        <w:jc w:val="both"/>
-        <w:rPr>
-          <w:color w:val="4D3BB5"/>
-          <w:sz w:val="24"/>
-          <w:szCs w:val="24"/>
-        </w:rPr>
-      </w:pPr>
-      <w:r>
-        <w:rPr>
-          <w:color w:val="4D3BB5"/>
-        </w:rPr>
-        <w:t>Спортивное телосложение, стройное (прямоугольное при этом). Плечи-грудь-талия-бедра практически одинаковы, что делает человека с таким телосложением похожим на прямоугольник.</w:t>
-      </w:r>
-      <w:r>
-        <w:rPr>
-          <w:color w:val="4D3BB5"/>
-        </w:rPr>
-        <w:br/>
-      </w:r>
-      <w:r>
-        <w:rPr>
-          <w:color w:val="4D3BB5"/>
-        </w:rPr>
-        <w:br/>
-      </w:r>
-      <w:r>
-        <w:rPr>
-          <w:noProof/>
-          <w:color w:val="4D3BB5"/>
-          <w:lang w:eastAsia="ru-RU"/>
-        </w:rPr>
-        <w:drawing>
-          <wp:inline distT="0" distB="0" distL="0" distR="0">
-            <wp:extent cx="2571750" cy="4191000"/>
-            <wp:effectExtent l="0" t="0" r="0" b="0"/>
-            <wp:docPr id="46" name="Рисунок 46" descr="Прямоугольное тело"/>
-            <wp:cNvGraphicFramePr>
-              <a:graphicFrameLocks xmlns:a="http://schemas.openxmlformats.org/drawingml/2006/main" noChangeAspect="1"/>
-            </wp:cNvGraphicFramePr>
-            <a:graphic xmlns:a="http://schemas.openxmlformats.org/drawingml/2006/main">
-              <a:graphicData uri="http://schemas.openxmlformats.org/drawingml/2006/picture">
-                <pic:pic xmlns:pic="http://schemas.openxmlformats.org/drawingml/2006/picture">
-                  <pic:nvPicPr>
-                    <pic:cNvPr id="0" name="Picture 96" descr="Прямоугольное тело"/>
-                    <pic:cNvPicPr>
-                      <a:picLocks noChangeAspect="1" noChangeArrowheads="1"/>
-                    </pic:cNvPicPr>
-                  </pic:nvPicPr>
-                  <pic:blipFill>
-                    <a:blip r:embed="rId22" cstate="print">
-                      <a:extLst>
-                        <a:ext uri="{28A0092B-C50C-407E-A947-70E740481C1C}">
-                          <a14:useLocalDpi xmlns="" xmlns:wpc="http://schemas.microsoft.com/office/word/2010/wordprocessingCanvas" xmlns:mc="http://schemas.openxmlformats.org/markup-compatibility/2006" xmlns:o="urn:schemas-microsoft-com:office:office" xmlns:v="urn:schemas-microsoft-com:vml" xmlns:wp14="http://schemas.microsoft.com/office/word/2010/wordprocessingDrawing" xmlns:w10="urn:schemas-microsoft-com:office:word" xmlns:w="http://schemas.openxmlformats.org/wordprocessingml/2006/main" xmlns:w14="http://schemas.microsoft.com/office/word/2010/wordml" xmlns:w15="http://schemas.microsoft.com/office/word/2012/wordml" xmlns:wpg="http://schemas.microsoft.com/office/word/2010/wordprocessingGroup" xmlns:wpi="http://schemas.microsoft.com/office/word/2010/wordprocessingInk" xmlns:wps="http://schemas.microsoft.com/office/word/2010/wordprocessingShape" xmlns:a14="http://schemas.microsoft.com/office/drawing/2010/main" val="0"/>
-                        </a:ext>
-                      </a:extLst>
-                    </a:blip>
-                    <a:srcRect/>
-                    <a:stretch>
-                      <a:fillRect/>
-                    </a:stretch>
-                  </pic:blipFill>
-                  <pic:spPr bwMode="auto">
-                    <a:xfrm>
-                      <a:off x="0" y="0"/>
-                      <a:ext cx="2571750" cy="4191000"/>
-                    </a:xfrm>
-                    <a:prstGeom prst="rect">
-                      <a:avLst/>
-                    </a:prstGeom>
-                    <a:noFill/>
-                    <a:ln>
-                      <a:noFill/>
-                    </a:ln>
-                  </pic:spPr>
-                </pic:pic>
-              </a:graphicData>
-            </a:graphic>
-          </wp:inline>
-        </w:drawing>
-      </w:r>
-      <w:r>
-        <w:rPr>
-          <w:color w:val="4D3BB5"/>
-        </w:rPr>
-        <w:br/>
-      </w:r>
-      <w:r>
-        <w:rPr>
-          <w:noProof/>
-          <w:color w:val="4D3BB5"/>
-          <w:lang w:eastAsia="ru-RU"/>
-        </w:rPr>
-        <w:lastRenderedPageBreak/>
-        <w:drawing>
-          <wp:inline distT="0" distB="0" distL="0" distR="0">
-            <wp:extent cx="5238750" cy="4191000"/>
-            <wp:effectExtent l="0" t="0" r="0" b="0"/>
-            <wp:docPr id="45" name="Рисунок 45" descr="Свадебное платье для прямоугольных форм"/>
-            <wp:cNvGraphicFramePr>
-              <a:graphicFrameLocks xmlns:a="http://schemas.openxmlformats.org/drawingml/2006/main" noChangeAspect="1"/>
-            </wp:cNvGraphicFramePr>
-            <a:graphic xmlns:a="http://schemas.openxmlformats.org/drawingml/2006/main">
-              <a:graphicData uri="http://schemas.openxmlformats.org/drawingml/2006/picture">
-                <pic:pic xmlns:pic="http://schemas.openxmlformats.org/drawingml/2006/picture">
-                  <pic:nvPicPr>
-                    <pic:cNvPr id="0" name="Picture 97" descr="Свадебное платье для прямоугольных форм"/>
-                    <pic:cNvPicPr>
-                      <a:picLocks noChangeAspect="1" noChangeArrowheads="1"/>
-                    </pic:cNvPicPr>
-                  </pic:nvPicPr>
-                  <pic:blipFill>
-                    <a:blip r:embed="rId23" cstate="print">
-                      <a:extLst>
-                        <a:ext uri="{28A0092B-C50C-407E-A947-70E740481C1C}">
-                          <a14:useLocalDpi xmlns="" xmlns:wpc="http://schemas.microsoft.com/office/word/2010/wordprocessingCanvas" xmlns:mc="http://schemas.openxmlformats.org/markup-compatibility/2006" xmlns:o="urn:schemas-microsoft-com:office:office" xmlns:v="urn:schemas-microsoft-com:vml" xmlns:wp14="http://schemas.microsoft.com/office/word/2010/wordprocessingDrawing" xmlns:w10="urn:schemas-microsoft-com:office:word" xmlns:w="http://schemas.openxmlformats.org/wordprocessingml/2006/main" xmlns:w14="http://schemas.microsoft.com/office/word/2010/wordml" xmlns:w15="http://schemas.microsoft.com/office/word/2012/wordml" xmlns:wpg="http://schemas.microsoft.com/office/word/2010/wordprocessingGroup" xmlns:wpi="http://schemas.microsoft.com/office/word/2010/wordprocessingInk" xmlns:wps="http://schemas.microsoft.com/office/word/2010/wordprocessingShape" xmlns:a14="http://schemas.microsoft.com/office/drawing/2010/main" val="0"/>
-                        </a:ext>
-                      </a:extLst>
-                    </a:blip>
-                    <a:srcRect/>
-                    <a:stretch>
-                      <a:fillRect/>
-                    </a:stretch>
-                  </pic:blipFill>
-                  <pic:spPr bwMode="auto">
-                    <a:xfrm>
-                      <a:off x="0" y="0"/>
-                      <a:ext cx="5238750" cy="4191000"/>
-                    </a:xfrm>
-                    <a:prstGeom prst="rect">
-                      <a:avLst/>
-                    </a:prstGeom>
-                    <a:noFill/>
-                    <a:ln>
-                      <a:noFill/>
-                    </a:ln>
-                  </pic:spPr>
-                </pic:pic>
-              </a:graphicData>
-            </a:graphic>
-          </wp:inline>
-        </w:drawing>
-      </w:r>
-      <w:r>
-        <w:rPr>
-          <w:color w:val="4D3BB5"/>
-        </w:rPr>
-        <w:br/>
-      </w:r>
-      <w:r>
-        <w:rPr>
-          <w:noProof/>
-          <w:color w:val="4D3BB5"/>
-          <w:lang w:eastAsia="ru-RU"/>
-        </w:rPr>
-        <w:drawing>
-          <wp:inline distT="0" distB="0" distL="0" distR="0">
-            <wp:extent cx="5238750" cy="4191000"/>
-            <wp:effectExtent l="0" t="0" r="0" b="0"/>
-            <wp:docPr id="44" name="Рисунок 44" descr="Невеста с прямоугольным телом"/>
-            <wp:cNvGraphicFramePr>
-              <a:graphicFrameLocks xmlns:a="http://schemas.openxmlformats.org/drawingml/2006/main" noChangeAspect="1"/>
-            </wp:cNvGraphicFramePr>
-            <a:graphic xmlns:a="http://schemas.openxmlformats.org/drawingml/2006/main">
-              <a:graphicData uri="http://schemas.openxmlformats.org/drawingml/2006/picture">
-                <pic:pic xmlns:pic="http://schemas.openxmlformats.org/drawingml/2006/picture">
-                  <pic:nvPicPr>
-                    <pic:cNvPr id="0" name="Picture 98" descr="Невеста с прямоугольным телом"/>
-                    <pic:cNvPicPr>
-                      <a:picLocks noChangeAspect="1" noChangeArrowheads="1"/>
-                    </pic:cNvPicPr>
-                  </pic:nvPicPr>
-                  <pic:blipFill>
-                    <a:blip r:embed="rId24" cstate="print">
-                      <a:extLst>
-                        <a:ext uri="{28A0092B-C50C-407E-A947-70E740481C1C}">
-                          <a14:useLocalDpi xmlns="" xmlns:wpc="http://schemas.microsoft.com/office/word/2010/wordprocessingCanvas" xmlns:mc="http://schemas.openxmlformats.org/markup-compatibility/2006" xmlns:o="urn:schemas-microsoft-com:office:office" xmlns:v="urn:schemas-microsoft-com:vml" xmlns:wp14="http://schemas.microsoft.com/office/word/2010/wordprocessingDrawing" xmlns:w10="urn:schemas-microsoft-com:office:word" xmlns:w="http://schemas.openxmlformats.org/wordprocessingml/2006/main" xmlns:w14="http://schemas.microsoft.com/office/word/2010/wordml" xmlns:w15="http://schemas.microsoft.com/office/word/2012/wordml" xmlns:wpg="http://schemas.microsoft.com/office/word/2010/wordprocessingGroup" xmlns:wpi="http://schemas.microsoft.com/office/word/2010/wordprocessingInk" xmlns:wps="http://schemas.microsoft.com/office/word/2010/wordprocessingShape" xmlns:a14="http://schemas.microsoft.com/office/drawing/2010/main" val="0"/>
-                        </a:ext>
-                      </a:extLst>
-                    </a:blip>
-                    <a:srcRect/>
-                    <a:stretch>
-                      <a:fillRect/>
-                    </a:stretch>
-                  </pic:blipFill>
-                  <pic:spPr bwMode="auto">
-                    <a:xfrm>
-                      <a:off x="0" y="0"/>
-                      <a:ext cx="5238750" cy="4191000"/>
-                    </a:xfrm>
-                    <a:prstGeom prst="rect">
-                      <a:avLst/>
-                    </a:prstGeom>
-                    <a:noFill/>
-                    <a:ln>
-                      <a:noFill/>
-                    </a:ln>
-                  </pic:spPr>
-                </pic:pic>
-              </a:graphicData>
-            </a:graphic>
-          </wp:inline>
-        </w:drawing>
-      </w:r>
-    </w:p>
-    <w:p>
-      <w:pPr>
-        <w:numPr>
-          <w:ilvl w:val="0"/>
-          <w:numId w:val="8"/>
-        </w:numPr>
-        <w:shd w:val="clear" w:color="auto" w:fill="FFFAFA"/>
-        <w:spacing w:before="100" w:beforeAutospacing="1" w:after="100" w:afterAutospacing="1" w:line="240" w:lineRule="auto"/>
-        <w:ind w:left="0"/>
-        <w:jc w:val="both"/>
-        <w:rPr>
-          <w:color w:val="4D3BB5"/>
-        </w:rPr>
-      </w:pPr>
-      <w:r>
-        <w:rPr>
-          <w:color w:val="4D3BB5"/>
-        </w:rPr>
-        <w:t>"да": Наряды без бретелек с четким силуэтом и вышивкой на груди; на одно плечо, принцесса, пояс и плетения помогут привлечь внимание к фигуре и телу. Очень подойдут наряды с низкой талией. Вы также можете поискать рукава-фонарики, накидки и болеро.</w:t>
-      </w:r>
-    </w:p>
-    <w:p>
-      <w:pPr>
-        <w:numPr>
-          <w:ilvl w:val="0"/>
-          <w:numId w:val="8"/>
-        </w:numPr>
-        <w:shd w:val="clear" w:color="auto" w:fill="FFFAFA"/>
-        <w:spacing w:before="100" w:beforeAutospacing="1" w:after="100" w:afterAutospacing="1" w:line="240" w:lineRule="auto"/>
-        <w:ind w:left="0"/>
-        <w:jc w:val="both"/>
-        <w:rPr>
-          <w:color w:val="4D3BB5"/>
-        </w:rPr>
-      </w:pPr>
-      <w:r>
-        <w:rPr>
-          <w:color w:val="4D3BB5"/>
-        </w:rPr>
-        <w:t>"нет": Высокий вырез. Кроме того, избегайте декольте.</w:t>
-      </w:r>
-    </w:p>
-    <w:p>
-      <w:pPr>
-        <w:pStyle w:val="2"/>
-        <w:shd w:val="clear" w:color="auto" w:fill="FFFAFA"/>
-        <w:jc w:val="both"/>
-        <w:rPr>
-          <w:color w:val="4D3BB5"/>
-          <w:sz w:val="24"/>
-          <w:szCs w:val="24"/>
-        </w:rPr>
-      </w:pPr>
-      <w:r>
-        <w:rPr>
-          <w:color w:val="4D3BB5"/>
-          <w:sz w:val="24"/>
-          <w:szCs w:val="24"/>
-        </w:rPr>
-        <w:lastRenderedPageBreak/>
-        <w:t>Песочные часы</w:t>
-      </w:r>
-    </w:p>
-    <w:p>
-      <w:pPr>
-        <w:shd w:val="clear" w:color="auto" w:fill="FFFAFA"/>
-        <w:jc w:val="both"/>
-        <w:rPr>
-          <w:color w:val="4D3BB5"/>
-          <w:sz w:val="24"/>
-          <w:szCs w:val="24"/>
-        </w:rPr>
-      </w:pPr>
-      <w:r>
-        <w:rPr>
-          <w:color w:val="4D3BB5"/>
-        </w:rPr>
-        <w:t>Выражена талия, которая пропорциональна бедрам и бюсту. Это идеально сбалансированное тело, похожее на старинные песочные часы, и им стоит хвастаться и не скрывать слоями ткани.</w:t>
-      </w:r>
-      <w:r>
-        <w:rPr>
-          <w:color w:val="4D3BB5"/>
-        </w:rPr>
-        <w:br/>
-      </w:r>
-      <w:r>
-        <w:rPr>
-          <w:color w:val="4D3BB5"/>
-        </w:rPr>
-        <w:br/>
-      </w:r>
-      <w:r>
-        <w:rPr>
-          <w:noProof/>
-          <w:color w:val="4D3BB5"/>
-          <w:lang w:eastAsia="ru-RU"/>
-        </w:rPr>
-        <w:drawing>
-          <wp:inline distT="0" distB="0" distL="0" distR="0">
-            <wp:extent cx="2571750" cy="4191000"/>
-            <wp:effectExtent l="0" t="0" r="0" b="0"/>
-            <wp:docPr id="43" name="Рисунок 43" descr="Силуэт песочные часы"/>
-            <wp:cNvGraphicFramePr>
-              <a:graphicFrameLocks xmlns:a="http://schemas.openxmlformats.org/drawingml/2006/main" noChangeAspect="1"/>
-            </wp:cNvGraphicFramePr>
-            <a:graphic xmlns:a="http://schemas.openxmlformats.org/drawingml/2006/main">
-              <a:graphicData uri="http://schemas.openxmlformats.org/drawingml/2006/picture">
-                <pic:pic xmlns:pic="http://schemas.openxmlformats.org/drawingml/2006/picture">
-                  <pic:nvPicPr>
-                    <pic:cNvPr id="0" name="Picture 99" descr="Силуэт песочные часы"/>
-                    <pic:cNvPicPr>
-                      <a:picLocks noChangeAspect="1" noChangeArrowheads="1"/>
-                    </pic:cNvPicPr>
-                  </pic:nvPicPr>
-                  <pic:blipFill>
-                    <a:blip r:embed="rId25" cstate="print">
-                      <a:extLst>
-                        <a:ext uri="{28A0092B-C50C-407E-A947-70E740481C1C}">
-                          <a14:useLocalDpi xmlns="" xmlns:wpc="http://schemas.microsoft.com/office/word/2010/wordprocessingCanvas" xmlns:mc="http://schemas.openxmlformats.org/markup-compatibility/2006" xmlns:o="urn:schemas-microsoft-com:office:office" xmlns:v="urn:schemas-microsoft-com:vml" xmlns:wp14="http://schemas.microsoft.com/office/word/2010/wordprocessingDrawing" xmlns:w10="urn:schemas-microsoft-com:office:word" xmlns:w="http://schemas.openxmlformats.org/wordprocessingml/2006/main" xmlns:w14="http://schemas.microsoft.com/office/word/2010/wordml" xmlns:w15="http://schemas.microsoft.com/office/word/2012/wordml" xmlns:wpg="http://schemas.microsoft.com/office/word/2010/wordprocessingGroup" xmlns:wpi="http://schemas.microsoft.com/office/word/2010/wordprocessingInk" xmlns:wps="http://schemas.microsoft.com/office/word/2010/wordprocessingShape" xmlns:a14="http://schemas.microsoft.com/office/drawing/2010/main" val="0"/>
-                        </a:ext>
-                      </a:extLst>
-                    </a:blip>
-                    <a:srcRect/>
-                    <a:stretch>
-                      <a:fillRect/>
-                    </a:stretch>
-                  </pic:blipFill>
-                  <pic:spPr bwMode="auto">
-                    <a:xfrm>
-                      <a:off x="0" y="0"/>
-                      <a:ext cx="2571750" cy="4191000"/>
-                    </a:xfrm>
-                    <a:prstGeom prst="rect">
-                      <a:avLst/>
-                    </a:prstGeom>
-                    <a:noFill/>
-                    <a:ln>
-                      <a:noFill/>
-                    </a:ln>
-                  </pic:spPr>
-                </pic:pic>
-              </a:graphicData>
-            </a:graphic>
-          </wp:inline>
-        </w:drawing>
-      </w:r>
-      <w:r>
-        <w:rPr>
-          <w:color w:val="4D3BB5"/>
-        </w:rPr>
-        <w:br/>
-      </w:r>
-      <w:r>
-        <w:rPr>
-          <w:noProof/>
-          <w:color w:val="4D3BB5"/>
-          <w:lang w:eastAsia="ru-RU"/>
-        </w:rPr>
-        <w:lastRenderedPageBreak/>
-        <w:drawing>
-          <wp:inline distT="0" distB="0" distL="0" distR="0">
-            <wp:extent cx="5238750" cy="4191000"/>
-            <wp:effectExtent l="0" t="0" r="0" b="0"/>
-            <wp:docPr id="42" name="Рисунок 42" descr="Свадебное платье песочные часы"/>
-            <wp:cNvGraphicFramePr>
-              <a:graphicFrameLocks xmlns:a="http://schemas.openxmlformats.org/drawingml/2006/main" noChangeAspect="1"/>
-            </wp:cNvGraphicFramePr>
-            <a:graphic xmlns:a="http://schemas.openxmlformats.org/drawingml/2006/main">
-              <a:graphicData uri="http://schemas.openxmlformats.org/drawingml/2006/picture">
-                <pic:pic xmlns:pic="http://schemas.openxmlformats.org/drawingml/2006/picture">
-                  <pic:nvPicPr>
-                    <pic:cNvPr id="0" name="Picture 100" descr="Свадебное платье песочные часы"/>
-                    <pic:cNvPicPr>
-                      <a:picLocks noChangeAspect="1" noChangeArrowheads="1"/>
-                    </pic:cNvPicPr>
-                  </pic:nvPicPr>
-                  <pic:blipFill>
-                    <a:blip r:embed="rId26" cstate="print">
-                      <a:extLst>
-                        <a:ext uri="{28A0092B-C50C-407E-A947-70E740481C1C}">
-                          <a14:useLocalDpi xmlns="" xmlns:wpc="http://schemas.microsoft.com/office/word/2010/wordprocessingCanvas" xmlns:mc="http://schemas.openxmlformats.org/markup-compatibility/2006" xmlns:o="urn:schemas-microsoft-com:office:office" xmlns:v="urn:schemas-microsoft-com:vml" xmlns:wp14="http://schemas.microsoft.com/office/word/2010/wordprocessingDrawing" xmlns:w10="urn:schemas-microsoft-com:office:word" xmlns:w="http://schemas.openxmlformats.org/wordprocessingml/2006/main" xmlns:w14="http://schemas.microsoft.com/office/word/2010/wordml" xmlns:w15="http://schemas.microsoft.com/office/word/2012/wordml" xmlns:wpg="http://schemas.microsoft.com/office/word/2010/wordprocessingGroup" xmlns:wpi="http://schemas.microsoft.com/office/word/2010/wordprocessingInk" xmlns:wps="http://schemas.microsoft.com/office/word/2010/wordprocessingShape" xmlns:a14="http://schemas.microsoft.com/office/drawing/2010/main" val="0"/>
-                        </a:ext>
-                      </a:extLst>
-                    </a:blip>
-                    <a:srcRect/>
-                    <a:stretch>
-                      <a:fillRect/>
-                    </a:stretch>
-                  </pic:blipFill>
-                  <pic:spPr bwMode="auto">
-                    <a:xfrm>
-                      <a:off x="0" y="0"/>
-                      <a:ext cx="5238750" cy="4191000"/>
-                    </a:xfrm>
-                    <a:prstGeom prst="rect">
-                      <a:avLst/>
-                    </a:prstGeom>
-                    <a:noFill/>
-                    <a:ln>
-                      <a:noFill/>
-                    </a:ln>
-                  </pic:spPr>
-                </pic:pic>
-              </a:graphicData>
-            </a:graphic>
-          </wp:inline>
-        </w:drawing>
-      </w:r>
-      <w:r>
-        <w:rPr>
-          <w:color w:val="4D3BB5"/>
-        </w:rPr>
-        <w:br/>
-      </w:r>
-      <w:r>
-        <w:rPr>
-          <w:noProof/>
-          <w:color w:val="4D3BB5"/>
-          <w:lang w:eastAsia="ru-RU"/>
-        </w:rPr>
-        <w:drawing>
-          <wp:inline distT="0" distB="0" distL="0" distR="0">
-            <wp:extent cx="5238750" cy="4191000"/>
-            <wp:effectExtent l="0" t="0" r="0" b="0"/>
-            <wp:docPr id="41" name="Рисунок 41" descr="Невеста песочные часы"/>
-            <wp:cNvGraphicFramePr>
-              <a:graphicFrameLocks xmlns:a="http://schemas.openxmlformats.org/drawingml/2006/main" noChangeAspect="1"/>
-            </wp:cNvGraphicFramePr>
-            <a:graphic xmlns:a="http://schemas.openxmlformats.org/drawingml/2006/main">
-              <a:graphicData uri="http://schemas.openxmlformats.org/drawingml/2006/picture">
-                <pic:pic xmlns:pic="http://schemas.openxmlformats.org/drawingml/2006/picture">
-                  <pic:nvPicPr>
-                    <pic:cNvPr id="0" name="Picture 101" descr="Невеста песочные часы"/>
-                    <pic:cNvPicPr>
-                      <a:picLocks noChangeAspect="1" noChangeArrowheads="1"/>
-                    </pic:cNvPicPr>
-                  </pic:nvPicPr>
-                  <pic:blipFill>
-                    <a:blip r:embed="rId27" cstate="print">
-                      <a:extLst>
-                        <a:ext uri="{28A0092B-C50C-407E-A947-70E740481C1C}">
-                          <a14:useLocalDpi xmlns="" xmlns:wpc="http://schemas.microsoft.com/office/word/2010/wordprocessingCanvas" xmlns:mc="http://schemas.openxmlformats.org/markup-compatibility/2006" xmlns:o="urn:schemas-microsoft-com:office:office" xmlns:v="urn:schemas-microsoft-com:vml" xmlns:wp14="http://schemas.microsoft.com/office/word/2010/wordprocessingDrawing" xmlns:w10="urn:schemas-microsoft-com:office:word" xmlns:w="http://schemas.openxmlformats.org/wordprocessingml/2006/main" xmlns:w14="http://schemas.microsoft.com/office/word/2010/wordml" xmlns:w15="http://schemas.microsoft.com/office/word/2012/wordml" xmlns:wpg="http://schemas.microsoft.com/office/word/2010/wordprocessingGroup" xmlns:wpi="http://schemas.microsoft.com/office/word/2010/wordprocessingInk" xmlns:wps="http://schemas.microsoft.com/office/word/2010/wordprocessingShape" xmlns:a14="http://schemas.microsoft.com/office/drawing/2010/main" val="0"/>
-                        </a:ext>
-                      </a:extLst>
-                    </a:blip>
-                    <a:srcRect/>
-                    <a:stretch>
-                      <a:fillRect/>
-                    </a:stretch>
-                  </pic:blipFill>
-                  <pic:spPr bwMode="auto">
-                    <a:xfrm>
-                      <a:off x="0" y="0"/>
-                      <a:ext cx="5238750" cy="4191000"/>
-                    </a:xfrm>
-                    <a:prstGeom prst="rect">
-                      <a:avLst/>
-                    </a:prstGeom>
-                    <a:noFill/>
-                    <a:ln>
-                      <a:noFill/>
-                    </a:ln>
-                  </pic:spPr>
-                </pic:pic>
-              </a:graphicData>
-            </a:graphic>
-          </wp:inline>
-        </w:drawing>
-      </w:r>
-    </w:p>
-    <w:p>
-      <w:pPr>
-        <w:numPr>
-          <w:ilvl w:val="0"/>
-          <w:numId w:val="9"/>
-        </w:numPr>
-        <w:shd w:val="clear" w:color="auto" w:fill="FFFAFA"/>
-        <w:spacing w:before="100" w:beforeAutospacing="1" w:after="100" w:afterAutospacing="1" w:line="240" w:lineRule="auto"/>
-        <w:ind w:left="0"/>
-        <w:jc w:val="both"/>
-        <w:rPr>
-          <w:color w:val="4D3BB5"/>
-        </w:rPr>
-      </w:pPr>
-      <w:r>
-        <w:rPr>
-          <w:color w:val="4D3BB5"/>
-        </w:rPr>
-        <w:t>"да": Благодаря вашему пропорциональные телу, вы можете носить все, что облегает - русалка, прямые, пышные, чтобы подчеркнуть ваши прелести. Подвенечное убранство со встроенным корсетом А-силуэт или прямой разрез юбки улучшит внешний вид.</w:t>
-      </w:r>
-    </w:p>
-    <w:p>
-      <w:pPr>
-        <w:numPr>
-          <w:ilvl w:val="0"/>
-          <w:numId w:val="9"/>
-        </w:numPr>
-        <w:shd w:val="clear" w:color="auto" w:fill="FFFAFA"/>
-        <w:spacing w:before="100" w:beforeAutospacing="1" w:after="100" w:afterAutospacing="1" w:line="240" w:lineRule="auto"/>
-        <w:ind w:left="0"/>
-        <w:jc w:val="both"/>
-        <w:rPr>
-          <w:color w:val="4D3BB5"/>
-        </w:rPr>
-      </w:pPr>
-      <w:r>
-        <w:rPr>
-          <w:color w:val="4D3BB5"/>
-        </w:rPr>
-        <w:t>"нет": Наряды с высокой и немного заниженной талией.</w:t>
-      </w:r>
-    </w:p>
-    <w:p>
-      <w:r>
-        <w:lastRenderedPageBreak/>
-        <w:br w:type="page"/>
-      </w:r>
-    </w:p>
-    <w:p>
-      <w:hyperlink r:id="rId28" w:history="1">
-        <w:r>
-          <w:rPr>
-            <w:rStyle w:val="a3"/>
-          </w:rPr>
-          <w:t>http://www.vse-nevestam.ru/statji/podbor-platia-po-telu-1.html</w:t>
-        </w:r>
-      </w:hyperlink>
-    </w:p>
-    <w:p>
-      <w:pPr>
-        <w:pStyle w:val="1"/>
-        <w:shd w:val="clear" w:color="auto" w:fill="FFFAFA"/>
-        <w:jc w:val="center"/>
-        <w:rPr>
-          <w:color w:val="000000"/>
-          <w:sz w:val="26"/>
-          <w:szCs w:val="26"/>
-        </w:rPr>
-      </w:pPr>
-      <w:r>
-        <w:rPr>
-          <w:color w:val="000000"/>
-          <w:sz w:val="26"/>
-          <w:szCs w:val="26"/>
-        </w:rPr>
-        <w:t>Подбор платья по телосложению (яблоко и груша)</w:t>
-      </w:r>
-    </w:p>
-    <w:p>
-      <w:pPr>
-        <w:shd w:val="clear" w:color="auto" w:fill="FFFAFA"/>
-        <w:jc w:val="both"/>
-        <w:rPr>
-          <w:color w:val="4D3BB5"/>
-          <w:sz w:val="24"/>
-          <w:szCs w:val="24"/>
-        </w:rPr>
-      </w:pPr>
-      <w:r>
-        <w:rPr>
-          <w:color w:val="4D3BB5"/>
-        </w:rPr>
-        <w:t xml:space="preserve">Исследование проведено американской компанией </w:t>
-      </w:r>
-      <w:proofErr w:type="spellStart"/>
-      <w:r>
-        <w:rPr>
-          <w:color w:val="4D3BB5"/>
-        </w:rPr>
-        <w:t>базл</w:t>
-      </w:r>
-      <w:proofErr w:type="spellEnd"/>
-      <w:r>
-        <w:rPr>
-          <w:color w:val="4D3BB5"/>
-        </w:rPr>
-        <w:t>.</w:t>
-      </w:r>
-      <w:r>
-        <w:rPr>
-          <w:color w:val="4D3BB5"/>
-        </w:rPr>
-        <w:br/>
-        <w:t>Тот день, когда невеста является звездой, и она должна чувствовать и выглядеть лучше всех. Все глаза на нее и платье невесты становится важным фактором, определяющим ее внешний вид.</w:t>
-      </w:r>
-      <w:r>
-        <w:rPr>
-          <w:color w:val="4D3BB5"/>
-        </w:rPr>
-        <w:br/>
-        <w:t xml:space="preserve">Мы считаем, что наряд должен отражать то, чем ты </w:t>
-      </w:r>
-      <w:proofErr w:type="spellStart"/>
-      <w:r>
-        <w:rPr>
-          <w:color w:val="4D3BB5"/>
-        </w:rPr>
-        <w:t>являешся</w:t>
-      </w:r>
-      <w:proofErr w:type="spellEnd"/>
-      <w:r>
-        <w:rPr>
-          <w:color w:val="4D3BB5"/>
-        </w:rPr>
-        <w:t>. Поэтому, нужно выбрать одеяние, которое подходит под ваше телосложение. Это - одна из самых важных задач для невесты. В то время когда девушка находится в поиске подвенечного наряда, нужно обязательно учитывать телосложение, чтобы все идеально подходило. Предлагаем Вашему вниманию руководство поиска, которое заставит людей застыть и созерцать вас – красивую и потрясающую невесту.</w:t>
-      </w:r>
-    </w:p>
-    <w:p>
-      <w:pPr>
-        <w:pStyle w:val="2"/>
-        <w:shd w:val="clear" w:color="auto" w:fill="FFFAFA"/>
-        <w:jc w:val="both"/>
-        <w:rPr>
-          <w:color w:val="4D3BB5"/>
-          <w:sz w:val="24"/>
-          <w:szCs w:val="24"/>
-        </w:rPr>
-      </w:pPr>
-      <w:r>
-        <w:rPr>
-          <w:color w:val="4D3BB5"/>
-          <w:sz w:val="24"/>
-          <w:szCs w:val="24"/>
-        </w:rPr>
-        <w:t>Девушка "Яблоко"</w:t>
-      </w:r>
-    </w:p>
-    <w:p>
-      <w:pPr>
-        <w:shd w:val="clear" w:color="auto" w:fill="FFFAFA"/>
-        <w:jc w:val="both"/>
-        <w:rPr>
-          <w:color w:val="4D3BB5"/>
-          <w:sz w:val="24"/>
-          <w:szCs w:val="24"/>
-        </w:rPr>
-      </w:pPr>
-      <w:r>
-        <w:rPr>
-          <w:color w:val="4D3BB5"/>
-        </w:rPr>
-        <w:t>Образ яблоко - с широкими плечами, более чувственная, чем другие. Маленькая талия, полная грудь – все это очень выделяет верхнюю часть тела. Эта форма соотносится с тонкими руками и ногами, которые легко могут быть выделены правильно подобранным товаром.</w:t>
-      </w:r>
-      <w:r>
-        <w:rPr>
-          <w:color w:val="4D3BB5"/>
-        </w:rPr>
-        <w:br/>
-      </w:r>
-      <w:r>
-        <w:rPr>
-          <w:color w:val="4D3BB5"/>
-        </w:rPr>
-        <w:br/>
-      </w:r>
-      <w:r>
-        <w:rPr>
-          <w:noProof/>
-          <w:color w:val="4D3BB5"/>
-          <w:lang w:eastAsia="ru-RU"/>
-        </w:rPr>
-        <w:drawing>
-          <wp:inline distT="0" distB="0" distL="0" distR="0">
-            <wp:extent cx="2571750" cy="4191000"/>
-            <wp:effectExtent l="0" t="0" r="0" b="0"/>
-            <wp:docPr id="55" name="Рисунок 55" descr="Платье для невесты с формой яблока"/>
-            <wp:cNvGraphicFramePr>
-              <a:graphicFrameLocks xmlns:a="http://schemas.openxmlformats.org/drawingml/2006/main" noChangeAspect="1"/>
-            </wp:cNvGraphicFramePr>
-            <a:graphic xmlns:a="http://schemas.openxmlformats.org/drawingml/2006/main">
-              <a:graphicData uri="http://schemas.openxmlformats.org/drawingml/2006/picture">
-                <pic:pic xmlns:pic="http://schemas.openxmlformats.org/drawingml/2006/picture">
-                  <pic:nvPicPr>
-                    <pic:cNvPr id="0" name="Picture 111" descr="Платье для невесты с формой яблока"/>
-                    <pic:cNvPicPr>
-                      <a:picLocks noChangeAspect="1" noChangeArrowheads="1"/>
-                    </pic:cNvPicPr>
-                  </pic:nvPicPr>
-                  <pic:blipFill>
-                    <a:blip r:embed="rId29" cstate="print">
-                      <a:extLst>
-                        <a:ext uri="{28A0092B-C50C-407E-A947-70E740481C1C}">
-                          <a14:useLocalDpi xmlns="" xmlns:wpc="http://schemas.microsoft.com/office/word/2010/wordprocessingCanvas" xmlns:mc="http://schemas.openxmlformats.org/markup-compatibility/2006" xmlns:o="urn:schemas-microsoft-com:office:office" xmlns:v="urn:schemas-microsoft-com:vml" xmlns:wp14="http://schemas.microsoft.com/office/word/2010/wordprocessingDrawing" xmlns:w10="urn:schemas-microsoft-com:office:word" xmlns:w="http://schemas.openxmlformats.org/wordprocessingml/2006/main" xmlns:w14="http://schemas.microsoft.com/office/word/2010/wordml" xmlns:w15="http://schemas.microsoft.com/office/word/2012/wordml" xmlns:wpg="http://schemas.microsoft.com/office/word/2010/wordprocessingGroup" xmlns:wpi="http://schemas.microsoft.com/office/word/2010/wordprocessingInk" xmlns:wps="http://schemas.microsoft.com/office/word/2010/wordprocessingShape" xmlns:a14="http://schemas.microsoft.com/office/drawing/2010/main" val="0"/>
-                        </a:ext>
-                      </a:extLst>
-                    </a:blip>
-                    <a:srcRect/>
-                    <a:stretch>
-                      <a:fillRect/>
-                    </a:stretch>
-                  </pic:blipFill>
-                  <pic:spPr bwMode="auto">
-                    <a:xfrm>
-                      <a:off x="0" y="0"/>
-                      <a:ext cx="2571750" cy="4191000"/>
-                    </a:xfrm>
-                    <a:prstGeom prst="rect">
-                      <a:avLst/>
-                    </a:prstGeom>
-                    <a:noFill/>
-                    <a:ln>
-                      <a:noFill/>
-                    </a:ln>
-                  </pic:spPr>
-                </pic:pic>
-              </a:graphicData>
-            </a:graphic>
-          </wp:inline>
-        </w:drawing>
-      </w:r>
-      <w:r>
-        <w:rPr>
-          <w:color w:val="4D3BB5"/>
-        </w:rPr>
-        <w:br/>
-      </w:r>
-      <w:r>
-        <w:rPr>
-          <w:noProof/>
-          <w:color w:val="4D3BB5"/>
-          <w:lang w:eastAsia="ru-RU"/>
-        </w:rPr>
-        <w:lastRenderedPageBreak/>
-        <w:drawing>
-          <wp:inline distT="0" distB="0" distL="0" distR="0">
-            <wp:extent cx="5238750" cy="4191000"/>
-            <wp:effectExtent l="0" t="0" r="0" b="0"/>
-            <wp:docPr id="54" name="Рисунок 54" descr="Тело яблоко"/>
-            <wp:cNvGraphicFramePr>
-              <a:graphicFrameLocks xmlns:a="http://schemas.openxmlformats.org/drawingml/2006/main" noChangeAspect="1"/>
-            </wp:cNvGraphicFramePr>
-            <a:graphic xmlns:a="http://schemas.openxmlformats.org/drawingml/2006/main">
-              <a:graphicData uri="http://schemas.openxmlformats.org/drawingml/2006/picture">
-                <pic:pic xmlns:pic="http://schemas.openxmlformats.org/drawingml/2006/picture">
-                  <pic:nvPicPr>
-                    <pic:cNvPr id="0" name="Picture 112" descr="Тело яблоко"/>
-                    <pic:cNvPicPr>
-                      <a:picLocks noChangeAspect="1" noChangeArrowheads="1"/>
-                    </pic:cNvPicPr>
-                  </pic:nvPicPr>
-                  <pic:blipFill>
-                    <a:blip r:embed="rId30" cstate="print">
-                      <a:extLst>
-                        <a:ext uri="{28A0092B-C50C-407E-A947-70E740481C1C}">
-                          <a14:useLocalDpi xmlns="" xmlns:wpc="http://schemas.microsoft.com/office/word/2010/wordprocessingCanvas" xmlns:mc="http://schemas.openxmlformats.org/markup-compatibility/2006" xmlns:o="urn:schemas-microsoft-com:office:office" xmlns:v="urn:schemas-microsoft-com:vml" xmlns:wp14="http://schemas.microsoft.com/office/word/2010/wordprocessingDrawing" xmlns:w10="urn:schemas-microsoft-com:office:word" xmlns:w="http://schemas.openxmlformats.org/wordprocessingml/2006/main" xmlns:w14="http://schemas.microsoft.com/office/word/2010/wordml" xmlns:w15="http://schemas.microsoft.com/office/word/2012/wordml" xmlns:wpg="http://schemas.microsoft.com/office/word/2010/wordprocessingGroup" xmlns:wpi="http://schemas.microsoft.com/office/word/2010/wordprocessingInk" xmlns:wps="http://schemas.microsoft.com/office/word/2010/wordprocessingShape" xmlns:a14="http://schemas.microsoft.com/office/drawing/2010/main" val="0"/>
-                        </a:ext>
-                      </a:extLst>
-                    </a:blip>
-                    <a:srcRect/>
-                    <a:stretch>
-                      <a:fillRect/>
-                    </a:stretch>
-                  </pic:blipFill>
-                  <pic:spPr bwMode="auto">
-                    <a:xfrm>
-                      <a:off x="0" y="0"/>
-                      <a:ext cx="5238750" cy="4191000"/>
-                    </a:xfrm>
-                    <a:prstGeom prst="rect">
-                      <a:avLst/>
-                    </a:prstGeom>
-                    <a:noFill/>
-                    <a:ln>
-                      <a:noFill/>
-                    </a:ln>
-                  </pic:spPr>
-                </pic:pic>
-              </a:graphicData>
-            </a:graphic>
-          </wp:inline>
-        </w:drawing>
-      </w:r>
-      <w:r>
-        <w:rPr>
-          <w:color w:val="4D3BB5"/>
-        </w:rPr>
-        <w:br/>
-      </w:r>
-      <w:r>
-        <w:rPr>
-          <w:noProof/>
-          <w:color w:val="4D3BB5"/>
-          <w:lang w:eastAsia="ru-RU"/>
-        </w:rPr>
-        <w:drawing>
-          <wp:inline distT="0" distB="0" distL="0" distR="0">
-            <wp:extent cx="5238750" cy="4191000"/>
-            <wp:effectExtent l="0" t="0" r="0" b="0"/>
-            <wp:docPr id="53" name="Рисунок 53" descr="Платье для тела яблоко"/>
-            <wp:cNvGraphicFramePr>
-              <a:graphicFrameLocks xmlns:a="http://schemas.openxmlformats.org/drawingml/2006/main" noChangeAspect="1"/>
-            </wp:cNvGraphicFramePr>
-            <a:graphic xmlns:a="http://schemas.openxmlformats.org/drawingml/2006/main">
-              <a:graphicData uri="http://schemas.openxmlformats.org/drawingml/2006/picture">
-                <pic:pic xmlns:pic="http://schemas.openxmlformats.org/drawingml/2006/picture">
-                  <pic:nvPicPr>
-                    <pic:cNvPr id="0" name="Picture 113" descr="Платье для тела яблоко"/>
-                    <pic:cNvPicPr>
-                      <a:picLocks noChangeAspect="1" noChangeArrowheads="1"/>
-                    </pic:cNvPicPr>
-                  </pic:nvPicPr>
-                  <pic:blipFill>
-                    <a:blip r:embed="rId31" cstate="print">
-                      <a:extLst>
-                        <a:ext uri="{28A0092B-C50C-407E-A947-70E740481C1C}">
-                          <a14:useLocalDpi xmlns="" xmlns:wpc="http://schemas.microsoft.com/office/word/2010/wordprocessingCanvas" xmlns:mc="http://schemas.openxmlformats.org/markup-compatibility/2006" xmlns:o="urn:schemas-microsoft-com:office:office" xmlns:v="urn:schemas-microsoft-com:vml" xmlns:wp14="http://schemas.microsoft.com/office/word/2010/wordprocessingDrawing" xmlns:w10="urn:schemas-microsoft-com:office:word" xmlns:w="http://schemas.openxmlformats.org/wordprocessingml/2006/main" xmlns:w14="http://schemas.microsoft.com/office/word/2010/wordml" xmlns:w15="http://schemas.microsoft.com/office/word/2012/wordml" xmlns:wpg="http://schemas.microsoft.com/office/word/2010/wordprocessingGroup" xmlns:wpi="http://schemas.microsoft.com/office/word/2010/wordprocessingInk" xmlns:wps="http://schemas.microsoft.com/office/word/2010/wordprocessingShape" xmlns:a14="http://schemas.microsoft.com/office/drawing/2010/main" val="0"/>
-                        </a:ext>
-                      </a:extLst>
-                    </a:blip>
-                    <a:srcRect/>
-                    <a:stretch>
-                      <a:fillRect/>
-                    </a:stretch>
-                  </pic:blipFill>
-                  <pic:spPr bwMode="auto">
-                    <a:xfrm>
-                      <a:off x="0" y="0"/>
-                      <a:ext cx="5238750" cy="4191000"/>
-                    </a:xfrm>
-                    <a:prstGeom prst="rect">
-                      <a:avLst/>
-                    </a:prstGeom>
-                    <a:noFill/>
-                    <a:ln>
-                      <a:noFill/>
-                    </a:ln>
-                  </pic:spPr>
-                </pic:pic>
-              </a:graphicData>
-            </a:graphic>
-          </wp:inline>
-        </w:drawing>
-      </w:r>
-    </w:p>
-    <w:p>
-      <w:pPr>
-        <w:numPr>
-          <w:ilvl w:val="0"/>
-          <w:numId w:val="10"/>
-        </w:numPr>
-        <w:shd w:val="clear" w:color="auto" w:fill="FFFAFA"/>
-        <w:spacing w:before="100" w:beforeAutospacing="1" w:after="100" w:afterAutospacing="1" w:line="240" w:lineRule="auto"/>
-        <w:ind w:left="0"/>
-        <w:jc w:val="both"/>
-        <w:rPr>
-          <w:color w:val="4D3BB5"/>
-        </w:rPr>
-      </w:pPr>
-      <w:r>
-        <w:rPr>
-          <w:color w:val="4D3BB5"/>
-        </w:rPr>
-        <w:t>"да": Если у Вас форма яблока, вы должны выбрать одежды, которые принимают вес туловища и бюст, и подчеркнуть ваши руки. Глубокое декольте помогут привлечь внимание к верхней части, в то время как бедра должна быть эффективно скрыты пышной или прямой юбкой. Кроме того, вы можете выбрать прямое (</w:t>
-      </w:r>
-      <w:hyperlink r:id="rId32" w:history="1">
-        <w:r>
-          <w:rPr>
-            <w:rStyle w:val="a3"/>
-            <w:color w:val="010203"/>
-          </w:rPr>
-          <w:t>кружевное</w:t>
-        </w:r>
-      </w:hyperlink>
-      <w:r>
-        <w:rPr>
-          <w:color w:val="4D3BB5"/>
-        </w:rPr>
-        <w:t>), чтобы подчеркнуть узкую талию.</w:t>
-      </w:r>
-    </w:p>
-    <w:p>
-      <w:pPr>
-        <w:numPr>
-          <w:ilvl w:val="0"/>
-          <w:numId w:val="10"/>
-        </w:numPr>
-        <w:shd w:val="clear" w:color="auto" w:fill="FFFAFA"/>
-        <w:spacing w:before="100" w:beforeAutospacing="1" w:after="100" w:afterAutospacing="1" w:line="240" w:lineRule="auto"/>
-        <w:ind w:left="0"/>
-        <w:jc w:val="both"/>
-        <w:rPr>
-          <w:color w:val="4D3BB5"/>
-        </w:rPr>
-      </w:pPr>
-      <w:r>
-        <w:rPr>
-          <w:color w:val="4D3BB5"/>
-        </w:rPr>
-        <w:lastRenderedPageBreak/>
-        <w:t>"нет": Вам лучше держаться подальше от русалок, которые прилегают к телу, подчеркивая полное туловища. Также избегайте нардов без бретелек и лямок, так как это может чересчур оголить пышную грудь. Избавьтесь от пышных рукавов, накидок и других громоздких аксессуаров.</w:t>
-      </w:r>
-    </w:p>
-    <w:p>
-      <w:pPr>
-        <w:pStyle w:val="2"/>
-        <w:shd w:val="clear" w:color="auto" w:fill="FFFAFA"/>
-        <w:jc w:val="both"/>
-        <w:rPr>
-          <w:color w:val="4D3BB5"/>
-          <w:sz w:val="24"/>
-          <w:szCs w:val="24"/>
-        </w:rPr>
-      </w:pPr>
-      <w:r>
-        <w:rPr>
-          <w:color w:val="4D3BB5"/>
-          <w:sz w:val="24"/>
-          <w:szCs w:val="24"/>
-        </w:rPr>
-        <w:t>Грушевидное тело</w:t>
-      </w:r>
-    </w:p>
-    <w:p>
-      <w:pPr>
-        <w:shd w:val="clear" w:color="auto" w:fill="FFFAFA"/>
-        <w:jc w:val="both"/>
-        <w:rPr>
-          <w:color w:val="4D3BB5"/>
-          <w:sz w:val="24"/>
-          <w:szCs w:val="24"/>
-        </w:rPr>
-      </w:pPr>
-      <w:r>
-        <w:rPr>
-          <w:color w:val="4D3BB5"/>
-        </w:rPr>
-        <w:t>Суть "груши" – маленькая или миниатюрная верхняя часть силуэта, и тяжелый низ. Как груша или треугольник, у вас узкие плечи и бюст, но широкие бедра. Вам необходимо выделить верхнюю часть тела, а также для немного отвлечь внимание от нижней части.</w:t>
-      </w:r>
-      <w:r>
-        <w:rPr>
-          <w:color w:val="4D3BB5"/>
-        </w:rPr>
-        <w:br/>
-      </w:r>
-      <w:r>
-        <w:rPr>
-          <w:color w:val="4D3BB5"/>
-        </w:rPr>
-        <w:br/>
-      </w:r>
-      <w:r>
-        <w:rPr>
-          <w:noProof/>
-          <w:color w:val="4D3BB5"/>
-          <w:lang w:eastAsia="ru-RU"/>
-        </w:rPr>
-        <w:drawing>
-          <wp:inline distT="0" distB="0" distL="0" distR="0">
-            <wp:extent cx="2381250" cy="4191000"/>
-            <wp:effectExtent l="0" t="0" r="0" b="0"/>
-            <wp:docPr id="52" name="Рисунок 52" descr="Платье для девушки с формой груша"/>
-            <wp:cNvGraphicFramePr>
-              <a:graphicFrameLocks xmlns:a="http://schemas.openxmlformats.org/drawingml/2006/main" noChangeAspect="1"/>
-            </wp:cNvGraphicFramePr>
-            <a:graphic xmlns:a="http://schemas.openxmlformats.org/drawingml/2006/main">
-              <a:graphicData uri="http://schemas.openxmlformats.org/drawingml/2006/picture">
-                <pic:pic xmlns:pic="http://schemas.openxmlformats.org/drawingml/2006/picture">
-                  <pic:nvPicPr>
-                    <pic:cNvPr id="0" name="Picture 114" descr="Платье для девушки с формой груша"/>
-                    <pic:cNvPicPr>
-                      <a:picLocks noChangeAspect="1" noChangeArrowheads="1"/>
-                    </pic:cNvPicPr>
-                  </pic:nvPicPr>
-                  <pic:blipFill>
-                    <a:blip r:embed="rId33" cstate="print">
-                      <a:extLst>
-                        <a:ext uri="{28A0092B-C50C-407E-A947-70E740481C1C}">
-                          <a14:useLocalDpi xmlns="" xmlns:wpc="http://schemas.microsoft.com/office/word/2010/wordprocessingCanvas" xmlns:mc="http://schemas.openxmlformats.org/markup-compatibility/2006" xmlns:o="urn:schemas-microsoft-com:office:office" xmlns:v="urn:schemas-microsoft-com:vml" xmlns:wp14="http://schemas.microsoft.com/office/word/2010/wordprocessingDrawing" xmlns:w10="urn:schemas-microsoft-com:office:word" xmlns:w="http://schemas.openxmlformats.org/wordprocessingml/2006/main" xmlns:w14="http://schemas.microsoft.com/office/word/2010/wordml" xmlns:w15="http://schemas.microsoft.com/office/word/2012/wordml" xmlns:wpg="http://schemas.microsoft.com/office/word/2010/wordprocessingGroup" xmlns:wpi="http://schemas.microsoft.com/office/word/2010/wordprocessingInk" xmlns:wps="http://schemas.microsoft.com/office/word/2010/wordprocessingShape" xmlns:a14="http://schemas.microsoft.com/office/drawing/2010/main" val="0"/>
-                        </a:ext>
-                      </a:extLst>
-                    </a:blip>
-                    <a:srcRect/>
-                    <a:stretch>
-                      <a:fillRect/>
-                    </a:stretch>
-                  </pic:blipFill>
-                  <pic:spPr bwMode="auto">
-                    <a:xfrm>
-                      <a:off x="0" y="0"/>
-                      <a:ext cx="2381250" cy="4191000"/>
-                    </a:xfrm>
-                    <a:prstGeom prst="rect">
-                      <a:avLst/>
-                    </a:prstGeom>
-                    <a:noFill/>
-                    <a:ln>
-                      <a:noFill/>
-                    </a:ln>
-                  </pic:spPr>
-                </pic:pic>
-              </a:graphicData>
-            </a:graphic>
-          </wp:inline>
-        </w:drawing>
-      </w:r>
-      <w:r>
-        <w:rPr>
-          <w:color w:val="4D3BB5"/>
-        </w:rPr>
-        <w:br/>
-      </w:r>
-      <w:r>
-        <w:rPr>
-          <w:noProof/>
-          <w:color w:val="4D3BB5"/>
-          <w:lang w:eastAsia="ru-RU"/>
-        </w:rPr>
-        <w:lastRenderedPageBreak/>
-        <w:drawing>
-          <wp:inline distT="0" distB="0" distL="0" distR="0">
-            <wp:extent cx="5238750" cy="4191000"/>
-            <wp:effectExtent l="0" t="0" r="0" b="0"/>
-            <wp:docPr id="51" name="Рисунок 51" descr="Тело груша"/>
-            <wp:cNvGraphicFramePr>
-              <a:graphicFrameLocks xmlns:a="http://schemas.openxmlformats.org/drawingml/2006/main" noChangeAspect="1"/>
-            </wp:cNvGraphicFramePr>
-            <a:graphic xmlns:a="http://schemas.openxmlformats.org/drawingml/2006/main">
-              <a:graphicData uri="http://schemas.openxmlformats.org/drawingml/2006/picture">
-                <pic:pic xmlns:pic="http://schemas.openxmlformats.org/drawingml/2006/picture">
-                  <pic:nvPicPr>
-                    <pic:cNvPr id="0" name="Picture 115" descr="Тело груша"/>
-                    <pic:cNvPicPr>
-                      <a:picLocks noChangeAspect="1" noChangeArrowheads="1"/>
-                    </pic:cNvPicPr>
-                  </pic:nvPicPr>
-                  <pic:blipFill>
-                    <a:blip r:embed="rId34" cstate="print">
-                      <a:extLst>
-                        <a:ext uri="{28A0092B-C50C-407E-A947-70E740481C1C}">
-                          <a14:useLocalDpi xmlns="" xmlns:wpc="http://schemas.microsoft.com/office/word/2010/wordprocessingCanvas" xmlns:mc="http://schemas.openxmlformats.org/markup-compatibility/2006" xmlns:o="urn:schemas-microsoft-com:office:office" xmlns:v="urn:schemas-microsoft-com:vml" xmlns:wp14="http://schemas.microsoft.com/office/word/2010/wordprocessingDrawing" xmlns:w10="urn:schemas-microsoft-com:office:word" xmlns:w="http://schemas.openxmlformats.org/wordprocessingml/2006/main" xmlns:w14="http://schemas.microsoft.com/office/word/2010/wordml" xmlns:w15="http://schemas.microsoft.com/office/word/2012/wordml" xmlns:wpg="http://schemas.microsoft.com/office/word/2010/wordprocessingGroup" xmlns:wpi="http://schemas.microsoft.com/office/word/2010/wordprocessingInk" xmlns:wps="http://schemas.microsoft.com/office/word/2010/wordprocessingShape" xmlns:a14="http://schemas.microsoft.com/office/drawing/2010/main" val="0"/>
-                        </a:ext>
-                      </a:extLst>
-                    </a:blip>
-                    <a:srcRect/>
-                    <a:stretch>
-                      <a:fillRect/>
-                    </a:stretch>
-                  </pic:blipFill>
-                  <pic:spPr bwMode="auto">
-                    <a:xfrm>
-                      <a:off x="0" y="0"/>
-                      <a:ext cx="5238750" cy="4191000"/>
-                    </a:xfrm>
-                    <a:prstGeom prst="rect">
-                      <a:avLst/>
-                    </a:prstGeom>
-                    <a:noFill/>
-                    <a:ln>
-                      <a:noFill/>
-                    </a:ln>
-                  </pic:spPr>
-                </pic:pic>
-              </a:graphicData>
-            </a:graphic>
-          </wp:inline>
-        </w:drawing>
-      </w:r>
-      <w:r>
-        <w:rPr>
-          <w:color w:val="4D3BB5"/>
-        </w:rPr>
-        <w:br/>
-      </w:r>
-      <w:r>
-        <w:rPr>
-          <w:noProof/>
-          <w:color w:val="4D3BB5"/>
-          <w:lang w:eastAsia="ru-RU"/>
-        </w:rPr>
-        <w:drawing>
-          <wp:inline distT="0" distB="0" distL="0" distR="0">
-            <wp:extent cx="5238750" cy="4191000"/>
-            <wp:effectExtent l="0" t="0" r="0" b="0"/>
-            <wp:docPr id="50" name="Рисунок 50" descr="Свадебное платье для груши"/>
-            <wp:cNvGraphicFramePr>
-              <a:graphicFrameLocks xmlns:a="http://schemas.openxmlformats.org/drawingml/2006/main" noChangeAspect="1"/>
-            </wp:cNvGraphicFramePr>
-            <a:graphic xmlns:a="http://schemas.openxmlformats.org/drawingml/2006/main">
-              <a:graphicData uri="http://schemas.openxmlformats.org/drawingml/2006/picture">
-                <pic:pic xmlns:pic="http://schemas.openxmlformats.org/drawingml/2006/picture">
-                  <pic:nvPicPr>
-                    <pic:cNvPr id="0" name="Picture 116" descr="Свадебное платье для груши"/>
-                    <pic:cNvPicPr>
-                      <a:picLocks noChangeAspect="1" noChangeArrowheads="1"/>
-                    </pic:cNvPicPr>
-                  </pic:nvPicPr>
-                  <pic:blipFill>
-                    <a:blip r:embed="rId35" cstate="print">
-                      <a:extLst>
-                        <a:ext uri="{28A0092B-C50C-407E-A947-70E740481C1C}">
-                          <a14:useLocalDpi xmlns="" xmlns:wpc="http://schemas.microsoft.com/office/word/2010/wordprocessingCanvas" xmlns:mc="http://schemas.openxmlformats.org/markup-compatibility/2006" xmlns:o="urn:schemas-microsoft-com:office:office" xmlns:v="urn:schemas-microsoft-com:vml" xmlns:wp14="http://schemas.microsoft.com/office/word/2010/wordprocessingDrawing" xmlns:w10="urn:schemas-microsoft-com:office:word" xmlns:w="http://schemas.openxmlformats.org/wordprocessingml/2006/main" xmlns:w14="http://schemas.microsoft.com/office/word/2010/wordml" xmlns:w15="http://schemas.microsoft.com/office/word/2012/wordml" xmlns:wpg="http://schemas.microsoft.com/office/word/2010/wordprocessingGroup" xmlns:wpi="http://schemas.microsoft.com/office/word/2010/wordprocessingInk" xmlns:wps="http://schemas.microsoft.com/office/word/2010/wordprocessingShape" xmlns:a14="http://schemas.microsoft.com/office/drawing/2010/main" val="0"/>
-                        </a:ext>
-                      </a:extLst>
-                    </a:blip>
-                    <a:srcRect/>
-                    <a:stretch>
-                      <a:fillRect/>
-                    </a:stretch>
-                  </pic:blipFill>
-                  <pic:spPr bwMode="auto">
-                    <a:xfrm>
-                      <a:off x="0" y="0"/>
-                      <a:ext cx="5238750" cy="4191000"/>
-                    </a:xfrm>
-                    <a:prstGeom prst="rect">
-                      <a:avLst/>
-                    </a:prstGeom>
-                    <a:noFill/>
-                    <a:ln>
-                      <a:noFill/>
-                    </a:ln>
-                  </pic:spPr>
-                </pic:pic>
-              </a:graphicData>
-            </a:graphic>
-          </wp:inline>
-        </w:drawing>
+        <w:t>"да": Учитывая, что у "Груши" стройные плечи и небольшого размера бюст, вы можете очень хорошо оголить одно плечо, и одевать одежду без бретелек. Небольшой V образный вырез так же будет очень хорошо смотреться. Вам лучше всего подойдут платья A-линии, принцесса и пышные для вашей свадьбы.</w:t>
       </w:r>
     </w:p>
     <w:p>
@@ -2744,27 +666,6 @@
         <w:rPr>
           <w:color w:val="4D3BB5"/>
         </w:rPr>
-        <w:t>"да": Учитывая, что у "Груши" стройные плечи и небольшого размера бюст, вы можете очень хорошо оголить одно плечо, и одевать одежду без бретелек. Небольшой V образный вырез так же будет очень хорошо смотреться. Вам лучше всего подойдут платья A-линии, принцесса и пышные для вашей свадьбы.</w:t>
-      </w:r>
-    </w:p>
-    <w:p>
-      <w:pPr>
-        <w:numPr>
-          <w:ilvl w:val="0"/>
-          <w:numId w:val="11"/>
-        </w:numPr>
-        <w:shd w:val="clear" w:color="auto" w:fill="FFFAFA"/>
-        <w:spacing w:before="100" w:beforeAutospacing="1" w:after="100" w:afterAutospacing="1" w:line="240" w:lineRule="auto"/>
-        <w:ind w:left="0"/>
-        <w:jc w:val="both"/>
-        <w:rPr>
-          <w:color w:val="4D3BB5"/>
-        </w:rPr>
-      </w:pPr>
-      <w:r>
-        <w:rPr>
-          <w:color w:val="4D3BB5"/>
-        </w:rPr>
         <w:t>"нет": Русалка и прямые (греческие) наряды скорее всего не для типажа "груша", однако все индивидуально. Держитесь подальше от высокого ворота.</w:t>
       </w:r>
     </w:p>
@@ -2775,7 +676,7 @@
       </w:r>
     </w:p>
     <w:p>
-      <w:hyperlink r:id="rId36" w:history="1">
+      <w:hyperlink r:id="rId12" w:history="1">
         <w:r>
           <w:rPr>
             <w:rStyle w:val="a3"/>
@@ -2834,7 +735,7 @@
         <w:br/>
         <w:t>Так, можно провести свадьбу в греческом, гавайском, гангстерском или другом необычном стиле. Интересно, что при организации тематической свадьбы составляются специальные сценарии, а сами молодожены и приглашенные гости одеваются в тематические костюмы. Многие свадебные салоны предлагают для молодоженов наряды именно в тематическом стиле. Так, можно </w:t>
       </w:r>
-      <w:hyperlink r:id="rId37" w:history="1">
+      <w:hyperlink r:id="rId13" w:history="1">
         <w:r>
           <w:rPr>
             <w:rStyle w:val="a3"/>
@@ -2878,7 +779,7 @@
       </w:r>
     </w:p>
     <w:p>
-      <w:hyperlink r:id="rId38" w:history="1">
+      <w:hyperlink r:id="rId14" w:history="1">
         <w:r>
           <w:rPr>
             <w:rStyle w:val="a3"/>
@@ -2947,7 +848,7 @@
         </w:rPr>
         <w:br/>
       </w:r>
-      <w:hyperlink r:id="rId39" w:history="1">
+      <w:hyperlink r:id="rId15" w:history="1">
         <w:r>
           <w:rPr>
             <w:rStyle w:val="a3"/>
@@ -2967,21 +868,21 @@
           <w:color w:val="4D3BB5"/>
         </w:rPr>
         <w:br/>
-        <w:t>Можно, например, сшить его на заказ. В этом случае у Вас появляется возможность воплотить в жизнь все желаемые детали, откорректировать конечный результат, если потребуется. Обходятся такие наряды дешево, а на фото, хоть в семейном альбоме, хоть на обложке журнала Вы в нем будете выглядеть уникально. Однако</w:t>
+        <w:t xml:space="preserve">Можно, например, сшить его на заказ. В этом случае у Вас появляется возможность воплотить в жизнь все желаемые детали, откорректировать конечный результат, если потребуется. Обходятся такие наряды дешево, а на фото, хоть в семейном альбоме, хоть на обложке журнала Вы в нем будете выглядеть уникально. Однако, оплата работы мастера варьируется от человека к человеку, </w:t>
       </w:r>
       <w:proofErr w:type="gramStart"/>
       <w:r>
         <w:rPr>
           <w:color w:val="4D3BB5"/>
         </w:rPr>
-        <w:t>,</w:t>
+        <w:t>как впрочем</w:t>
       </w:r>
       <w:proofErr w:type="gramEnd"/>
       <w:r>
         <w:rPr>
           <w:color w:val="4D3BB5"/>
         </w:rPr>
-        <w:t xml:space="preserve"> оплата работы мастера варьируется от человека к человеку, как впрочем и качество конечного результата.</w:t>
+        <w:t xml:space="preserve"> и качество конечного результата.</w:t>
       </w:r>
       <w:r>
         <w:rPr>
@@ -3030,7 +931,7 @@
       </w:r>
     </w:p>
     <w:p>
-      <w:hyperlink r:id="rId40" w:history="1">
+      <w:hyperlink r:id="rId16" w:history="1">
         <w:r>
           <w:rPr>
             <w:rStyle w:val="a3"/>
@@ -3118,10 +1019,10 @@
                     </pic:cNvPicPr>
                   </pic:nvPicPr>
                   <pic:blipFill>
-                    <a:blip r:embed="rId41" cstate="print">
+                    <a:blip r:embed="rId17" cstate="print">
                       <a:extLst>
                         <a:ext uri="{28A0092B-C50C-407E-A947-70E740481C1C}">
-                          <a14:useLocalDpi xmlns="" xmlns:wpc="http://schemas.microsoft.com/office/word/2010/wordprocessingCanvas" xmlns:mc="http://schemas.openxmlformats.org/markup-compatibility/2006" xmlns:o="urn:schemas-microsoft-com:office:office" xmlns:v="urn:schemas-microsoft-com:vml" xmlns:wp14="http://schemas.microsoft.com/office/word/2010/wordprocessingDrawing" xmlns:w10="urn:schemas-microsoft-com:office:word" xmlns:w="http://schemas.openxmlformats.org/wordprocessingml/2006/main" xmlns:w14="http://schemas.microsoft.com/office/word/2010/wordml" xmlns:w15="http://schemas.microsoft.com/office/word/2012/wordml" xmlns:wpg="http://schemas.microsoft.com/office/word/2010/wordprocessingGroup" xmlns:wpi="http://schemas.microsoft.com/office/word/2010/wordprocessingInk" xmlns:wps="http://schemas.microsoft.com/office/word/2010/wordprocessingShape" xmlns:a14="http://schemas.microsoft.com/office/drawing/2010/main" val="0"/>
+                          <a14:useLocalDpi xmlns:a14="http://schemas.microsoft.com/office/drawing/2010/main" val="0"/>
                         </a:ext>
                       </a:extLst>
                     </a:blip>
@@ -3156,7 +1057,7 @@
         <w:br/>
         <w:t>Любительницам простых, не перегруженных декором нарядов отлично подойдут </w:t>
       </w:r>
-      <w:hyperlink r:id="rId42" w:history="1">
+      <w:hyperlink r:id="rId18" w:history="1">
         <w:r>
           <w:rPr>
             <w:rStyle w:val="a3"/>
@@ -3242,10 +1143,10 @@
                     </pic:cNvPicPr>
                   </pic:nvPicPr>
                   <pic:blipFill>
-                    <a:blip r:embed="rId43" cstate="print">
+                    <a:blip r:embed="rId19" cstate="print">
                       <a:extLst>
                         <a:ext uri="{28A0092B-C50C-407E-A947-70E740481C1C}">
-                          <a14:useLocalDpi xmlns="" xmlns:wpc="http://schemas.microsoft.com/office/word/2010/wordprocessingCanvas" xmlns:mc="http://schemas.openxmlformats.org/markup-compatibility/2006" xmlns:o="urn:schemas-microsoft-com:office:office" xmlns:v="urn:schemas-microsoft-com:vml" xmlns:wp14="http://schemas.microsoft.com/office/word/2010/wordprocessingDrawing" xmlns:w10="urn:schemas-microsoft-com:office:word" xmlns:w="http://schemas.openxmlformats.org/wordprocessingml/2006/main" xmlns:w14="http://schemas.microsoft.com/office/word/2010/wordml" xmlns:w15="http://schemas.microsoft.com/office/word/2012/wordml" xmlns:wpg="http://schemas.microsoft.com/office/word/2010/wordprocessingGroup" xmlns:wpi="http://schemas.microsoft.com/office/word/2010/wordprocessingInk" xmlns:wps="http://schemas.microsoft.com/office/word/2010/wordprocessingShape" xmlns:a14="http://schemas.microsoft.com/office/drawing/2010/main" val="0"/>
+                          <a14:useLocalDpi xmlns:a14="http://schemas.microsoft.com/office/drawing/2010/main" val="0"/>
                         </a:ext>
                       </a:extLst>
                     </a:blip>
@@ -3321,7 +1222,7 @@
       </w:r>
     </w:p>
     <w:p>
-      <w:hyperlink r:id="rId44" w:history="1">
+      <w:hyperlink r:id="rId20" w:history="1">
         <w:r>
           <w:rPr>
             <w:rStyle w:val="a3"/>
@@ -3379,7 +1280,7 @@
         </w:rPr>
         <w:t xml:space="preserve"> но очень скоро нужно готовиться к этому важному событию в вашей жизни. И конечно же самое главное для любой невесты - это </w:t>
       </w:r>
-      <w:hyperlink r:id="rId45" w:history="1">
+      <w:hyperlink r:id="rId21" w:history="1">
         <w:r>
           <w:rPr>
             <w:rStyle w:val="a3"/>
@@ -3408,35 +1309,21 @@
         <w:rPr>
           <w:color w:val="4D3BB5"/>
         </w:rPr>
-        <w:t>Можно проехать по нескольким салонам Москвы и рынкам в поисках чего то интересного</w:t>
+        <w:t xml:space="preserve">Можно проехать по нескольким салонам Москвы и рынкам в поисках </w:t>
       </w:r>
       <w:proofErr w:type="gramStart"/>
       <w:r>
         <w:rPr>
           <w:color w:val="4D3BB5"/>
         </w:rPr>
-        <w:t>.</w:t>
+        <w:t>чего то</w:t>
       </w:r>
       <w:proofErr w:type="gramEnd"/>
       <w:r>
         <w:rPr>
           <w:color w:val="4D3BB5"/>
         </w:rPr>
-        <w:t xml:space="preserve"> </w:t>
-      </w:r>
-      <w:proofErr w:type="gramStart"/>
-      <w:r>
-        <w:rPr>
-          <w:color w:val="4D3BB5"/>
-        </w:rPr>
-        <w:t>у</w:t>
-      </w:r>
-      <w:proofErr w:type="gramEnd"/>
-      <w:r>
-        <w:rPr>
-          <w:color w:val="4D3BB5"/>
-        </w:rPr>
-        <w:t>бить не одну неделю своей жизни.</w:t>
+        <w:t xml:space="preserve"> интересного. убить не одну неделю своей жизни.</w:t>
       </w:r>
     </w:p>
     <w:p>
@@ -3674,7 +1561,7 @@
         </w:rPr>
         <w:t>Чудесный выбор- атласное подвенечное одеяние на нем безумно красиво смотреться шлейф, который всегда можно взять в руку или подколоть на пуговку к юбке, что придаст дополнительный объем и шик платью. Актуальный выбор – одежда с воланами и сборками на юбке. Еще одно интересное платьице. </w:t>
       </w:r>
-      <w:hyperlink r:id="rId46" w:history="1">
+      <w:hyperlink r:id="rId22" w:history="1">
         <w:r>
           <w:rPr>
             <w:rStyle w:val="a3"/>
@@ -3729,7 +1616,7 @@
       </w:r>
     </w:p>
     <w:p>
-      <w:hyperlink r:id="rId47" w:history="1">
+      <w:hyperlink r:id="rId23" w:history="1">
         <w:r>
           <w:rPr>
             <w:rStyle w:val="a3"/>
@@ -3771,37 +1658,23 @@
         <w:rPr>
           <w:color w:val="4D3BB5"/>
         </w:rPr>
-        <w:t>Кружево всегда было знаком роскошного одеяния. А ведь каждой девушке на свою свадьбу хочется одеть самое роскошное, что можно найти</w:t>
+        <w:t xml:space="preserve">Кружево всегда было знаком роскошного одеяния. А ведь каждой девушке на свою свадьбу хочется одеть самое роскошное, что можно найти. наверное мечта </w:t>
       </w:r>
       <w:proofErr w:type="gramStart"/>
       <w:r>
         <w:rPr>
           <w:color w:val="4D3BB5"/>
         </w:rPr>
-        <w:t>.</w:t>
+        <w:t>многих девушек это</w:t>
       </w:r>
       <w:proofErr w:type="gramEnd"/>
       <w:r>
         <w:rPr>
           <w:color w:val="4D3BB5"/>
         </w:rPr>
-        <w:t xml:space="preserve"> </w:t>
-      </w:r>
-      <w:proofErr w:type="gramStart"/>
-      <w:r>
-        <w:rPr>
-          <w:color w:val="4D3BB5"/>
-        </w:rPr>
-        <w:t>н</w:t>
-      </w:r>
-      <w:proofErr w:type="gramEnd"/>
-      <w:r>
-        <w:rPr>
-          <w:color w:val="4D3BB5"/>
-        </w:rPr>
-        <w:t>аверное мечта многих девушек это быть похожей на сказочную принцессу и рядом жених в красивом костюме. Как тут обойтись без кружева? Ведь без этого украшения не обходиться практически ни одни наряды длинным рукавом в том или ином объеме им украшен либо корсет, либо низ юбки, а очень часто оно полностью из кружева. И это завораживает, ведь паутинка такая нежная и невесомая. И девушка в таком наряде очень женственна и невинна и в то же время </w:t>
-      </w:r>
-      <w:hyperlink r:id="rId48" w:history="1">
+        <w:t xml:space="preserve"> быть похожей на сказочную принцессу и рядом жених в красивом костюме. Как тут обойтись без кружева? Ведь без этого украшения не обходиться практически ни одни наряды длинным рукавом в том или ином объеме им украшен либо корсет, либо низ юбки, а очень часто оно полностью из кружева. И это завораживает, ведь паутинка такая нежная и невесомая. И девушка в таком наряде очень женственна и невинна и в то же время </w:t>
+      </w:r>
+      <w:hyperlink r:id="rId24" w:history="1">
         <w:r>
           <w:rPr>
             <w:rStyle w:val="a3"/>
@@ -3850,7 +1723,7 @@
         </w:rPr>
         <w:t>Сегодня так же очень популярен ажур. Ведь оно так великолепно подчеркивает хрупкость и величие. Как правило узорчатые наряды бывают классического покроя с рукавами. Такое как прямое или трапеция. Так же интересно будет смотреться одежда из кружева в стиле русалка, </w:t>
       </w:r>
-      <w:hyperlink r:id="rId49" w:history="1">
+      <w:hyperlink r:id="rId25" w:history="1">
         <w:r>
           <w:rPr>
             <w:rStyle w:val="a3"/>
@@ -3901,14 +1774,14 @@
         <w:rPr>
           <w:color w:val="4D3BB5"/>
         </w:rPr>
-        <w:t>Во</w:t>
+        <w:t>Во первых</w:t>
       </w:r>
       <w:proofErr w:type="gramEnd"/>
       <w:r>
         <w:rPr>
           <w:color w:val="4D3BB5"/>
         </w:rPr>
-        <w:t xml:space="preserve"> первых частичная отделка ажуром привлекает внимание. Например, у вас отделка только на лифе – это привлечет взгляды к груди. Поэтому внимательно осмотрите отделку и подумайте, что именно хотите подчеркнуть: грудь, талию или ножки.</w:t>
+        <w:t xml:space="preserve"> частичная отделка ажуром привлекает внимание. Например, у вас отделка только на лифе – это привлечет взгляды к груди. Поэтому внимательно осмотрите отделку и подумайте, что именно хотите подчеркнуть: грудь, талию или ножки.</w:t>
       </w:r>
     </w:p>
     <w:p>
@@ -3980,7 +1853,7 @@
       </w:r>
     </w:p>
     <w:p>
-      <w:hyperlink r:id="rId50" w:history="1">
+      <w:hyperlink r:id="rId26" w:history="1">
         <w:r>
           <w:rPr>
             <w:rStyle w:val="a3"/>
@@ -4024,34 +1897,34 @@
         <w:rPr>
           <w:color w:val="4D3BB5"/>
         </w:rPr>
-        <w:t xml:space="preserve">День бракосочетания – удивительный, долгожданный момент для невесты. Так хочется, хоть на один день, превратиться в настоящую принцессу, попасть на сказочный бал. Наиглавнейшая особенность любой свадьбы – это платье. </w:t>
+        <w:t xml:space="preserve">День бракосочетания – удивительный, долгожданный момент для невесты. Так хочется, хоть на один день, превратиться в настоящую принцессу, попасть на сказочный бал. Наиглавнейшая особенность любой свадьбы – это платье. Пышное, как в сказке о Золушке; как в Греции - туника мифологической богини, а может ультрасовременное - </w:t>
       </w:r>
       <w:proofErr w:type="gramStart"/>
       <w:r>
         <w:rPr>
           <w:color w:val="4D3BB5"/>
         </w:rPr>
-        <w:t>Пышное</w:t>
+        <w:t>короткое?</w:t>
+      </w:r>
+      <w:r>
+        <w:rPr>
+          <w:color w:val="4D3BB5"/>
+        </w:rPr>
+        <w:br/>
+      </w:r>
+      <w:r>
+        <w:rPr>
+          <w:color w:val="4D3BB5"/>
+        </w:rPr>
+        <w:br/>
+        <w:t>В</w:t>
       </w:r>
       <w:proofErr w:type="gramEnd"/>
       <w:r>
         <w:rPr>
           <w:color w:val="4D3BB5"/>
         </w:rPr>
-        <w:t>, как в сказке о Золушке; как в Греции - туника мифологической богини, а может ультрасовременное - короткое?</w:t>
-      </w:r>
-      <w:r>
-        <w:rPr>
-          <w:color w:val="4D3BB5"/>
-        </w:rPr>
-        <w:br/>
-      </w:r>
-      <w:r>
-        <w:rPr>
-          <w:color w:val="4D3BB5"/>
-        </w:rPr>
-        <w:br/>
-        <w:t>В поисках подходящего варианта, можно провести не один час, а может и день, просматривая бесконечные фото в интернете или бегая по многочисленным торговым точкам Москвы. Именно поэтому, мы собрали максимально широкий перечень свадебных платьев, который сможет порадовать, как самых требовательных дам, так и тех, кто ищет что-то в эконом-сегменте. Именно у нас каждая молодая леди подыщет себе гардероб на один из самых главный и торжественных дней в своей жизни.</w:t>
+        <w:t xml:space="preserve"> поисках подходящего варианта, можно провести не один час, а может и день, просматривая бесконечные фото в интернете или бегая по многочисленным торговым точкам Москвы. Именно поэтому, мы собрали максимально широкий перечень свадебных платьев, который сможет порадовать, как самых требовательных дам, так и тех, кто ищет что-то в эконом-сегменте. Именно у нас каждая молодая леди подыщет себе гардероб на один из самых главный и торжественных дней в своей жизни.</w:t>
       </w:r>
     </w:p>
     <w:p>
@@ -4111,7 +1984,7 @@
         </w:rPr>
         <w:t>А-силуэт. </w:t>
       </w:r>
-      <w:hyperlink r:id="rId51" w:history="1">
+      <w:hyperlink r:id="rId27" w:history="1">
         <w:r>
           <w:rPr>
             <w:rStyle w:val="a3"/>
@@ -4159,21 +2032,7 @@
         <w:rPr>
           <w:color w:val="4D3BB5"/>
         </w:rPr>
-        <w:t xml:space="preserve">Ампир. Из самого названия исходит что-то величественно королевское. Этот стиль, зародившийся в 19 веке, преисполнен романтизма и невинности. Еще </w:t>
-      </w:r>
-      <w:proofErr w:type="spellStart"/>
-      <w:r>
-        <w:rPr>
-          <w:color w:val="4D3BB5"/>
-        </w:rPr>
-        <w:t>Жозефина</w:t>
-      </w:r>
-      <w:proofErr w:type="spellEnd"/>
-      <w:r>
-        <w:rPr>
-          <w:color w:val="4D3BB5"/>
-        </w:rPr>
-        <w:t xml:space="preserve"> </w:t>
+        <w:t xml:space="preserve">Ампир. Из самого названия исходит что-то величественно королевское. Этот стиль, зародившийся в 19 веке, преисполнен романтизма и невинности. Еще Жозефина </w:t>
       </w:r>
       <w:proofErr w:type="spellStart"/>
       <w:r>
@@ -4231,7 +2090,7 @@
         </w:rPr>
         <w:t>Русалка. Ткань, </w:t>
       </w:r>
-      <w:hyperlink r:id="rId52" w:history="1">
+      <w:hyperlink r:id="rId28" w:history="1">
         <w:r>
           <w:rPr>
             <w:rStyle w:val="a3"/>
@@ -4491,10 +2350,7 @@
         <w:t>Если у Вас планируется экономное праздничное мероприятие, у нас можно подобрать недорогой образ, который будет смотреться, как творение именитого дизайнера. Гибкая система скидок, как на прошлые коллекции, так и на самые новые модели. Не верите – заходите в наш салон - убедитесь сами!</w:t>
       </w:r>
     </w:p>
-    <w:p>
-      <w:bookmarkStart w:id="0" w:name="_GoBack"/>
-      <w:bookmarkEnd w:id="0"/>
-    </w:p>
+    <w:p/>
     <w:sectPr>
       <w:pgSz w:w="11906" w:h="16838"/>
       <w:pgMar w:top="568" w:right="850" w:bottom="1134" w:left="851" w:header="708" w:footer="708" w:gutter="0"/>
@@ -4506,8 +2362,8 @@
 </file>
 
 <file path=word/numbering.xml><?xml version="1.0" encoding="utf-8"?>
-<w:numbering xmlns:ve="http://schemas.openxmlformats.org/markup-compatibility/2006" xmlns:o="urn:schemas-microsoft-com:office:office" xmlns:r="http://schemas.openxmlformats.org/officeDocument/2006/relationships" xmlns:m="http://schemas.openxmlformats.org/officeDocument/2006/math" xmlns:v="urn:schemas-microsoft-com:vml" xmlns:wp="http://schemas.openxmlformats.org/drawingml/2006/wordprocessingDrawing" xmlns:w10="urn:schemas-microsoft-com:office:word" xmlns:w="http://schemas.openxmlformats.org/wordprocessingml/2006/main" xmlns:wne="http://schemas.microsoft.com/office/word/2006/wordml">
-  <w:abstractNum w:abstractNumId="0">
+<w:numbering xmlns:wpc="http://schemas.microsoft.com/office/word/2010/wordprocessingCanvas" xmlns:mc="http://schemas.openxmlformats.org/markup-compatibility/2006" xmlns:o="urn:schemas-microsoft-com:office:office" xmlns:r="http://schemas.openxmlformats.org/officeDocument/2006/relationships" xmlns:m="http://schemas.openxmlformats.org/officeDocument/2006/math" xmlns:v="urn:schemas-microsoft-com:vml" xmlns:wp14="http://schemas.microsoft.com/office/word/2010/wordprocessingDrawing" xmlns:wp="http://schemas.openxmlformats.org/drawingml/2006/wordprocessingDrawing" xmlns:w10="urn:schemas-microsoft-com:office:word" xmlns:w="http://schemas.openxmlformats.org/wordprocessingml/2006/main" xmlns:w14="http://schemas.microsoft.com/office/word/2010/wordml" xmlns:w15="http://schemas.microsoft.com/office/word/2012/wordml" xmlns:wpg="http://schemas.microsoft.com/office/word/2010/wordprocessingGroup" xmlns:wpi="http://schemas.microsoft.com/office/word/2010/wordprocessingInk" xmlns:wne="http://schemas.microsoft.com/office/word/2006/wordml" xmlns:wps="http://schemas.microsoft.com/office/word/2010/wordprocessingShape" mc:Ignorable="w14 w15 wp14">
+  <w:abstractNum w:abstractNumId="0" w15:restartNumberingAfterBreak="0">
     <w:nsid w:val="00F85014"/>
     <w:multiLevelType w:val="multilevel"/>
     <w:tmpl w:val="BAA2490E"/>
@@ -4656,7 +2512,7 @@
       </w:rPr>
     </w:lvl>
   </w:abstractNum>
-  <w:abstractNum w:abstractNumId="1">
+  <w:abstractNum w:abstractNumId="1" w15:restartNumberingAfterBreak="0">
     <w:nsid w:val="01204BF3"/>
     <w:multiLevelType w:val="multilevel"/>
     <w:tmpl w:val="EA160B58"/>
@@ -4805,7 +2661,7 @@
       </w:rPr>
     </w:lvl>
   </w:abstractNum>
-  <w:abstractNum w:abstractNumId="2">
+  <w:abstractNum w:abstractNumId="2" w15:restartNumberingAfterBreak="0">
     <w:nsid w:val="070D2F0D"/>
     <w:multiLevelType w:val="multilevel"/>
     <w:tmpl w:val="7E82BB9E"/>
@@ -4954,7 +2810,7 @@
       </w:rPr>
     </w:lvl>
   </w:abstractNum>
-  <w:abstractNum w:abstractNumId="3">
+  <w:abstractNum w:abstractNumId="3" w15:restartNumberingAfterBreak="0">
     <w:nsid w:val="0B8653FD"/>
     <w:multiLevelType w:val="multilevel"/>
     <w:tmpl w:val="A66AADDC"/>
@@ -5103,7 +2959,7 @@
       </w:rPr>
     </w:lvl>
   </w:abstractNum>
-  <w:abstractNum w:abstractNumId="4">
+  <w:abstractNum w:abstractNumId="4" w15:restartNumberingAfterBreak="0">
     <w:nsid w:val="1F040189"/>
     <w:multiLevelType w:val="multilevel"/>
     <w:tmpl w:val="46B04028"/>
@@ -5216,7 +3072,7 @@
       </w:pPr>
     </w:lvl>
   </w:abstractNum>
-  <w:abstractNum w:abstractNumId="5">
+  <w:abstractNum w:abstractNumId="5" w15:restartNumberingAfterBreak="0">
     <w:nsid w:val="2F1B583B"/>
     <w:multiLevelType w:val="multilevel"/>
     <w:tmpl w:val="227678F6"/>
@@ -5365,7 +3221,7 @@
       </w:rPr>
     </w:lvl>
   </w:abstractNum>
-  <w:abstractNum w:abstractNumId="6">
+  <w:abstractNum w:abstractNumId="6" w15:restartNumberingAfterBreak="0">
     <w:nsid w:val="450C2248"/>
     <w:multiLevelType w:val="multilevel"/>
     <w:tmpl w:val="A3904AEE"/>
@@ -5514,7 +3370,7 @@
       </w:rPr>
     </w:lvl>
   </w:abstractNum>
-  <w:abstractNum w:abstractNumId="7">
+  <w:abstractNum w:abstractNumId="7" w15:restartNumberingAfterBreak="0">
     <w:nsid w:val="5E371ECD"/>
     <w:multiLevelType w:val="multilevel"/>
     <w:tmpl w:val="90A82A2E"/>
@@ -5663,7 +3519,7 @@
       </w:rPr>
     </w:lvl>
   </w:abstractNum>
-  <w:abstractNum w:abstractNumId="8">
+  <w:abstractNum w:abstractNumId="8" w15:restartNumberingAfterBreak="0">
     <w:nsid w:val="5E523B91"/>
     <w:multiLevelType w:val="multilevel"/>
     <w:tmpl w:val="B6E02A8E"/>
@@ -5812,7 +3668,7 @@
       </w:rPr>
     </w:lvl>
   </w:abstractNum>
-  <w:abstractNum w:abstractNumId="9">
+  <w:abstractNum w:abstractNumId="9" w15:restartNumberingAfterBreak="0">
     <w:nsid w:val="64974D8D"/>
     <w:multiLevelType w:val="multilevel"/>
     <w:tmpl w:val="E3C0D8D0"/>
@@ -5961,7 +3817,7 @@
       </w:rPr>
     </w:lvl>
   </w:abstractNum>
-  <w:abstractNum w:abstractNumId="10">
+  <w:abstractNum w:abstractNumId="10" w15:restartNumberingAfterBreak="0">
     <w:nsid w:val="6A800806"/>
     <w:multiLevelType w:val="multilevel"/>
     <w:tmpl w:val="E88AA790"/>
@@ -6110,7 +3966,7 @@
       </w:rPr>
     </w:lvl>
   </w:abstractNum>
-  <w:abstractNum w:abstractNumId="11">
+  <w:abstractNum w:abstractNumId="11" w15:restartNumberingAfterBreak="0">
     <w:nsid w:val="77B405AB"/>
     <w:multiLevelType w:val="multilevel"/>
     <w:tmpl w:val="686A00CE"/>
@@ -6259,7 +4115,7 @@
       </w:rPr>
     </w:lvl>
   </w:abstractNum>
-  <w:abstractNum w:abstractNumId="12">
+  <w:abstractNum w:abstractNumId="12" w15:restartNumberingAfterBreak="0">
     <w:nsid w:val="77B77C32"/>
     <w:multiLevelType w:val="multilevel"/>
     <w:tmpl w:val="C0889F86"/>
@@ -6451,7 +4307,7 @@
 </file>
 
 <file path=word/styles.xml><?xml version="1.0" encoding="utf-8"?>
-<w:styles xmlns:r="http://schemas.openxmlformats.org/officeDocument/2006/relationships" xmlns:w="http://schemas.openxmlformats.org/wordprocessingml/2006/main">
+<w:styles xmlns:mc="http://schemas.openxmlformats.org/markup-compatibility/2006" xmlns:r="http://schemas.openxmlformats.org/officeDocument/2006/relationships" xmlns:w="http://schemas.openxmlformats.org/wordprocessingml/2006/main" xmlns:w14="http://schemas.microsoft.com/office/word/2010/wordml" xmlns:w15="http://schemas.microsoft.com/office/word/2012/wordml" mc:Ignorable="w14 w15">
   <w:docDefaults>
     <w:rPrDefault>
       <w:rPr>
@@ -6467,144 +4323,378 @@
       </w:pPr>
     </w:pPrDefault>
   </w:docDefaults>
-  <w:latentStyles w:defLockedState="0" w:defUIPriority="99" w:defSemiHidden="1" w:defUnhideWhenUsed="1" w:defQFormat="0" w:count="267">
-    <w:lsdException w:name="Normal" w:semiHidden="0" w:uiPriority="0" w:unhideWhenUsed="0" w:qFormat="1"/>
-    <w:lsdException w:name="heading 1" w:semiHidden="0" w:uiPriority="9" w:unhideWhenUsed="0" w:qFormat="1"/>
-    <w:lsdException w:name="heading 2" w:uiPriority="9" w:qFormat="1"/>
-    <w:lsdException w:name="heading 3" w:uiPriority="9" w:qFormat="1"/>
-    <w:lsdException w:name="heading 4" w:uiPriority="9" w:qFormat="1"/>
-    <w:lsdException w:name="heading 5" w:uiPriority="9" w:qFormat="1"/>
-    <w:lsdException w:name="heading 6" w:uiPriority="9" w:qFormat="1"/>
-    <w:lsdException w:name="heading 7" w:uiPriority="9" w:qFormat="1"/>
-    <w:lsdException w:name="heading 8" w:uiPriority="9" w:qFormat="1"/>
-    <w:lsdException w:name="heading 9" w:uiPriority="9" w:qFormat="1"/>
-    <w:lsdException w:name="toc 1" w:uiPriority="39"/>
-    <w:lsdException w:name="toc 2" w:uiPriority="39"/>
-    <w:lsdException w:name="toc 3" w:uiPriority="39"/>
-    <w:lsdException w:name="toc 4" w:uiPriority="39"/>
-    <w:lsdException w:name="toc 5" w:uiPriority="39"/>
-    <w:lsdException w:name="toc 6" w:uiPriority="39"/>
-    <w:lsdException w:name="toc 7" w:uiPriority="39"/>
-    <w:lsdException w:name="toc 8" w:uiPriority="39"/>
-    <w:lsdException w:name="toc 9" w:uiPriority="39"/>
-    <w:lsdException w:name="caption" w:uiPriority="35" w:qFormat="1"/>
-    <w:lsdException w:name="Title" w:semiHidden="0" w:uiPriority="10" w:unhideWhenUsed="0" w:qFormat="1"/>
-    <w:lsdException w:name="Default Paragraph Font" w:uiPriority="1"/>
-    <w:lsdException w:name="Subtitle" w:semiHidden="0" w:uiPriority="11" w:unhideWhenUsed="0" w:qFormat="1"/>
-    <w:lsdException w:name="Strong" w:semiHidden="0" w:uiPriority="22" w:unhideWhenUsed="0" w:qFormat="1"/>
-    <w:lsdException w:name="Emphasis" w:semiHidden="0" w:uiPriority="20" w:unhideWhenUsed="0" w:qFormat="1"/>
-    <w:lsdException w:name="Table Grid" w:semiHidden="0" w:uiPriority="39" w:unhideWhenUsed="0"/>
-    <w:lsdException w:name="Placeholder Text" w:unhideWhenUsed="0"/>
-    <w:lsdException w:name="No Spacing" w:semiHidden="0" w:uiPriority="1" w:unhideWhenUsed="0" w:qFormat="1"/>
-    <w:lsdException w:name="Light Shading" w:semiHidden="0" w:uiPriority="60" w:unhideWhenUsed="0"/>
-    <w:lsdException w:name="Light List" w:semiHidden="0" w:uiPriority="61" w:unhideWhenUsed="0"/>
-    <w:lsdException w:name="Light Grid" w:semiHidden="0" w:uiPriority="62" w:unhideWhenUsed="0"/>
-    <w:lsdException w:name="Medium Shading 1" w:semiHidden="0" w:uiPriority="63" w:unhideWhenUsed="0"/>
-    <w:lsdException w:name="Medium Shading 2" w:semiHidden="0" w:uiPriority="64" w:unhideWhenUsed="0"/>
-    <w:lsdException w:name="Medium List 1" w:semiHidden="0" w:uiPriority="65" w:unhideWhenUsed="0"/>
-    <w:lsdException w:name="Medium List 2" w:semiHidden="0" w:uiPriority="66" w:unhideWhenUsed="0"/>
-    <w:lsdException w:name="Medium Grid 1" w:semiHidden="0" w:uiPriority="67" w:unhideWhenUsed="0"/>
-    <w:lsdException w:name="Medium Grid 2" w:semiHidden="0" w:uiPriority="68" w:unhideWhenUsed="0"/>
-    <w:lsdException w:name="Medium Grid 3" w:semiHidden="0" w:uiPriority="69" w:unhideWhenUsed="0"/>
-    <w:lsdException w:name="Dark List" w:semiHidden="0" w:uiPriority="70" w:unhideWhenUsed="0"/>
-    <w:lsdException w:name="Colorful Shading" w:semiHidden="0" w:uiPriority="71" w:unhideWhenUsed="0"/>
-    <w:lsdException w:name="Colorful List" w:semiHidden="0" w:uiPriority="72" w:unhideWhenUsed="0"/>
-    <w:lsdException w:name="Colorful Grid" w:semiHidden="0" w:uiPriority="73" w:unhideWhenUsed="0"/>
-    <w:lsdException w:name="Light Shading Accent 1" w:semiHidden="0" w:uiPriority="60" w:unhideWhenUsed="0"/>
-    <w:lsdException w:name="Light List Accent 1" w:semiHidden="0" w:uiPriority="61" w:unhideWhenUsed="0"/>
-    <w:lsdException w:name="Light Grid Accent 1" w:semiHidden="0" w:uiPriority="62" w:unhideWhenUsed="0"/>
-    <w:lsdException w:name="Medium Shading 1 Accent 1" w:semiHidden="0" w:uiPriority="63" w:unhideWhenUsed="0"/>
-    <w:lsdException w:name="Medium Shading 2 Accent 1" w:semiHidden="0" w:uiPriority="64" w:unhideWhenUsed="0"/>
-    <w:lsdException w:name="Medium List 1 Accent 1" w:semiHidden="0" w:uiPriority="65" w:unhideWhenUsed="0"/>
-    <w:lsdException w:name="Revision" w:unhideWhenUsed="0"/>
-    <w:lsdException w:name="List Paragraph" w:semiHidden="0" w:uiPriority="34" w:unhideWhenUsed="0" w:qFormat="1"/>
-    <w:lsdException w:name="Quote" w:semiHidden="0" w:uiPriority="29" w:unhideWhenUsed="0" w:qFormat="1"/>
-    <w:lsdException w:name="Intense Quote" w:semiHidden="0" w:uiPriority="30" w:unhideWhenUsed="0" w:qFormat="1"/>
-    <w:lsdException w:name="Medium List 2 Accent 1" w:semiHidden="0" w:uiPriority="66" w:unhideWhenUsed="0"/>
-    <w:lsdException w:name="Medium Grid 1 Accent 1" w:semiHidden="0" w:uiPriority="67" w:unhideWhenUsed="0"/>
-    <w:lsdException w:name="Medium Grid 2 Accent 1" w:semiHidden="0" w:uiPriority="68" w:unhideWhenUsed="0"/>
-    <w:lsdException w:name="Medium Grid 3 Accent 1" w:semiHidden="0" w:uiPriority="69" w:unhideWhenUsed="0"/>
-    <w:lsdException w:name="Dark List Accent 1" w:semiHidden="0" w:uiPriority="70" w:unhideWhenUsed="0"/>
-    <w:lsdException w:name="Colorful Shading Accent 1" w:semiHidden="0" w:uiPriority="71" w:unhideWhenUsed="0"/>
-    <w:lsdException w:name="Colorful List Accent 1" w:semiHidden="0" w:uiPriority="72" w:unhideWhenUsed="0"/>
-    <w:lsdException w:name="Colorful Grid Accent 1" w:semiHidden="0" w:uiPriority="73" w:unhideWhenUsed="0"/>
-    <w:lsdException w:name="Light Shading Accent 2" w:semiHidden="0" w:uiPriority="60" w:unhideWhenUsed="0"/>
-    <w:lsdException w:name="Light List Accent 2" w:semiHidden="0" w:uiPriority="61" w:unhideWhenUsed="0"/>
-    <w:lsdException w:name="Light Grid Accent 2" w:semiHidden="0" w:uiPriority="62" w:unhideWhenUsed="0"/>
-    <w:lsdException w:name="Medium Shading 1 Accent 2" w:semiHidden="0" w:uiPriority="63" w:unhideWhenUsed="0"/>
-    <w:lsdException w:name="Medium Shading 2 Accent 2" w:semiHidden="0" w:uiPriority="64" w:unhideWhenUsed="0"/>
-    <w:lsdException w:name="Medium List 1 Accent 2" w:semiHidden="0" w:uiPriority="65" w:unhideWhenUsed="0"/>
-    <w:lsdException w:name="Medium List 2 Accent 2" w:semiHidden="0" w:uiPriority="66" w:unhideWhenUsed="0"/>
-    <w:lsdException w:name="Medium Grid 1 Accent 2" w:semiHidden="0" w:uiPriority="67" w:unhideWhenUsed="0"/>
-    <w:lsdException w:name="Medium Grid 2 Accent 2" w:semiHidden="0" w:uiPriority="68" w:unhideWhenUsed="0"/>
-    <w:lsdException w:name="Medium Grid 3 Accent 2" w:semiHidden="0" w:uiPriority="69" w:unhideWhenUsed="0"/>
-    <w:lsdException w:name="Dark List Accent 2" w:semiHidden="0" w:uiPriority="70" w:unhideWhenUsed="0"/>
-    <w:lsdException w:name="Colorful Shading Accent 2" w:semiHidden="0" w:uiPriority="71" w:unhideWhenUsed="0"/>
-    <w:lsdException w:name="Colorful List Accent 2" w:semiHidden="0" w:uiPriority="72" w:unhideWhenUsed="0"/>
-    <w:lsdException w:name="Colorful Grid Accent 2" w:semiHidden="0" w:uiPriority="73" w:unhideWhenUsed="0"/>
-    <w:lsdException w:name="Light Shading Accent 3" w:semiHidden="0" w:uiPriority="60" w:unhideWhenUsed="0"/>
-    <w:lsdException w:name="Light List Accent 3" w:semiHidden="0" w:uiPriority="61" w:unhideWhenUsed="0"/>
-    <w:lsdException w:name="Light Grid Accent 3" w:semiHidden="0" w:uiPriority="62" w:unhideWhenUsed="0"/>
-    <w:lsdException w:name="Medium Shading 1 Accent 3" w:semiHidden="0" w:uiPriority="63" w:unhideWhenUsed="0"/>
-    <w:lsdException w:name="Medium Shading 2 Accent 3" w:semiHidden="0" w:uiPriority="64" w:unhideWhenUsed="0"/>
-    <w:lsdException w:name="Medium List 1 Accent 3" w:semiHidden="0" w:uiPriority="65" w:unhideWhenUsed="0"/>
-    <w:lsdException w:name="Medium List 2 Accent 3" w:semiHidden="0" w:uiPriority="66" w:unhideWhenUsed="0"/>
-    <w:lsdException w:name="Medium Grid 1 Accent 3" w:semiHidden="0" w:uiPriority="67" w:unhideWhenUsed="0"/>
-    <w:lsdException w:name="Medium Grid 2 Accent 3" w:semiHidden="0" w:uiPriority="68" w:unhideWhenUsed="0"/>
-    <w:lsdException w:name="Medium Grid 3 Accent 3" w:semiHidden="0" w:uiPriority="69" w:unhideWhenUsed="0"/>
-    <w:lsdException w:name="Dark List Accent 3" w:semiHidden="0" w:uiPriority="70" w:unhideWhenUsed="0"/>
-    <w:lsdException w:name="Colorful Shading Accent 3" w:semiHidden="0" w:uiPriority="71" w:unhideWhenUsed="0"/>
-    <w:lsdException w:name="Colorful List Accent 3" w:semiHidden="0" w:uiPriority="72" w:unhideWhenUsed="0"/>
-    <w:lsdException w:name="Colorful Grid Accent 3" w:semiHidden="0" w:uiPriority="73" w:unhideWhenUsed="0"/>
-    <w:lsdException w:name="Light Shading Accent 4" w:semiHidden="0" w:uiPriority="60" w:unhideWhenUsed="0"/>
-    <w:lsdException w:name="Light List Accent 4" w:semiHidden="0" w:uiPriority="61" w:unhideWhenUsed="0"/>
-    <w:lsdException w:name="Light Grid Accent 4" w:semiHidden="0" w:uiPriority="62" w:unhideWhenUsed="0"/>
-    <w:lsdException w:name="Medium Shading 1 Accent 4" w:semiHidden="0" w:uiPriority="63" w:unhideWhenUsed="0"/>
-    <w:lsdException w:name="Medium Shading 2 Accent 4" w:semiHidden="0" w:uiPriority="64" w:unhideWhenUsed="0"/>
-    <w:lsdException w:name="Medium List 1 Accent 4" w:semiHidden="0" w:uiPriority="65" w:unhideWhenUsed="0"/>
-    <w:lsdException w:name="Medium List 2 Accent 4" w:semiHidden="0" w:uiPriority="66" w:unhideWhenUsed="0"/>
-    <w:lsdException w:name="Medium Grid 1 Accent 4" w:semiHidden="0" w:uiPriority="67" w:unhideWhenUsed="0"/>
-    <w:lsdException w:name="Medium Grid 2 Accent 4" w:semiHidden="0" w:uiPriority="68" w:unhideWhenUsed="0"/>
-    <w:lsdException w:name="Medium Grid 3 Accent 4" w:semiHidden="0" w:uiPriority="69" w:unhideWhenUsed="0"/>
-    <w:lsdException w:name="Dark List Accent 4" w:semiHidden="0" w:uiPriority="70" w:unhideWhenUsed="0"/>
-    <w:lsdException w:name="Colorful Shading Accent 4" w:semiHidden="0" w:uiPriority="71" w:unhideWhenUsed="0"/>
-    <w:lsdException w:name="Colorful List Accent 4" w:semiHidden="0" w:uiPriority="72" w:unhideWhenUsed="0"/>
-    <w:lsdException w:name="Colorful Grid Accent 4" w:semiHidden="0" w:uiPriority="73" w:unhideWhenUsed="0"/>
-    <w:lsdException w:name="Light Shading Accent 5" w:semiHidden="0" w:uiPriority="60" w:unhideWhenUsed="0"/>
-    <w:lsdException w:name="Light List Accent 5" w:semiHidden="0" w:uiPriority="61" w:unhideWhenUsed="0"/>
-    <w:lsdException w:name="Light Grid Accent 5" w:semiHidden="0" w:uiPriority="62" w:unhideWhenUsed="0"/>
-    <w:lsdException w:name="Medium Shading 1 Accent 5" w:semiHidden="0" w:uiPriority="63" w:unhideWhenUsed="0"/>
-    <w:lsdException w:name="Medium Shading 2 Accent 5" w:semiHidden="0" w:uiPriority="64" w:unhideWhenUsed="0"/>
-    <w:lsdException w:name="Medium List 1 Accent 5" w:semiHidden="0" w:uiPriority="65" w:unhideWhenUsed="0"/>
-    <w:lsdException w:name="Medium List 2 Accent 5" w:semiHidden="0" w:uiPriority="66" w:unhideWhenUsed="0"/>
-    <w:lsdException w:name="Medium Grid 1 Accent 5" w:semiHidden="0" w:uiPriority="67" w:unhideWhenUsed="0"/>
-    <w:lsdException w:name="Medium Grid 2 Accent 5" w:semiHidden="0" w:uiPriority="68" w:unhideWhenUsed="0"/>
-    <w:lsdException w:name="Medium Grid 3 Accent 5" w:semiHidden="0" w:uiPriority="69" w:unhideWhenUsed="0"/>
-    <w:lsdException w:name="Dark List Accent 5" w:semiHidden="0" w:uiPriority="70" w:unhideWhenUsed="0"/>
-    <w:lsdException w:name="Colorful Shading Accent 5" w:semiHidden="0" w:uiPriority="71" w:unhideWhenUsed="0"/>
-    <w:lsdException w:name="Colorful List Accent 5" w:semiHidden="0" w:uiPriority="72" w:unhideWhenUsed="0"/>
-    <w:lsdException w:name="Colorful Grid Accent 5" w:semiHidden="0" w:uiPriority="73" w:unhideWhenUsed="0"/>
-    <w:lsdException w:name="Light Shading Accent 6" w:semiHidden="0" w:uiPriority="60" w:unhideWhenUsed="0"/>
-    <w:lsdException w:name="Light List Accent 6" w:semiHidden="0" w:uiPriority="61" w:unhideWhenUsed="0"/>
-    <w:lsdException w:name="Light Grid Accent 6" w:semiHidden="0" w:uiPriority="62" w:unhideWhenUsed="0"/>
-    <w:lsdException w:name="Medium Shading 1 Accent 6" w:semiHidden="0" w:uiPriority="63" w:unhideWhenUsed="0"/>
-    <w:lsdException w:name="Medium Shading 2 Accent 6" w:semiHidden="0" w:uiPriority="64" w:unhideWhenUsed="0"/>
-    <w:lsdException w:name="Medium List 1 Accent 6" w:semiHidden="0" w:uiPriority="65" w:unhideWhenUsed="0"/>
-    <w:lsdException w:name="Medium List 2 Accent 6" w:semiHidden="0" w:uiPriority="66" w:unhideWhenUsed="0"/>
-    <w:lsdException w:name="Medium Grid 1 Accent 6" w:semiHidden="0" w:uiPriority="67" w:unhideWhenUsed="0"/>
-    <w:lsdException w:name="Medium Grid 2 Accent 6" w:semiHidden="0" w:uiPriority="68" w:unhideWhenUsed="0"/>
-    <w:lsdException w:name="Medium Grid 3 Accent 6" w:semiHidden="0" w:uiPriority="69" w:unhideWhenUsed="0"/>
-    <w:lsdException w:name="Dark List Accent 6" w:semiHidden="0" w:uiPriority="70" w:unhideWhenUsed="0"/>
-    <w:lsdException w:name="Colorful Shading Accent 6" w:semiHidden="0" w:uiPriority="71" w:unhideWhenUsed="0"/>
-    <w:lsdException w:name="Colorful List Accent 6" w:semiHidden="0" w:uiPriority="72" w:unhideWhenUsed="0"/>
-    <w:lsdException w:name="Colorful Grid Accent 6" w:semiHidden="0" w:uiPriority="73" w:unhideWhenUsed="0"/>
-    <w:lsdException w:name="Subtle Emphasis" w:semiHidden="0" w:uiPriority="19" w:unhideWhenUsed="0" w:qFormat="1"/>
-    <w:lsdException w:name="Intense Emphasis" w:semiHidden="0" w:uiPriority="21" w:unhideWhenUsed="0" w:qFormat="1"/>
-    <w:lsdException w:name="Subtle Reference" w:semiHidden="0" w:uiPriority="31" w:unhideWhenUsed="0" w:qFormat="1"/>
-    <w:lsdException w:name="Intense Reference" w:semiHidden="0" w:uiPriority="32" w:unhideWhenUsed="0" w:qFormat="1"/>
-    <w:lsdException w:name="Book Title" w:semiHidden="0" w:uiPriority="33" w:unhideWhenUsed="0" w:qFormat="1"/>
-    <w:lsdException w:name="Bibliography" w:uiPriority="37"/>
-    <w:lsdException w:name="TOC Heading" w:uiPriority="39" w:qFormat="1"/>
+  <w:latentStyles w:defLockedState="0" w:defUIPriority="99" w:defSemiHidden="0" w:defUnhideWhenUsed="0" w:defQFormat="0" w:count="371">
+    <w:lsdException w:name="Normal" w:uiPriority="0" w:qFormat="1"/>
+    <w:lsdException w:name="heading 1" w:uiPriority="9" w:qFormat="1"/>
+    <w:lsdException w:name="heading 2" w:semiHidden="1" w:uiPriority="9" w:unhideWhenUsed="1" w:qFormat="1"/>
+    <w:lsdException w:name="heading 3" w:semiHidden="1" w:uiPriority="9" w:unhideWhenUsed="1" w:qFormat="1"/>
+    <w:lsdException w:name="heading 4" w:semiHidden="1" w:uiPriority="9" w:unhideWhenUsed="1" w:qFormat="1"/>
+    <w:lsdException w:name="heading 5" w:semiHidden="1" w:uiPriority="9" w:unhideWhenUsed="1" w:qFormat="1"/>
+    <w:lsdException w:name="heading 6" w:semiHidden="1" w:uiPriority="9" w:unhideWhenUsed="1" w:qFormat="1"/>
+    <w:lsdException w:name="heading 7" w:semiHidden="1" w:uiPriority="9" w:unhideWhenUsed="1" w:qFormat="1"/>
+    <w:lsdException w:name="heading 8" w:semiHidden="1" w:uiPriority="9" w:unhideWhenUsed="1" w:qFormat="1"/>
+    <w:lsdException w:name="heading 9" w:semiHidden="1" w:uiPriority="9" w:unhideWhenUsed="1" w:qFormat="1"/>
+    <w:lsdException w:name="index 1" w:semiHidden="1" w:unhideWhenUsed="1"/>
+    <w:lsdException w:name="index 2" w:semiHidden="1" w:unhideWhenUsed="1"/>
+    <w:lsdException w:name="index 3" w:semiHidden="1" w:unhideWhenUsed="1"/>
+    <w:lsdException w:name="index 4" w:semiHidden="1" w:unhideWhenUsed="1"/>
+    <w:lsdException w:name="index 5" w:semiHidden="1" w:unhideWhenUsed="1"/>
+    <w:lsdException w:name="index 6" w:semiHidden="1" w:unhideWhenUsed="1"/>
+    <w:lsdException w:name="index 7" w:semiHidden="1" w:unhideWhenUsed="1"/>
+    <w:lsdException w:name="index 8" w:semiHidden="1" w:unhideWhenUsed="1"/>
+    <w:lsdException w:name="index 9" w:semiHidden="1" w:unhideWhenUsed="1"/>
+    <w:lsdException w:name="toc 1" w:semiHidden="1" w:uiPriority="39" w:unhideWhenUsed="1"/>
+    <w:lsdException w:name="toc 2" w:semiHidden="1" w:uiPriority="39" w:unhideWhenUsed="1"/>
+    <w:lsdException w:name="toc 3" w:semiHidden="1" w:uiPriority="39" w:unhideWhenUsed="1"/>
+    <w:lsdException w:name="toc 4" w:semiHidden="1" w:uiPriority="39" w:unhideWhenUsed="1"/>
+    <w:lsdException w:name="toc 5" w:semiHidden="1" w:uiPriority="39" w:unhideWhenUsed="1"/>
+    <w:lsdException w:name="toc 6" w:semiHidden="1" w:uiPriority="39" w:unhideWhenUsed="1"/>
+    <w:lsdException w:name="toc 7" w:semiHidden="1" w:uiPriority="39" w:unhideWhenUsed="1"/>
+    <w:lsdException w:name="toc 8" w:semiHidden="1" w:uiPriority="39" w:unhideWhenUsed="1"/>
+    <w:lsdException w:name="toc 9" w:semiHidden="1" w:uiPriority="39" w:unhideWhenUsed="1"/>
+    <w:lsdException w:name="Normal Indent" w:semiHidden="1" w:unhideWhenUsed="1"/>
+    <w:lsdException w:name="footnote text" w:semiHidden="1" w:unhideWhenUsed="1"/>
+    <w:lsdException w:name="annotation text" w:semiHidden="1" w:unhideWhenUsed="1"/>
+    <w:lsdException w:name="header" w:semiHidden="1" w:unhideWhenUsed="1"/>
+    <w:lsdException w:name="footer" w:semiHidden="1" w:unhideWhenUsed="1"/>
+    <w:lsdException w:name="index heading" w:semiHidden="1" w:unhideWhenUsed="1"/>
+    <w:lsdException w:name="caption" w:semiHidden="1" w:uiPriority="35" w:unhideWhenUsed="1" w:qFormat="1"/>
+    <w:lsdException w:name="table of figures" w:semiHidden="1" w:unhideWhenUsed="1"/>
+    <w:lsdException w:name="envelope address" w:semiHidden="1" w:unhideWhenUsed="1"/>
+    <w:lsdException w:name="envelope return" w:semiHidden="1" w:unhideWhenUsed="1"/>
+    <w:lsdException w:name="footnote reference" w:semiHidden="1" w:unhideWhenUsed="1"/>
+    <w:lsdException w:name="annotation reference" w:semiHidden="1" w:unhideWhenUsed="1"/>
+    <w:lsdException w:name="line number" w:semiHidden="1" w:unhideWhenUsed="1"/>
+    <w:lsdException w:name="page number" w:semiHidden="1" w:unhideWhenUsed="1"/>
+    <w:lsdException w:name="endnote reference" w:semiHidden="1" w:unhideWhenUsed="1"/>
+    <w:lsdException w:name="endnote text" w:semiHidden="1" w:unhideWhenUsed="1"/>
+    <w:lsdException w:name="table of authorities" w:semiHidden="1" w:unhideWhenUsed="1"/>
+    <w:lsdException w:name="macro" w:semiHidden="1" w:unhideWhenUsed="1"/>
+    <w:lsdException w:name="toa heading" w:semiHidden="1" w:unhideWhenUsed="1"/>
+    <w:lsdException w:name="List" w:semiHidden="1" w:unhideWhenUsed="1"/>
+    <w:lsdException w:name="List Bullet" w:semiHidden="1" w:unhideWhenUsed="1"/>
+    <w:lsdException w:name="List Number" w:semiHidden="1" w:unhideWhenUsed="1"/>
+    <w:lsdException w:name="List 2" w:semiHidden="1" w:unhideWhenUsed="1"/>
+    <w:lsdException w:name="List 3" w:semiHidden="1" w:unhideWhenUsed="1"/>
+    <w:lsdException w:name="List 4" w:semiHidden="1" w:unhideWhenUsed="1"/>
+    <w:lsdException w:name="List 5" w:semiHidden="1" w:unhideWhenUsed="1"/>
+    <w:lsdException w:name="List Bullet 2" w:semiHidden="1" w:unhideWhenUsed="1"/>
+    <w:lsdException w:name="List Bullet 3" w:semiHidden="1" w:unhideWhenUsed="1"/>
+    <w:lsdException w:name="List Bullet 4" w:semiHidden="1" w:unhideWhenUsed="1"/>
+    <w:lsdException w:name="List Bullet 5" w:semiHidden="1" w:unhideWhenUsed="1"/>
+    <w:lsdException w:name="List Number 2" w:semiHidden="1" w:unhideWhenUsed="1"/>
+    <w:lsdException w:name="List Number 3" w:semiHidden="1" w:unhideWhenUsed="1"/>
+    <w:lsdException w:name="List Number 4" w:semiHidden="1" w:unhideWhenUsed="1"/>
+    <w:lsdException w:name="List Number 5" w:semiHidden="1" w:unhideWhenUsed="1"/>
+    <w:lsdException w:name="Title" w:uiPriority="10" w:qFormat="1"/>
+    <w:lsdException w:name="Closing" w:semiHidden="1" w:unhideWhenUsed="1"/>
+    <w:lsdException w:name="Signature" w:semiHidden="1" w:unhideWhenUsed="1"/>
+    <w:lsdException w:name="Default Paragraph Font" w:semiHidden="1" w:uiPriority="1" w:unhideWhenUsed="1"/>
+    <w:lsdException w:name="Body Text" w:semiHidden="1" w:unhideWhenUsed="1"/>
+    <w:lsdException w:name="Body Text Indent" w:semiHidden="1" w:unhideWhenUsed="1"/>
+    <w:lsdException w:name="List Continue" w:semiHidden="1" w:unhideWhenUsed="1"/>
+    <w:lsdException w:name="List Continue 2" w:semiHidden="1" w:unhideWhenUsed="1"/>
+    <w:lsdException w:name="List Continue 3" w:semiHidden="1" w:unhideWhenUsed="1"/>
+    <w:lsdException w:name="List Continue 4" w:semiHidden="1" w:unhideWhenUsed="1"/>
+    <w:lsdException w:name="List Continue 5" w:semiHidden="1" w:unhideWhenUsed="1"/>
+    <w:lsdException w:name="Message Header" w:semiHidden="1" w:unhideWhenUsed="1"/>
+    <w:lsdException w:name="Subtitle" w:uiPriority="11" w:qFormat="1"/>
+    <w:lsdException w:name="Salutation" w:semiHidden="1" w:unhideWhenUsed="1"/>
+    <w:lsdException w:name="Date" w:semiHidden="1" w:unhideWhenUsed="1"/>
+    <w:lsdException w:name="Body Text First Indent" w:semiHidden="1" w:unhideWhenUsed="1"/>
+    <w:lsdException w:name="Body Text First Indent 2" w:semiHidden="1" w:unhideWhenUsed="1"/>
+    <w:lsdException w:name="Note Heading" w:semiHidden="1" w:unhideWhenUsed="1"/>
+    <w:lsdException w:name="Body Text 2" w:semiHidden="1" w:unhideWhenUsed="1"/>
+    <w:lsdException w:name="Body Text 3" w:semiHidden="1" w:unhideWhenUsed="1"/>
+    <w:lsdException w:name="Body Text Indent 2" w:semiHidden="1" w:unhideWhenUsed="1"/>
+    <w:lsdException w:name="Body Text Indent 3" w:semiHidden="1" w:unhideWhenUsed="1"/>
+    <w:lsdException w:name="Block Text" w:semiHidden="1" w:unhideWhenUsed="1"/>
+    <w:lsdException w:name="Hyperlink" w:semiHidden="1" w:unhideWhenUsed="1"/>
+    <w:lsdException w:name="FollowedHyperlink" w:semiHidden="1" w:unhideWhenUsed="1"/>
+    <w:lsdException w:name="Strong" w:uiPriority="22" w:qFormat="1"/>
+    <w:lsdException w:name="Emphasis" w:uiPriority="20" w:qFormat="1"/>
+    <w:lsdException w:name="Document Map" w:semiHidden="1" w:unhideWhenUsed="1"/>
+    <w:lsdException w:name="Plain Text" w:semiHidden="1" w:unhideWhenUsed="1"/>
+    <w:lsdException w:name="E-mail Signature" w:semiHidden="1" w:unhideWhenUsed="1"/>
+    <w:lsdException w:name="HTML Top of Form" w:semiHidden="1" w:unhideWhenUsed="1"/>
+    <w:lsdException w:name="HTML Bottom of Form" w:semiHidden="1" w:unhideWhenUsed="1"/>
+    <w:lsdException w:name="Normal (Web)" w:semiHidden="1" w:unhideWhenUsed="1"/>
+    <w:lsdException w:name="HTML Acronym" w:semiHidden="1" w:unhideWhenUsed="1"/>
+    <w:lsdException w:name="HTML Address" w:semiHidden="1" w:unhideWhenUsed="1"/>
+    <w:lsdException w:name="HTML Cite" w:semiHidden="1" w:unhideWhenUsed="1"/>
+    <w:lsdException w:name="HTML Code" w:semiHidden="1" w:unhideWhenUsed="1"/>
+    <w:lsdException w:name="HTML Definition" w:semiHidden="1" w:unhideWhenUsed="1"/>
+    <w:lsdException w:name="HTML Keyboard" w:semiHidden="1" w:unhideWhenUsed="1"/>
+    <w:lsdException w:name="HTML Preformatted" w:semiHidden="1" w:unhideWhenUsed="1"/>
+    <w:lsdException w:name="HTML Sample" w:semiHidden="1" w:unhideWhenUsed="1"/>
+    <w:lsdException w:name="HTML Typewriter" w:semiHidden="1" w:unhideWhenUsed="1"/>
+    <w:lsdException w:name="HTML Variable" w:semiHidden="1" w:unhideWhenUsed="1"/>
+    <w:lsdException w:name="Normal Table" w:semiHidden="1" w:unhideWhenUsed="1"/>
+    <w:lsdException w:name="annotation subject" w:semiHidden="1" w:unhideWhenUsed="1"/>
+    <w:lsdException w:name="No List" w:semiHidden="1" w:unhideWhenUsed="1"/>
+    <w:lsdException w:name="Outline List 1" w:semiHidden="1" w:unhideWhenUsed="1"/>
+    <w:lsdException w:name="Outline List 2" w:semiHidden="1" w:unhideWhenUsed="1"/>
+    <w:lsdException w:name="Outline List 3" w:semiHidden="1" w:unhideWhenUsed="1"/>
+    <w:lsdException w:name="Table Simple 1" w:semiHidden="1" w:unhideWhenUsed="1"/>
+    <w:lsdException w:name="Table Simple 2" w:semiHidden="1" w:unhideWhenUsed="1"/>
+    <w:lsdException w:name="Table Simple 3" w:semiHidden="1" w:unhideWhenUsed="1"/>
+    <w:lsdException w:name="Table Classic 1" w:semiHidden="1" w:unhideWhenUsed="1"/>
+    <w:lsdException w:name="Table Classic 2" w:semiHidden="1" w:unhideWhenUsed="1"/>
+    <w:lsdException w:name="Table Classic 3" w:semiHidden="1" w:unhideWhenUsed="1"/>
+    <w:lsdException w:name="Table Classic 4" w:semiHidden="1" w:unhideWhenUsed="1"/>
+    <w:lsdException w:name="Table Colorful 1" w:semiHidden="1" w:unhideWhenUsed="1"/>
+    <w:lsdException w:name="Table Colorful 2" w:semiHidden="1" w:unhideWhenUsed="1"/>
+    <w:lsdException w:name="Table Colorful 3" w:semiHidden="1" w:unhideWhenUsed="1"/>
+    <w:lsdException w:name="Table Columns 1" w:semiHidden="1" w:unhideWhenUsed="1"/>
+    <w:lsdException w:name="Table Columns 2" w:semiHidden="1" w:unhideWhenUsed="1"/>
+    <w:lsdException w:name="Table Columns 3" w:semiHidden="1" w:unhideWhenUsed="1"/>
+    <w:lsdException w:name="Table Columns 4" w:semiHidden="1" w:unhideWhenUsed="1"/>
+    <w:lsdException w:name="Table Columns 5" w:semiHidden="1" w:unhideWhenUsed="1"/>
+    <w:lsdException w:name="Table Grid 1" w:semiHidden="1" w:unhideWhenUsed="1"/>
+    <w:lsdException w:name="Table Grid 2" w:semiHidden="1" w:unhideWhenUsed="1"/>
+    <w:lsdException w:name="Table Grid 3" w:semiHidden="1" w:unhideWhenUsed="1"/>
+    <w:lsdException w:name="Table Grid 4" w:semiHidden="1" w:unhideWhenUsed="1"/>
+    <w:lsdException w:name="Table Grid 5" w:semiHidden="1" w:unhideWhenUsed="1"/>
+    <w:lsdException w:name="Table Grid 6" w:semiHidden="1" w:unhideWhenUsed="1"/>
+    <w:lsdException w:name="Table Grid 7" w:semiHidden="1" w:unhideWhenUsed="1"/>
+    <w:lsdException w:name="Table Grid 8" w:semiHidden="1" w:unhideWhenUsed="1"/>
+    <w:lsdException w:name="Table List 1" w:semiHidden="1" w:unhideWhenUsed="1"/>
+    <w:lsdException w:name="Table List 2" w:semiHidden="1" w:unhideWhenUsed="1"/>
+    <w:lsdException w:name="Table List 3" w:semiHidden="1" w:unhideWhenUsed="1"/>
+    <w:lsdException w:name="Table List 4" w:semiHidden="1" w:unhideWhenUsed="1"/>
+    <w:lsdException w:name="Table List 5" w:semiHidden="1" w:unhideWhenUsed="1"/>
+    <w:lsdException w:name="Table List 6" w:semiHidden="1" w:unhideWhenUsed="1"/>
+    <w:lsdException w:name="Table List 7" w:semiHidden="1" w:unhideWhenUsed="1"/>
+    <w:lsdException w:name="Table List 8" w:semiHidden="1" w:unhideWhenUsed="1"/>
+    <w:lsdException w:name="Table 3D effects 1" w:semiHidden="1" w:unhideWhenUsed="1"/>
+    <w:lsdException w:name="Table 3D effects 2" w:semiHidden="1" w:unhideWhenUsed="1"/>
+    <w:lsdException w:name="Table 3D effects 3" w:semiHidden="1" w:unhideWhenUsed="1"/>
+    <w:lsdException w:name="Table Contemporary" w:semiHidden="1" w:unhideWhenUsed="1"/>
+    <w:lsdException w:name="Table Elegant" w:semiHidden="1" w:unhideWhenUsed="1"/>
+    <w:lsdException w:name="Table Professional" w:semiHidden="1" w:unhideWhenUsed="1"/>
+    <w:lsdException w:name="Table Subtle 1" w:semiHidden="1" w:unhideWhenUsed="1"/>
+    <w:lsdException w:name="Table Subtle 2" w:semiHidden="1" w:unhideWhenUsed="1"/>
+    <w:lsdException w:name="Table Web 1" w:semiHidden="1" w:unhideWhenUsed="1"/>
+    <w:lsdException w:name="Table Web 2" w:semiHidden="1" w:unhideWhenUsed="1"/>
+    <w:lsdException w:name="Table Web 3" w:semiHidden="1" w:unhideWhenUsed="1"/>
+    <w:lsdException w:name="Balloon Text" w:semiHidden="1" w:unhideWhenUsed="1"/>
+    <w:lsdException w:name="Table Grid" w:uiPriority="39"/>
+    <w:lsdException w:name="Table Theme" w:semiHidden="1" w:unhideWhenUsed="1"/>
+    <w:lsdException w:name="Placeholder Text" w:semiHidden="1"/>
+    <w:lsdException w:name="No Spacing" w:uiPriority="1" w:qFormat="1"/>
+    <w:lsdException w:name="Light Shading" w:uiPriority="60"/>
+    <w:lsdException w:name="Light List" w:uiPriority="61"/>
+    <w:lsdException w:name="Light Grid" w:uiPriority="62"/>
+    <w:lsdException w:name="Medium Shading 1" w:uiPriority="63"/>
+    <w:lsdException w:name="Medium Shading 2" w:uiPriority="64"/>
+    <w:lsdException w:name="Medium List 1" w:uiPriority="65"/>
+    <w:lsdException w:name="Medium List 2" w:uiPriority="66"/>
+    <w:lsdException w:name="Medium Grid 1" w:uiPriority="67"/>
+    <w:lsdException w:name="Medium Grid 2" w:uiPriority="68"/>
+    <w:lsdException w:name="Medium Grid 3" w:uiPriority="69"/>
+    <w:lsdException w:name="Dark List" w:uiPriority="70"/>
+    <w:lsdException w:name="Colorful Shading" w:uiPriority="71"/>
+    <w:lsdException w:name="Colorful List" w:uiPriority="72"/>
+    <w:lsdException w:name="Colorful Grid" w:uiPriority="73"/>
+    <w:lsdException w:name="Light Shading Accent 1" w:uiPriority="60"/>
+    <w:lsdException w:name="Light List Accent 1" w:uiPriority="61"/>
+    <w:lsdException w:name="Light Grid Accent 1" w:uiPriority="62"/>
+    <w:lsdException w:name="Medium Shading 1 Accent 1" w:uiPriority="63"/>
+    <w:lsdException w:name="Medium Shading 2 Accent 1" w:uiPriority="64"/>
+    <w:lsdException w:name="Medium List 1 Accent 1" w:uiPriority="65"/>
+    <w:lsdException w:name="Revision" w:semiHidden="1"/>
+    <w:lsdException w:name="List Paragraph" w:uiPriority="34" w:qFormat="1"/>
+    <w:lsdException w:name="Quote" w:uiPriority="29" w:qFormat="1"/>
+    <w:lsdException w:name="Intense Quote" w:uiPriority="30" w:qFormat="1"/>
+    <w:lsdException w:name="Medium List 2 Accent 1" w:uiPriority="66"/>
+    <w:lsdException w:name="Medium Grid 1 Accent 1" w:uiPriority="67"/>
+    <w:lsdException w:name="Medium Grid 2 Accent 1" w:uiPriority="68"/>
+    <w:lsdException w:name="Medium Grid 3 Accent 1" w:uiPriority="69"/>
+    <w:lsdException w:name="Dark List Accent 1" w:uiPriority="70"/>
+    <w:lsdException w:name="Colorful Shading Accent 1" w:uiPriority="71"/>
+    <w:lsdException w:name="Colorful List Accent 1" w:uiPriority="72"/>
+    <w:lsdException w:name="Colorful Grid Accent 1" w:uiPriority="73"/>
+    <w:lsdException w:name="Light Shading Accent 2" w:uiPriority="60"/>
+    <w:lsdException w:name="Light List Accent 2" w:uiPriority="61"/>
+    <w:lsdException w:name="Light Grid Accent 2" w:uiPriority="62"/>
+    <w:lsdException w:name="Medium Shading 1 Accent 2" w:uiPriority="63"/>
+    <w:lsdException w:name="Medium Shading 2 Accent 2" w:uiPriority="64"/>
+    <w:lsdException w:name="Medium List 1 Accent 2" w:uiPriority="65"/>
+    <w:lsdException w:name="Medium List 2 Accent 2" w:uiPriority="66"/>
+    <w:lsdException w:name="Medium Grid 1 Accent 2" w:uiPriority="67"/>
+    <w:lsdException w:name="Medium Grid 2 Accent 2" w:uiPriority="68"/>
+    <w:lsdException w:name="Medium Grid 3 Accent 2" w:uiPriority="69"/>
+    <w:lsdException w:name="Dark List Accent 2" w:uiPriority="70"/>
+    <w:lsdException w:name="Colorful Shading Accent 2" w:uiPriority="71"/>
+    <w:lsdException w:name="Colorful List Accent 2" w:uiPriority="72"/>
+    <w:lsdException w:name="Colorful Grid Accent 2" w:uiPriority="73"/>
+    <w:lsdException w:name="Light Shading Accent 3" w:uiPriority="60"/>
+    <w:lsdException w:name="Light List Accent 3" w:uiPriority="61"/>
+    <w:lsdException w:name="Light Grid Accent 3" w:uiPriority="62"/>
+    <w:lsdException w:name="Medium Shading 1 Accent 3" w:uiPriority="63"/>
+    <w:lsdException w:name="Medium Shading 2 Accent 3" w:uiPriority="64"/>
+    <w:lsdException w:name="Medium List 1 Accent 3" w:uiPriority="65"/>
+    <w:lsdException w:name="Medium List 2 Accent 3" w:uiPriority="66"/>
+    <w:lsdException w:name="Medium Grid 1 Accent 3" w:uiPriority="67"/>
+    <w:lsdException w:name="Medium Grid 2 Accent 3" w:uiPriority="68"/>
+    <w:lsdException w:name="Medium Grid 3 Accent 3" w:uiPriority="69"/>
+    <w:lsdException w:name="Dark List Accent 3" w:uiPriority="70"/>
+    <w:lsdException w:name="Colorful Shading Accent 3" w:uiPriority="71"/>
+    <w:lsdException w:name="Colorful List Accent 3" w:uiPriority="72"/>
+    <w:lsdException w:name="Colorful Grid Accent 3" w:uiPriority="73"/>
+    <w:lsdException w:name="Light Shading Accent 4" w:uiPriority="60"/>
+    <w:lsdException w:name="Light List Accent 4" w:uiPriority="61"/>
+    <w:lsdException w:name="Light Grid Accent 4" w:uiPriority="62"/>
+    <w:lsdException w:name="Medium Shading 1 Accent 4" w:uiPriority="63"/>
+    <w:lsdException w:name="Medium Shading 2 Accent 4" w:uiPriority="64"/>
+    <w:lsdException w:name="Medium List 1 Accent 4" w:uiPriority="65"/>
+    <w:lsdException w:name="Medium List 2 Accent 4" w:uiPriority="66"/>
+    <w:lsdException w:name="Medium Grid 1 Accent 4" w:uiPriority="67"/>
+    <w:lsdException w:name="Medium Grid 2 Accent 4" w:uiPriority="68"/>
+    <w:lsdException w:name="Medium Grid 3 Accent 4" w:uiPriority="69"/>
+    <w:lsdException w:name="Dark List Accent 4" w:uiPriority="70"/>
+    <w:lsdException w:name="Colorful Shading Accent 4" w:uiPriority="71"/>
+    <w:lsdException w:name="Colorful List Accent 4" w:uiPriority="72"/>
+    <w:lsdException w:name="Colorful Grid Accent 4" w:uiPriority="73"/>
+    <w:lsdException w:name="Light Shading Accent 5" w:uiPriority="60"/>
+    <w:lsdException w:name="Light List Accent 5" w:uiPriority="61"/>
+    <w:lsdException w:name="Light Grid Accent 5" w:uiPriority="62"/>
+    <w:lsdException w:name="Medium Shading 1 Accent 5" w:uiPriority="63"/>
+    <w:lsdException w:name="Medium Shading 2 Accent 5" w:uiPriority="64"/>
+    <w:lsdException w:name="Medium List 1 Accent 5" w:uiPriority="65"/>
+    <w:lsdException w:name="Medium List 2 Accent 5" w:uiPriority="66"/>
+    <w:lsdException w:name="Medium Grid 1 Accent 5" w:uiPriority="67"/>
+    <w:lsdException w:name="Medium Grid 2 Accent 5" w:uiPriority="68"/>
+    <w:lsdException w:name="Medium Grid 3 Accent 5" w:uiPriority="69"/>
+    <w:lsdException w:name="Dark List Accent 5" w:uiPriority="70"/>
+    <w:lsdException w:name="Colorful Shading Accent 5" w:uiPriority="71"/>
+    <w:lsdException w:name="Colorful List Accent 5" w:uiPriority="72"/>
+    <w:lsdException w:name="Colorful Grid Accent 5" w:uiPriority="73"/>
+    <w:lsdException w:name="Light Shading Accent 6" w:uiPriority="60"/>
+    <w:lsdException w:name="Light List Accent 6" w:uiPriority="61"/>
+    <w:lsdException w:name="Light Grid Accent 6" w:uiPriority="62"/>
+    <w:lsdException w:name="Medium Shading 1 Accent 6" w:uiPriority="63"/>
+    <w:lsdException w:name="Medium Shading 2 Accent 6" w:uiPriority="64"/>
+    <w:lsdException w:name="Medium List 1 Accent 6" w:uiPriority="65"/>
+    <w:lsdException w:name="Medium List 2 Accent 6" w:uiPriority="66"/>
+    <w:lsdException w:name="Medium Grid 1 Accent 6" w:uiPriority="67"/>
+    <w:lsdException w:name="Medium Grid 2 Accent 6" w:uiPriority="68"/>
+    <w:lsdException w:name="Medium Grid 3 Accent 6" w:uiPriority="69"/>
+    <w:lsdException w:name="Dark List Accent 6" w:uiPriority="70"/>
+    <w:lsdException w:name="Colorful Shading Accent 6" w:uiPriority="71"/>
+    <w:lsdException w:name="Colorful List Accent 6" w:uiPriority="72"/>
+    <w:lsdException w:name="Colorful Grid Accent 6" w:uiPriority="73"/>
+    <w:lsdException w:name="Subtle Emphasis" w:uiPriority="19" w:qFormat="1"/>
+    <w:lsdException w:name="Intense Emphasis" w:uiPriority="21" w:qFormat="1"/>
+    <w:lsdException w:name="Subtle Reference" w:uiPriority="31" w:qFormat="1"/>
+    <w:lsdException w:name="Intense Reference" w:uiPriority="32" w:qFormat="1"/>
+    <w:lsdException w:name="Book Title" w:uiPriority="33" w:qFormat="1"/>
+    <w:lsdException w:name="Bibliography" w:semiHidden="1" w:uiPriority="37" w:unhideWhenUsed="1"/>
+    <w:lsdException w:name="TOC Heading" w:semiHidden="1" w:uiPriority="39" w:unhideWhenUsed="1" w:qFormat="1"/>
+    <w:lsdException w:name="Plain Table 1" w:uiPriority="41"/>
+    <w:lsdException w:name="Plain Table 2" w:uiPriority="42"/>
+    <w:lsdException w:name="Plain Table 3" w:uiPriority="43"/>
+    <w:lsdException w:name="Plain Table 4" w:uiPriority="44"/>
+    <w:lsdException w:name="Plain Table 5" w:uiPriority="45"/>
+    <w:lsdException w:name="Grid Table Light" w:uiPriority="40"/>
+    <w:lsdException w:name="Grid Table 1 Light" w:uiPriority="46"/>
+    <w:lsdException w:name="Grid Table 2" w:uiPriority="47"/>
+    <w:lsdException w:name="Grid Table 3" w:uiPriority="48"/>
+    <w:lsdException w:name="Grid Table 4" w:uiPriority="49"/>
+    <w:lsdException w:name="Grid Table 5 Dark" w:uiPriority="50"/>
+    <w:lsdException w:name="Grid Table 6 Colorful" w:uiPriority="51"/>
+    <w:lsdException w:name="Grid Table 7 Colorful" w:uiPriority="52"/>
+    <w:lsdException w:name="Grid Table 1 Light Accent 1" w:uiPriority="46"/>
+    <w:lsdException w:name="Grid Table 2 Accent 1" w:uiPriority="47"/>
+    <w:lsdException w:name="Grid Table 3 Accent 1" w:uiPriority="48"/>
+    <w:lsdException w:name="Grid Table 4 Accent 1" w:uiPriority="49"/>
+    <w:lsdException w:name="Grid Table 5 Dark Accent 1" w:uiPriority="50"/>
+    <w:lsdException w:name="Grid Table 6 Colorful Accent 1" w:uiPriority="51"/>
+    <w:lsdException w:name="Grid Table 7 Colorful Accent 1" w:uiPriority="52"/>
+    <w:lsdException w:name="Grid Table 1 Light Accent 2" w:uiPriority="46"/>
+    <w:lsdException w:name="Grid Table 2 Accent 2" w:uiPriority="47"/>
+    <w:lsdException w:name="Grid Table 3 Accent 2" w:uiPriority="48"/>
+    <w:lsdException w:name="Grid Table 4 Accent 2" w:uiPriority="49"/>
+    <w:lsdException w:name="Grid Table 5 Dark Accent 2" w:uiPriority="50"/>
+    <w:lsdException w:name="Grid Table 6 Colorful Accent 2" w:uiPriority="51"/>
+    <w:lsdException w:name="Grid Table 7 Colorful Accent 2" w:uiPriority="52"/>
+    <w:lsdException w:name="Grid Table 1 Light Accent 3" w:uiPriority="46"/>
+    <w:lsdException w:name="Grid Table 2 Accent 3" w:uiPriority="47"/>
+    <w:lsdException w:name="Grid Table 3 Accent 3" w:uiPriority="48"/>
+    <w:lsdException w:name="Grid Table 4 Accent 3" w:uiPriority="49"/>
+    <w:lsdException w:name="Grid Table 5 Dark Accent 3" w:uiPriority="50"/>
+    <w:lsdException w:name="Grid Table 6 Colorful Accent 3" w:uiPriority="51"/>
+    <w:lsdException w:name="Grid Table 7 Colorful Accent 3" w:uiPriority="52"/>
+    <w:lsdException w:name="Grid Table 1 Light Accent 4" w:uiPriority="46"/>
+    <w:lsdException w:name="Grid Table 2 Accent 4" w:uiPriority="47"/>
+    <w:lsdException w:name="Grid Table 3 Accent 4" w:uiPriority="48"/>
+    <w:lsdException w:name="Grid Table 4 Accent 4" w:uiPriority="49"/>
+    <w:lsdException w:name="Grid Table 5 Dark Accent 4" w:uiPriority="50"/>
+    <w:lsdException w:name="Grid Table 6 Colorful Accent 4" w:uiPriority="51"/>
+    <w:lsdException w:name="Grid Table 7 Colorful Accent 4" w:uiPriority="52"/>
+    <w:lsdException w:name="Grid Table 1 Light Accent 5" w:uiPriority="46"/>
+    <w:lsdException w:name="Grid Table 2 Accent 5" w:uiPriority="47"/>
+    <w:lsdException w:name="Grid Table 3 Accent 5" w:uiPriority="48"/>
+    <w:lsdException w:name="Grid Table 4 Accent 5" w:uiPriority="49"/>
+    <w:lsdException w:name="Grid Table 5 Dark Accent 5" w:uiPriority="50"/>
+    <w:lsdException w:name="Grid Table 6 Colorful Accent 5" w:uiPriority="51"/>
+    <w:lsdException w:name="Grid Table 7 Colorful Accent 5" w:uiPriority="52"/>
+    <w:lsdException w:name="Grid Table 1 Light Accent 6" w:uiPriority="46"/>
+    <w:lsdException w:name="Grid Table 2 Accent 6" w:uiPriority="47"/>
+    <w:lsdException w:name="Grid Table 3 Accent 6" w:uiPriority="48"/>
+    <w:lsdException w:name="Grid Table 4 Accent 6" w:uiPriority="49"/>
+    <w:lsdException w:name="Grid Table 5 Dark Accent 6" w:uiPriority="50"/>
+    <w:lsdException w:name="Grid Table 6 Colorful Accent 6" w:uiPriority="51"/>
+    <w:lsdException w:name="Grid Table 7 Colorful Accent 6" w:uiPriority="52"/>
+    <w:lsdException w:name="List Table 1 Light" w:uiPriority="46"/>
+    <w:lsdException w:name="List Table 2" w:uiPriority="47"/>
+    <w:lsdException w:name="List Table 3" w:uiPriority="48"/>
+    <w:lsdException w:name="List Table 4" w:uiPriority="49"/>
+    <w:lsdException w:name="List Table 5 Dark" w:uiPriority="50"/>
+    <w:lsdException w:name="List Table 6 Colorful" w:uiPriority="51"/>
+    <w:lsdException w:name="List Table 7 Colorful" w:uiPriority="52"/>
+    <w:lsdException w:name="List Table 1 Light Accent 1" w:uiPriority="46"/>
+    <w:lsdException w:name="List Table 2 Accent 1" w:uiPriority="47"/>
+    <w:lsdException w:name="List Table 3 Accent 1" w:uiPriority="48"/>
+    <w:lsdException w:name="List Table 4 Accent 1" w:uiPriority="49"/>
+    <w:lsdException w:name="List Table 5 Dark Accent 1" w:uiPriority="50"/>
+    <w:lsdException w:name="List Table 6 Colorful Accent 1" w:uiPriority="51"/>
+    <w:lsdException w:name="List Table 7 Colorful Accent 1" w:uiPriority="52"/>
+    <w:lsdException w:name="List Table 1 Light Accent 2" w:uiPriority="46"/>
+    <w:lsdException w:name="List Table 2 Accent 2" w:uiPriority="47"/>
+    <w:lsdException w:name="List Table 3 Accent 2" w:uiPriority="48"/>
+    <w:lsdException w:name="List Table 4 Accent 2" w:uiPriority="49"/>
+    <w:lsdException w:name="List Table 5 Dark Accent 2" w:uiPriority="50"/>
+    <w:lsdException w:name="List Table 6 Colorful Accent 2" w:uiPriority="51"/>
+    <w:lsdException w:name="List Table 7 Colorful Accent 2" w:uiPriority="52"/>
+    <w:lsdException w:name="List Table 1 Light Accent 3" w:uiPriority="46"/>
+    <w:lsdException w:name="List Table 2 Accent 3" w:uiPriority="47"/>
+    <w:lsdException w:name="List Table 3 Accent 3" w:uiPriority="48"/>
+    <w:lsdException w:name="List Table 4 Accent 3" w:uiPriority="49"/>
+    <w:lsdException w:name="List Table 5 Dark Accent 3" w:uiPriority="50"/>
+    <w:lsdException w:name="List Table 6 Colorful Accent 3" w:uiPriority="51"/>
+    <w:lsdException w:name="List Table 7 Colorful Accent 3" w:uiPriority="52"/>
+    <w:lsdException w:name="List Table 1 Light Accent 4" w:uiPriority="46"/>
+    <w:lsdException w:name="List Table 2 Accent 4" w:uiPriority="47"/>
+    <w:lsdException w:name="List Table 3 Accent 4" w:uiPriority="48"/>
+    <w:lsdException w:name="List Table 4 Accent 4" w:uiPriority="49"/>
+    <w:lsdException w:name="List Table 5 Dark Accent 4" w:uiPriority="50"/>
+    <w:lsdException w:name="List Table 6 Colorful Accent 4" w:uiPriority="51"/>
+    <w:lsdException w:name="List Table 7 Colorful Accent 4" w:uiPriority="52"/>
+    <w:lsdException w:name="List Table 1 Light Accent 5" w:uiPriority="46"/>
+    <w:lsdException w:name="List Table 2 Accent 5" w:uiPriority="47"/>
+    <w:lsdException w:name="List Table 3 Accent 5" w:uiPriority="48"/>
+    <w:lsdException w:name="List Table 4 Accent 5" w:uiPriority="49"/>
+    <w:lsdException w:name="List Table 5 Dark Accent 5" w:uiPriority="50"/>
+    <w:lsdException w:name="List Table 6 Colorful Accent 5" w:uiPriority="51"/>
+    <w:lsdException w:name="List Table 7 Colorful Accent 5" w:uiPriority="52"/>
+    <w:lsdException w:name="List Table 1 Light Accent 6" w:uiPriority="46"/>
+    <w:lsdException w:name="List Table 2 Accent 6" w:uiPriority="47"/>
+    <w:lsdException w:name="List Table 3 Accent 6" w:uiPriority="48"/>
+    <w:lsdException w:name="List Table 4 Accent 6" w:uiPriority="49"/>
+    <w:lsdException w:name="List Table 5 Dark Accent 6" w:uiPriority="50"/>
+    <w:lsdException w:name="List Table 6 Colorful Accent 6" w:uiPriority="51"/>
+    <w:lsdException w:name="List Table 7 Colorful Accent 6" w:uiPriority="52"/>
   </w:latentStyles>
   <w:style w:type="paragraph" w:default="1" w:styleId="a">
     <w:name w:val="Normal"/>
@@ -6685,7 +4775,6 @@
     <w:uiPriority w:val="99"/>
     <w:semiHidden/>
     <w:unhideWhenUsed/>
-    <w:qFormat/>
     <w:tblPr>
       <w:tblInd w:w="0" w:type="dxa"/>
       <w:tblCellMar>
@@ -7074,7 +5163,7 @@
   <a:extraClrSchemeLst/>
   <a:extLst>
     <a:ext uri="{05A4C25C-085E-4340-85A3-A5531E510DB2}">
-      <thm15:themeFamily xmlns="" xmlns:thm15="http://schemas.microsoft.com/office/thememl/2012/main" name="Office Theme" id="{62F939B6-93AF-4DB8-9C6B-D6C7DFDC589F}" vid="{4A3C46E8-61CC-4603-A589-7422A47A8E4A}"/>
+      <thm15:themeFamily xmlns:thm15="http://schemas.microsoft.com/office/thememl/2012/main" name="Office Theme" id="{62F939B6-93AF-4DB8-9C6B-D6C7DFDC589F}" vid="{4A3C46E8-61CC-4603-A589-7422A47A8E4A}"/>
     </a:ext>
   </a:extLst>
 </a:theme>

</xml_diff>

<commit_message>
Finished adding articles, htaccess v0.5 edited, deleted sugn-up button for now
</commit_message>
<xml_diff>
--- a/src/todostatji.docx
+++ b/src/todostatji.docx
@@ -15,7 +15,7 @@
         <w:rPr>
           <w:rStyle w:val="a3"/>
         </w:rPr>
-        <w:instrText xml:space="preserve"> HYPERLINK "http://www.vse-nevestam.ru/statji/podbor-platia-po-telu-1.html" </w:instrText>
+        <w:instrText xml:space="preserve"> HYPERLINK "http://www.vse-nevestam.ru/statji/modnye-fasony-platiev.html" </w:instrText>
       </w:r>
       <w:r>
         <w:rPr>
@@ -27,7 +27,7 @@
         <w:rPr>
           <w:rStyle w:val="a3"/>
         </w:rPr>
-        <w:t>http://www.vse-nevestam.ru/statji/podbor-platia-po-telu-1.html</w:t>
+        <w:t>http://www.vse-nevestam.ru/statji/modnye-fasony-platiev.html</w:t>
       </w:r>
       <w:r>
         <w:rPr>
@@ -35,910 +35,6 @@
         </w:rPr>
         <w:fldChar w:fldCharType="end"/>
       </w:r>
-    </w:p>
-    <w:p>
-      <w:pPr>
-        <w:pStyle w:val="1"/>
-        <w:shd w:val="clear" w:color="auto" w:fill="FFFAFA"/>
-        <w:jc w:val="center"/>
-        <w:rPr>
-          <w:color w:val="000000"/>
-          <w:sz w:val="26"/>
-          <w:szCs w:val="26"/>
-        </w:rPr>
-      </w:pPr>
-      <w:r>
-        <w:rPr>
-          <w:color w:val="000000"/>
-          <w:sz w:val="26"/>
-          <w:szCs w:val="26"/>
-        </w:rPr>
-        <w:t>Подбор платья по телосложению (яблоко и груша)</w:t>
-      </w:r>
-    </w:p>
-    <w:p>
-      <w:pPr>
-        <w:shd w:val="clear" w:color="auto" w:fill="FFFAFA"/>
-        <w:jc w:val="both"/>
-        <w:rPr>
-          <w:color w:val="4D3BB5"/>
-          <w:sz w:val="24"/>
-          <w:szCs w:val="24"/>
-        </w:rPr>
-      </w:pPr>
-      <w:r>
-        <w:rPr>
-          <w:color w:val="4D3BB5"/>
-        </w:rPr>
-        <w:t xml:space="preserve">Исследование проведено американской компанией </w:t>
-      </w:r>
-      <w:proofErr w:type="spellStart"/>
-      <w:r>
-        <w:rPr>
-          <w:color w:val="4D3BB5"/>
-        </w:rPr>
-        <w:t>базл</w:t>
-      </w:r>
-      <w:proofErr w:type="spellEnd"/>
-      <w:r>
-        <w:rPr>
-          <w:color w:val="4D3BB5"/>
-        </w:rPr>
-        <w:t>.</w:t>
-      </w:r>
-      <w:r>
-        <w:rPr>
-          <w:color w:val="4D3BB5"/>
-        </w:rPr>
-        <w:br/>
-        <w:t>Тот день, когда невеста является звездой, и она должна чувствовать и выглядеть лучше всех. Все глаза на нее и платье невесты становится важным фактором, определяющим ее внешний вид.</w:t>
-      </w:r>
-      <w:r>
-        <w:rPr>
-          <w:color w:val="4D3BB5"/>
-        </w:rPr>
-        <w:br/>
-        <w:t xml:space="preserve">Мы считаем, что наряд должен отражать то, чем ты </w:t>
-      </w:r>
-      <w:proofErr w:type="spellStart"/>
-      <w:r>
-        <w:rPr>
-          <w:color w:val="4D3BB5"/>
-        </w:rPr>
-        <w:t>являешся</w:t>
-      </w:r>
-      <w:proofErr w:type="spellEnd"/>
-      <w:r>
-        <w:rPr>
-          <w:color w:val="4D3BB5"/>
-        </w:rPr>
-        <w:t>. Поэтому, нужно выбрать одеяние, которое подходит под ваше телосложение. Это - одна из самых важных задач для невесты. В то время когда девушка находится в поиске подвенечного наряда, нужно обязательно учитывать телосложение, чтобы все идеально подходило. Предлагаем Вашему вниманию руководство поиска, которое заставит людей застыть и созерцать вас – красивую и потрясающую невесту.</w:t>
-      </w:r>
-    </w:p>
-    <w:p>
-      <w:pPr>
-        <w:pStyle w:val="2"/>
-        <w:shd w:val="clear" w:color="auto" w:fill="FFFAFA"/>
-        <w:jc w:val="both"/>
-        <w:rPr>
-          <w:color w:val="4D3BB5"/>
-          <w:sz w:val="24"/>
-          <w:szCs w:val="24"/>
-        </w:rPr>
-      </w:pPr>
-      <w:r>
-        <w:rPr>
-          <w:color w:val="4D3BB5"/>
-          <w:sz w:val="24"/>
-          <w:szCs w:val="24"/>
-        </w:rPr>
-        <w:t>Девушка "Яблоко"</w:t>
-      </w:r>
-    </w:p>
-    <w:p>
-      <w:pPr>
-        <w:shd w:val="clear" w:color="auto" w:fill="FFFAFA"/>
-        <w:jc w:val="both"/>
-        <w:rPr>
-          <w:color w:val="4D3BB5"/>
-          <w:sz w:val="24"/>
-          <w:szCs w:val="24"/>
-        </w:rPr>
-      </w:pPr>
-      <w:r>
-        <w:rPr>
-          <w:color w:val="4D3BB5"/>
-        </w:rPr>
-        <w:t>Образ яблоко - с широкими плечами, более чувственная, чем другие. Маленькая талия, полная грудь – все это очень выделяет верхнюю часть тела. Эта форма соотносится с тонкими руками и ногами, которые легко могут быть выделены правильно подобранным товаром.</w:t>
-      </w:r>
-      <w:r>
-        <w:rPr>
-          <w:color w:val="4D3BB5"/>
-        </w:rPr>
-        <w:br/>
-      </w:r>
-      <w:r>
-        <w:rPr>
-          <w:color w:val="4D3BB5"/>
-        </w:rPr>
-        <w:br/>
-      </w:r>
-      <w:r>
-        <w:rPr>
-          <w:noProof/>
-          <w:color w:val="4D3BB5"/>
-          <w:lang w:eastAsia="ru-RU"/>
-        </w:rPr>
-        <w:drawing>
-          <wp:inline distT="0" distB="0" distL="0" distR="0">
-            <wp:extent cx="2571750" cy="4191000"/>
-            <wp:effectExtent l="0" t="0" r="0" b="0"/>
-            <wp:docPr id="55" name="Рисунок 55" descr="Платье для невесты с формой яблока"/>
-            <wp:cNvGraphicFramePr>
-              <a:graphicFrameLocks xmlns:a="http://schemas.openxmlformats.org/drawingml/2006/main" noChangeAspect="1"/>
-            </wp:cNvGraphicFramePr>
-            <a:graphic xmlns:a="http://schemas.openxmlformats.org/drawingml/2006/main">
-              <a:graphicData uri="http://schemas.openxmlformats.org/drawingml/2006/picture">
-                <pic:pic xmlns:pic="http://schemas.openxmlformats.org/drawingml/2006/picture">
-                  <pic:nvPicPr>
-                    <pic:cNvPr id="0" name="Picture 111" descr="Платье для невесты с формой яблока"/>
-                    <pic:cNvPicPr>
-                      <a:picLocks noChangeAspect="1" noChangeArrowheads="1"/>
-                    </pic:cNvPicPr>
-                  </pic:nvPicPr>
-                  <pic:blipFill>
-                    <a:blip r:embed="rId5" cstate="print">
-                      <a:extLst>
-                        <a:ext uri="{28A0092B-C50C-407E-A947-70E740481C1C}">
-                          <a14:useLocalDpi xmlns:a14="http://schemas.microsoft.com/office/drawing/2010/main" val="0"/>
-                        </a:ext>
-                      </a:extLst>
-                    </a:blip>
-                    <a:srcRect/>
-                    <a:stretch>
-                      <a:fillRect/>
-                    </a:stretch>
-                  </pic:blipFill>
-                  <pic:spPr bwMode="auto">
-                    <a:xfrm>
-                      <a:off x="0" y="0"/>
-                      <a:ext cx="2571750" cy="4191000"/>
-                    </a:xfrm>
-                    <a:prstGeom prst="rect">
-                      <a:avLst/>
-                    </a:prstGeom>
-                    <a:noFill/>
-                    <a:ln>
-                      <a:noFill/>
-                    </a:ln>
-                  </pic:spPr>
-                </pic:pic>
-              </a:graphicData>
-            </a:graphic>
-          </wp:inline>
-        </w:drawing>
-      </w:r>
-      <w:r>
-        <w:rPr>
-          <w:color w:val="4D3BB5"/>
-        </w:rPr>
-        <w:br/>
-      </w:r>
-      <w:r>
-        <w:rPr>
-          <w:noProof/>
-          <w:color w:val="4D3BB5"/>
-          <w:lang w:eastAsia="ru-RU"/>
-        </w:rPr>
-        <w:lastRenderedPageBreak/>
-        <w:drawing>
-          <wp:inline distT="0" distB="0" distL="0" distR="0">
-            <wp:extent cx="5238750" cy="4191000"/>
-            <wp:effectExtent l="0" t="0" r="0" b="0"/>
-            <wp:docPr id="54" name="Рисунок 54" descr="Тело яблоко"/>
-            <wp:cNvGraphicFramePr>
-              <a:graphicFrameLocks xmlns:a="http://schemas.openxmlformats.org/drawingml/2006/main" noChangeAspect="1"/>
-            </wp:cNvGraphicFramePr>
-            <a:graphic xmlns:a="http://schemas.openxmlformats.org/drawingml/2006/main">
-              <a:graphicData uri="http://schemas.openxmlformats.org/drawingml/2006/picture">
-                <pic:pic xmlns:pic="http://schemas.openxmlformats.org/drawingml/2006/picture">
-                  <pic:nvPicPr>
-                    <pic:cNvPr id="0" name="Picture 112" descr="Тело яблоко"/>
-                    <pic:cNvPicPr>
-                      <a:picLocks noChangeAspect="1" noChangeArrowheads="1"/>
-                    </pic:cNvPicPr>
-                  </pic:nvPicPr>
-                  <pic:blipFill>
-                    <a:blip r:embed="rId6" cstate="print">
-                      <a:extLst>
-                        <a:ext uri="{28A0092B-C50C-407E-A947-70E740481C1C}">
-                          <a14:useLocalDpi xmlns:a14="http://schemas.microsoft.com/office/drawing/2010/main" val="0"/>
-                        </a:ext>
-                      </a:extLst>
-                    </a:blip>
-                    <a:srcRect/>
-                    <a:stretch>
-                      <a:fillRect/>
-                    </a:stretch>
-                  </pic:blipFill>
-                  <pic:spPr bwMode="auto">
-                    <a:xfrm>
-                      <a:off x="0" y="0"/>
-                      <a:ext cx="5238750" cy="4191000"/>
-                    </a:xfrm>
-                    <a:prstGeom prst="rect">
-                      <a:avLst/>
-                    </a:prstGeom>
-                    <a:noFill/>
-                    <a:ln>
-                      <a:noFill/>
-                    </a:ln>
-                  </pic:spPr>
-                </pic:pic>
-              </a:graphicData>
-            </a:graphic>
-          </wp:inline>
-        </w:drawing>
-      </w:r>
-      <w:r>
-        <w:rPr>
-          <w:color w:val="4D3BB5"/>
-        </w:rPr>
-        <w:br/>
-      </w:r>
-      <w:r>
-        <w:rPr>
-          <w:noProof/>
-          <w:color w:val="4D3BB5"/>
-          <w:lang w:eastAsia="ru-RU"/>
-        </w:rPr>
-        <w:drawing>
-          <wp:inline distT="0" distB="0" distL="0" distR="0">
-            <wp:extent cx="5238750" cy="4191000"/>
-            <wp:effectExtent l="0" t="0" r="0" b="0"/>
-            <wp:docPr id="53" name="Рисунок 53" descr="Платье для тела яблоко"/>
-            <wp:cNvGraphicFramePr>
-              <a:graphicFrameLocks xmlns:a="http://schemas.openxmlformats.org/drawingml/2006/main" noChangeAspect="1"/>
-            </wp:cNvGraphicFramePr>
-            <a:graphic xmlns:a="http://schemas.openxmlformats.org/drawingml/2006/main">
-              <a:graphicData uri="http://schemas.openxmlformats.org/drawingml/2006/picture">
-                <pic:pic xmlns:pic="http://schemas.openxmlformats.org/drawingml/2006/picture">
-                  <pic:nvPicPr>
-                    <pic:cNvPr id="0" name="Picture 113" descr="Платье для тела яблоко"/>
-                    <pic:cNvPicPr>
-                      <a:picLocks noChangeAspect="1" noChangeArrowheads="1"/>
-                    </pic:cNvPicPr>
-                  </pic:nvPicPr>
-                  <pic:blipFill>
-                    <a:blip r:embed="rId7" cstate="print">
-                      <a:extLst>
-                        <a:ext uri="{28A0092B-C50C-407E-A947-70E740481C1C}">
-                          <a14:useLocalDpi xmlns:a14="http://schemas.microsoft.com/office/drawing/2010/main" val="0"/>
-                        </a:ext>
-                      </a:extLst>
-                    </a:blip>
-                    <a:srcRect/>
-                    <a:stretch>
-                      <a:fillRect/>
-                    </a:stretch>
-                  </pic:blipFill>
-                  <pic:spPr bwMode="auto">
-                    <a:xfrm>
-                      <a:off x="0" y="0"/>
-                      <a:ext cx="5238750" cy="4191000"/>
-                    </a:xfrm>
-                    <a:prstGeom prst="rect">
-                      <a:avLst/>
-                    </a:prstGeom>
-                    <a:noFill/>
-                    <a:ln>
-                      <a:noFill/>
-                    </a:ln>
-                  </pic:spPr>
-                </pic:pic>
-              </a:graphicData>
-            </a:graphic>
-          </wp:inline>
-        </w:drawing>
-      </w:r>
-    </w:p>
-    <w:p>
-      <w:pPr>
-        <w:numPr>
-          <w:ilvl w:val="0"/>
-          <w:numId w:val="10"/>
-        </w:numPr>
-        <w:shd w:val="clear" w:color="auto" w:fill="FFFAFA"/>
-        <w:spacing w:before="100" w:beforeAutospacing="1" w:after="100" w:afterAutospacing="1" w:line="240" w:lineRule="auto"/>
-        <w:ind w:left="0"/>
-        <w:jc w:val="both"/>
-        <w:rPr>
-          <w:color w:val="4D3BB5"/>
-        </w:rPr>
-      </w:pPr>
-      <w:r>
-        <w:rPr>
-          <w:color w:val="4D3BB5"/>
-        </w:rPr>
-        <w:t>"да": Если у Вас форма яблока, вы должны выбрать одежды, которые принимают вес туловища и бюст, и подчеркнуть ваши руки. Глубокое декольте помогут привлечь внимание к верхней части, в то время как бедра должна быть эффективно скрыты пышной или прямой юбкой. Кроме того, вы можете выбрать прямое (</w:t>
-      </w:r>
-      <w:hyperlink r:id="rId8" w:history="1">
-        <w:r>
-          <w:rPr>
-            <w:rStyle w:val="a3"/>
-            <w:color w:val="010203"/>
-          </w:rPr>
-          <w:t>кружевное</w:t>
-        </w:r>
-      </w:hyperlink>
-      <w:r>
-        <w:rPr>
-          <w:color w:val="4D3BB5"/>
-        </w:rPr>
-        <w:t>), чтобы подчеркнуть узкую талию.</w:t>
-      </w:r>
-    </w:p>
-    <w:p>
-      <w:pPr>
-        <w:numPr>
-          <w:ilvl w:val="0"/>
-          <w:numId w:val="10"/>
-        </w:numPr>
-        <w:shd w:val="clear" w:color="auto" w:fill="FFFAFA"/>
-        <w:spacing w:before="100" w:beforeAutospacing="1" w:after="100" w:afterAutospacing="1" w:line="240" w:lineRule="auto"/>
-        <w:ind w:left="0"/>
-        <w:jc w:val="both"/>
-        <w:rPr>
-          <w:color w:val="4D3BB5"/>
-        </w:rPr>
-      </w:pPr>
-      <w:r>
-        <w:rPr>
-          <w:color w:val="4D3BB5"/>
-        </w:rPr>
-        <w:lastRenderedPageBreak/>
-        <w:t>"нет": Вам лучше держаться подальше от русалок, которые прилегают к телу, подчеркивая полное туловища. Также избегайте нардов без бретелек и лямок, так как это может чересчур оголить пышную грудь. Избавьтесь от пышных рукавов, накидок и других громоздких аксессуаров.</w:t>
-      </w:r>
-    </w:p>
-    <w:p>
-      <w:pPr>
-        <w:pStyle w:val="2"/>
-        <w:shd w:val="clear" w:color="auto" w:fill="FFFAFA"/>
-        <w:jc w:val="both"/>
-        <w:rPr>
-          <w:color w:val="4D3BB5"/>
-          <w:sz w:val="24"/>
-          <w:szCs w:val="24"/>
-        </w:rPr>
-      </w:pPr>
-      <w:r>
-        <w:rPr>
-          <w:color w:val="4D3BB5"/>
-          <w:sz w:val="24"/>
-          <w:szCs w:val="24"/>
-        </w:rPr>
-        <w:t>Грушевидное тело</w:t>
-      </w:r>
-    </w:p>
-    <w:p>
-      <w:pPr>
-        <w:shd w:val="clear" w:color="auto" w:fill="FFFAFA"/>
-        <w:jc w:val="both"/>
-        <w:rPr>
-          <w:color w:val="4D3BB5"/>
-          <w:sz w:val="24"/>
-          <w:szCs w:val="24"/>
-        </w:rPr>
-      </w:pPr>
-      <w:r>
-        <w:rPr>
-          <w:color w:val="4D3BB5"/>
-        </w:rPr>
-        <w:t>Суть "груши" – маленькая или миниатюрная верхняя часть силуэта, и тяжелый низ. Как груша или треугольник, у вас узкие плечи и бюст, но широкие бедра. Вам необходимо выделить верхнюю часть тела, а также для немного отвлечь внимание от нижней части.</w:t>
-      </w:r>
-      <w:r>
-        <w:rPr>
-          <w:color w:val="4D3BB5"/>
-        </w:rPr>
-        <w:br/>
-      </w:r>
-      <w:r>
-        <w:rPr>
-          <w:color w:val="4D3BB5"/>
-        </w:rPr>
-        <w:br/>
-      </w:r>
-      <w:r>
-        <w:rPr>
-          <w:noProof/>
-          <w:color w:val="4D3BB5"/>
-          <w:lang w:eastAsia="ru-RU"/>
-        </w:rPr>
-        <w:drawing>
-          <wp:inline distT="0" distB="0" distL="0" distR="0">
-            <wp:extent cx="2381250" cy="4191000"/>
-            <wp:effectExtent l="0" t="0" r="0" b="0"/>
-            <wp:docPr id="52" name="Рисунок 52" descr="Платье для девушки с формой груша"/>
-            <wp:cNvGraphicFramePr>
-              <a:graphicFrameLocks xmlns:a="http://schemas.openxmlformats.org/drawingml/2006/main" noChangeAspect="1"/>
-            </wp:cNvGraphicFramePr>
-            <a:graphic xmlns:a="http://schemas.openxmlformats.org/drawingml/2006/main">
-              <a:graphicData uri="http://schemas.openxmlformats.org/drawingml/2006/picture">
-                <pic:pic xmlns:pic="http://schemas.openxmlformats.org/drawingml/2006/picture">
-                  <pic:nvPicPr>
-                    <pic:cNvPr id="0" name="Picture 114" descr="Платье для девушки с формой груша"/>
-                    <pic:cNvPicPr>
-                      <a:picLocks noChangeAspect="1" noChangeArrowheads="1"/>
-                    </pic:cNvPicPr>
-                  </pic:nvPicPr>
-                  <pic:blipFill>
-                    <a:blip r:embed="rId9" cstate="print">
-                      <a:extLst>
-                        <a:ext uri="{28A0092B-C50C-407E-A947-70E740481C1C}">
-                          <a14:useLocalDpi xmlns:a14="http://schemas.microsoft.com/office/drawing/2010/main" val="0"/>
-                        </a:ext>
-                      </a:extLst>
-                    </a:blip>
-                    <a:srcRect/>
-                    <a:stretch>
-                      <a:fillRect/>
-                    </a:stretch>
-                  </pic:blipFill>
-                  <pic:spPr bwMode="auto">
-                    <a:xfrm>
-                      <a:off x="0" y="0"/>
-                      <a:ext cx="2381250" cy="4191000"/>
-                    </a:xfrm>
-                    <a:prstGeom prst="rect">
-                      <a:avLst/>
-                    </a:prstGeom>
-                    <a:noFill/>
-                    <a:ln>
-                      <a:noFill/>
-                    </a:ln>
-                  </pic:spPr>
-                </pic:pic>
-              </a:graphicData>
-            </a:graphic>
-          </wp:inline>
-        </w:drawing>
-      </w:r>
-      <w:r>
-        <w:rPr>
-          <w:color w:val="4D3BB5"/>
-        </w:rPr>
-        <w:br/>
-      </w:r>
-      <w:r>
-        <w:rPr>
-          <w:noProof/>
-          <w:color w:val="4D3BB5"/>
-          <w:lang w:eastAsia="ru-RU"/>
-        </w:rPr>
-        <w:lastRenderedPageBreak/>
-        <w:drawing>
-          <wp:inline distT="0" distB="0" distL="0" distR="0">
-            <wp:extent cx="5238750" cy="4191000"/>
-            <wp:effectExtent l="0" t="0" r="0" b="0"/>
-            <wp:docPr id="51" name="Рисунок 51" descr="Тело груша"/>
-            <wp:cNvGraphicFramePr>
-              <a:graphicFrameLocks xmlns:a="http://schemas.openxmlformats.org/drawingml/2006/main" noChangeAspect="1"/>
-            </wp:cNvGraphicFramePr>
-            <a:graphic xmlns:a="http://schemas.openxmlformats.org/drawingml/2006/main">
-              <a:graphicData uri="http://schemas.openxmlformats.org/drawingml/2006/picture">
-                <pic:pic xmlns:pic="http://schemas.openxmlformats.org/drawingml/2006/picture">
-                  <pic:nvPicPr>
-                    <pic:cNvPr id="0" name="Picture 115" descr="Тело груша"/>
-                    <pic:cNvPicPr>
-                      <a:picLocks noChangeAspect="1" noChangeArrowheads="1"/>
-                    </pic:cNvPicPr>
-                  </pic:nvPicPr>
-                  <pic:blipFill>
-                    <a:blip r:embed="rId10" cstate="print">
-                      <a:extLst>
-                        <a:ext uri="{28A0092B-C50C-407E-A947-70E740481C1C}">
-                          <a14:useLocalDpi xmlns:a14="http://schemas.microsoft.com/office/drawing/2010/main" val="0"/>
-                        </a:ext>
-                      </a:extLst>
-                    </a:blip>
-                    <a:srcRect/>
-                    <a:stretch>
-                      <a:fillRect/>
-                    </a:stretch>
-                  </pic:blipFill>
-                  <pic:spPr bwMode="auto">
-                    <a:xfrm>
-                      <a:off x="0" y="0"/>
-                      <a:ext cx="5238750" cy="4191000"/>
-                    </a:xfrm>
-                    <a:prstGeom prst="rect">
-                      <a:avLst/>
-                    </a:prstGeom>
-                    <a:noFill/>
-                    <a:ln>
-                      <a:noFill/>
-                    </a:ln>
-                  </pic:spPr>
-                </pic:pic>
-              </a:graphicData>
-            </a:graphic>
-          </wp:inline>
-        </w:drawing>
-      </w:r>
-      <w:r>
-        <w:rPr>
-          <w:color w:val="4D3BB5"/>
-        </w:rPr>
-        <w:br/>
-      </w:r>
-      <w:r>
-        <w:rPr>
-          <w:noProof/>
-          <w:color w:val="4D3BB5"/>
-          <w:lang w:eastAsia="ru-RU"/>
-        </w:rPr>
-        <w:drawing>
-          <wp:inline distT="0" distB="0" distL="0" distR="0">
-            <wp:extent cx="5238750" cy="4191000"/>
-            <wp:effectExtent l="0" t="0" r="0" b="0"/>
-            <wp:docPr id="50" name="Рисунок 50" descr="Свадебное платье для груши"/>
-            <wp:cNvGraphicFramePr>
-              <a:graphicFrameLocks xmlns:a="http://schemas.openxmlformats.org/drawingml/2006/main" noChangeAspect="1"/>
-            </wp:cNvGraphicFramePr>
-            <a:graphic xmlns:a="http://schemas.openxmlformats.org/drawingml/2006/main">
-              <a:graphicData uri="http://schemas.openxmlformats.org/drawingml/2006/picture">
-                <pic:pic xmlns:pic="http://schemas.openxmlformats.org/drawingml/2006/picture">
-                  <pic:nvPicPr>
-                    <pic:cNvPr id="0" name="Picture 116" descr="Свадебное платье для груши"/>
-                    <pic:cNvPicPr>
-                      <a:picLocks noChangeAspect="1" noChangeArrowheads="1"/>
-                    </pic:cNvPicPr>
-                  </pic:nvPicPr>
-                  <pic:blipFill>
-                    <a:blip r:embed="rId11" cstate="print">
-                      <a:extLst>
-                        <a:ext uri="{28A0092B-C50C-407E-A947-70E740481C1C}">
-                          <a14:useLocalDpi xmlns:a14="http://schemas.microsoft.com/office/drawing/2010/main" val="0"/>
-                        </a:ext>
-                      </a:extLst>
-                    </a:blip>
-                    <a:srcRect/>
-                    <a:stretch>
-                      <a:fillRect/>
-                    </a:stretch>
-                  </pic:blipFill>
-                  <pic:spPr bwMode="auto">
-                    <a:xfrm>
-                      <a:off x="0" y="0"/>
-                      <a:ext cx="5238750" cy="4191000"/>
-                    </a:xfrm>
-                    <a:prstGeom prst="rect">
-                      <a:avLst/>
-                    </a:prstGeom>
-                    <a:noFill/>
-                    <a:ln>
-                      <a:noFill/>
-                    </a:ln>
-                  </pic:spPr>
-                </pic:pic>
-              </a:graphicData>
-            </a:graphic>
-          </wp:inline>
-        </w:drawing>
-      </w:r>
-    </w:p>
-    <w:p>
-      <w:pPr>
-        <w:numPr>
-          <w:ilvl w:val="0"/>
-          <w:numId w:val="11"/>
-        </w:numPr>
-        <w:shd w:val="clear" w:color="auto" w:fill="FFFAFA"/>
-        <w:spacing w:before="100" w:beforeAutospacing="1" w:after="100" w:afterAutospacing="1" w:line="240" w:lineRule="auto"/>
-        <w:ind w:left="0"/>
-        <w:jc w:val="both"/>
-        <w:rPr>
-          <w:color w:val="4D3BB5"/>
-        </w:rPr>
-      </w:pPr>
-      <w:r>
-        <w:rPr>
-          <w:color w:val="4D3BB5"/>
-        </w:rPr>
-        <w:t>"да": Учитывая, что у "Груши" стройные плечи и небольшого размера бюст, вы можете очень хорошо оголить одно плечо, и одевать одежду без бретелек. Небольшой V образный вырез так же будет очень хорошо смотреться. Вам лучше всего подойдут платья A-линии, принцесса и пышные для вашей свадьбы.</w:t>
-      </w:r>
-    </w:p>
-    <w:p>
-      <w:pPr>
-        <w:numPr>
-          <w:ilvl w:val="0"/>
-          <w:numId w:val="11"/>
-        </w:numPr>
-        <w:shd w:val="clear" w:color="auto" w:fill="FFFAFA"/>
-        <w:spacing w:before="100" w:beforeAutospacing="1" w:after="100" w:afterAutospacing="1" w:line="240" w:lineRule="auto"/>
-        <w:ind w:left="0"/>
-        <w:jc w:val="both"/>
-        <w:rPr>
-          <w:color w:val="4D3BB5"/>
-        </w:rPr>
-      </w:pPr>
-      <w:r>
-        <w:rPr>
-          <w:color w:val="4D3BB5"/>
-        </w:rPr>
-        <w:t>"нет": Русалка и прямые (греческие) наряды скорее всего не для типажа "груша", однако все индивидуально. Держитесь подальше от высокого ворота.</w:t>
-      </w:r>
-    </w:p>
-    <w:p>
-      <w:r>
-        <w:lastRenderedPageBreak/>
-        <w:br w:type="page"/>
-      </w:r>
-    </w:p>
-    <w:p>
-      <w:hyperlink r:id="rId12" w:history="1">
-        <w:r>
-          <w:rPr>
-            <w:rStyle w:val="a3"/>
-          </w:rPr>
-          <w:t>http://www.vse-nevestam.ru/statji/tematicheskaya-svadba.html</w:t>
-        </w:r>
-      </w:hyperlink>
-    </w:p>
-    <w:p>
-      <w:pPr>
-        <w:pStyle w:val="1"/>
-        <w:shd w:val="clear" w:color="auto" w:fill="FFFAFA"/>
-        <w:jc w:val="center"/>
-        <w:rPr>
-          <w:color w:val="000000"/>
-          <w:sz w:val="26"/>
-          <w:szCs w:val="26"/>
-        </w:rPr>
-      </w:pPr>
-      <w:r>
-        <w:rPr>
-          <w:color w:val="000000"/>
-          <w:sz w:val="26"/>
-          <w:szCs w:val="26"/>
-        </w:rPr>
-        <w:t>Тематическая свадьба</w:t>
-      </w:r>
-    </w:p>
-    <w:p>
-      <w:pPr>
-        <w:shd w:val="clear" w:color="auto" w:fill="FFFAFA"/>
-        <w:jc w:val="both"/>
-        <w:rPr>
-          <w:color w:val="000000"/>
-          <w:sz w:val="20"/>
-          <w:szCs w:val="20"/>
-        </w:rPr>
-      </w:pPr>
-      <w:r>
-        <w:rPr>
-          <w:color w:val="4D3BB5"/>
-        </w:rPr>
-        <w:t>Ярко, весело и необычно провести свадебное торжество – это мечта многих молодых людей, решивших объединить два любящих сердца одной судьбой.</w:t>
-      </w:r>
-      <w:r>
-        <w:rPr>
-          <w:color w:val="4D3BB5"/>
-        </w:rPr>
-        <w:br/>
-        <w:t>Молодоженам и самим гостям свадебной церемонии надолго запомниться праздник, если его провести в тематическом стиле. Сегодня существует множество интересных тем для организации такой свадьбы.</w:t>
-      </w:r>
-      <w:r>
-        <w:rPr>
-          <w:color w:val="4D3BB5"/>
-        </w:rPr>
-        <w:br/>
-        <w:t>Так, можно провести свадьбу в греческом, гавайском, гангстерском или другом необычном стиле. Интересно, что при организации тематической свадьбы составляются специальные сценарии, а сами молодожены и приглашенные гости одеваются в тематические костюмы. Многие свадебные салоны предлагают для молодоженов наряды именно в тематическом стиле. Так, можно </w:t>
-      </w:r>
-      <w:hyperlink r:id="rId13" w:history="1">
-        <w:r>
-          <w:rPr>
-            <w:rStyle w:val="a3"/>
-            <w:color w:val="010203"/>
-          </w:rPr>
-          <w:t>купить свадебное платье</w:t>
-        </w:r>
-      </w:hyperlink>
-      <w:r>
-        <w:rPr>
-          <w:color w:val="4D3BB5"/>
-        </w:rPr>
-        <w:t> в греческом стиле или, например, в стиле сказочного героя.</w:t>
-      </w:r>
-      <w:r>
-        <w:rPr>
-          <w:color w:val="4D3BB5"/>
-        </w:rPr>
-        <w:br/>
-        <w:t>Узнать о том, что свадьба будет проводиться в тематическом стиле, можно уже из пригласительной открытки. Молодожены, решившие отметить свой первый семейный праздник оригинальным образом, готовят специальные приглашения, которые соответствуют стилю проведения торжества. При этом в пригласительных открытках или делается намек на то, каким должен быть костюм приглашенного гостя, или указывается открыто, с подробным описанием всех его деталей.</w:t>
-      </w:r>
-      <w:r>
-        <w:rPr>
-          <w:color w:val="4D3BB5"/>
-        </w:rPr>
-        <w:br/>
-        <w:t>Именно при проведении таких свадеб можно увидеть на невестах новейшие свадебные платья, которые отличаются от привычных нарядов новым кроем, стилем исполнения и даже неожиданным цветовым решением.</w:t>
-      </w:r>
-      <w:r>
-        <w:rPr>
-          <w:color w:val="4D3BB5"/>
-        </w:rPr>
-        <w:br/>
-        <w:t>Такие свадьбы отличаются от классического застолья необычным весельем, легкой и располагающей атмосферой. Тематические торжества непременно станут ярким событием в жизни молодых и надолго запомнятся всем приглашенным гостям.</w:t>
-      </w:r>
-    </w:p>
-    <w:p/>
-    <w:p>
-      <w:r>
-        <w:br w:type="page"/>
-      </w:r>
-    </w:p>
-    <w:p>
-      <w:hyperlink r:id="rId14" w:history="1">
-        <w:r>
-          <w:rPr>
-            <w:rStyle w:val="a3"/>
-          </w:rPr>
-          <w:t>http://www.vse-nevestam.ru/statji/torgestvennyi-den.html</w:t>
-        </w:r>
-      </w:hyperlink>
-    </w:p>
-    <w:p>
-      <w:pPr>
-        <w:pStyle w:val="1"/>
-        <w:shd w:val="clear" w:color="auto" w:fill="FFFAFA"/>
-        <w:jc w:val="center"/>
-        <w:rPr>
-          <w:color w:val="000000"/>
-          <w:sz w:val="26"/>
-          <w:szCs w:val="26"/>
-        </w:rPr>
-      </w:pPr>
-      <w:r>
-        <w:rPr>
-          <w:color w:val="000000"/>
-          <w:sz w:val="26"/>
-          <w:szCs w:val="26"/>
-        </w:rPr>
-        <w:t>Ваш торжественный миг.</w:t>
-      </w:r>
-    </w:p>
-    <w:p>
-      <w:pPr>
-        <w:pStyle w:val="a4"/>
-        <w:shd w:val="clear" w:color="auto" w:fill="FFFAFA"/>
-        <w:jc w:val="both"/>
-        <w:rPr>
-          <w:color w:val="4D3BB5"/>
-        </w:rPr>
-      </w:pPr>
-      <w:r>
-        <w:rPr>
-          <w:color w:val="4D3BB5"/>
-        </w:rPr>
-        <w:t>Свадьба – один из самых торжественных дней жизни как мужчины, так и женщины. Этот день по праву может называться днем рождения нового государства, в котором правят двое. Многие из нас хотят видеть это событие особенным и чуточку волшебным. Как же сделать этот праздник незабываемым?</w:t>
-      </w:r>
-      <w:r>
-        <w:rPr>
-          <w:color w:val="4D3BB5"/>
-        </w:rPr>
-        <w:br/>
-      </w:r>
-      <w:r>
-        <w:rPr>
-          <w:color w:val="4D3BB5"/>
-        </w:rPr>
-        <w:br/>
-        <w:t>Каждая девушка в день своей свадьбы хочет выглядеть идеально, ведь все внимание вечера будет приковано именно к молодоженам, именно их взгляды и улыбки будет согревать всех гостей и привносить ту самую крупицу волшебства в происходящее. Каждой из представительниц прекрасной половины человечества хотелось бы в этот момент не только выглядеть, но и чувствовать себя королевой! Каждая достойна этого, даже если имеющийся бюджет не совсем соответствует королевскому.</w:t>
-      </w:r>
-      <w:r>
-        <w:rPr>
-          <w:color w:val="4D3BB5"/>
-        </w:rPr>
-        <w:br/>
-      </w:r>
-      <w:r>
-        <w:rPr>
-          <w:color w:val="4D3BB5"/>
-        </w:rPr>
-        <w:br/>
-      </w:r>
-      <w:hyperlink r:id="rId15" w:history="1">
-        <w:r>
-          <w:rPr>
-            <w:rStyle w:val="a3"/>
-            <w:color w:val="010203"/>
-          </w:rPr>
-          <w:t>Где купить недорогое свадебное платье</w:t>
-        </w:r>
-      </w:hyperlink>
-      <w:r>
-        <w:rPr>
-          <w:color w:val="4D3BB5"/>
-        </w:rPr>
-        <w:t>? Да еще и не какое-нибудь, а мечту! На самом деле, возможностей в наше время предостаточно.</w:t>
-      </w:r>
-      <w:r>
-        <w:rPr>
-          <w:color w:val="4D3BB5"/>
-        </w:rPr>
-        <w:br/>
-        <w:t xml:space="preserve">Можно, например, сшить его на заказ. В этом случае у Вас появляется возможность воплотить в жизнь все желаемые детали, откорректировать конечный результат, если потребуется. Обходятся такие наряды дешево, а на фото, хоть в семейном альбоме, хоть на обложке журнала Вы в нем будете выглядеть уникально. Однако, оплата работы мастера варьируется от человека к человеку, </w:t>
-      </w:r>
-      <w:proofErr w:type="gramStart"/>
-      <w:r>
-        <w:rPr>
-          <w:color w:val="4D3BB5"/>
-        </w:rPr>
-        <w:t>как впрочем</w:t>
-      </w:r>
-      <w:proofErr w:type="gramEnd"/>
-      <w:r>
-        <w:rPr>
-          <w:color w:val="4D3BB5"/>
-        </w:rPr>
-        <w:t xml:space="preserve"> и качество конечного результата.</w:t>
-      </w:r>
-      <w:r>
-        <w:rPr>
-          <w:color w:val="4D3BB5"/>
-        </w:rPr>
-        <w:br/>
-      </w:r>
-      <w:r>
-        <w:rPr>
-          <w:color w:val="4D3BB5"/>
-        </w:rPr>
-        <w:br/>
-        <w:t xml:space="preserve">Еще один способ – это заказать его в интерне. Можно начать искать его непосредственно в интернет-магазинах, здесь разброс цен и фасонов очень широк, даже, например, не так часто встречающиеся в магазинах красивые одежды со шлейфом будут стоить недорого. Даже самая разборчивая девушка сможет удовлетворить свои требования. Здесь найдется все - притягательно короткие, классически пышные, изящные А-силуэта, </w:t>
-      </w:r>
-      <w:proofErr w:type="spellStart"/>
-      <w:r>
-        <w:rPr>
-          <w:color w:val="4D3BB5"/>
-        </w:rPr>
-        <w:t>винтажные</w:t>
-      </w:r>
-      <w:proofErr w:type="spellEnd"/>
-      <w:r>
-        <w:rPr>
-          <w:color w:val="4D3BB5"/>
-        </w:rPr>
-        <w:t xml:space="preserve"> или утонченные русалочьи. Главное будет набраться терпением и свободными от суеты вечерами.</w:t>
-      </w:r>
-      <w:r>
-        <w:rPr>
-          <w:color w:val="4D3BB5"/>
-        </w:rPr>
-        <w:br/>
-      </w:r>
-      <w:r>
-        <w:rPr>
-          <w:color w:val="4D3BB5"/>
-        </w:rPr>
-        <w:br/>
-        <w:t>А как быть, скажете Вы, если я не уверена, что выбранное в интернете мне подойдет? В таком случае, еще один удобный способ воспользоваться интернет-магазином, это заглянуть в него, уже походив по реальным салонам и уже после нескольких примерок, вполне определившись с подходящим именно Вам фасоном. Действительно, практически все фасоны, имеющихся в обычных магазинах Москвы, можно найти в сети, а зачастую и по более демократичной цене. Тогда почему бы не попробовать? Ведь нужно будет найти столько немаловажных мелочей!</w:t>
-      </w:r>
-    </w:p>
-    <w:p>
-      <w:r>
-        <w:br w:type="page"/>
-      </w:r>
-    </w:p>
-    <w:p>
-      <w:hyperlink r:id="rId16" w:history="1">
-        <w:r>
-          <w:rPr>
-            <w:rStyle w:val="a3"/>
-          </w:rPr>
-          <w:t>http://www.vse-nevestam.ru/statji/modnye-fasony-platiev.html</w:t>
-        </w:r>
-      </w:hyperlink>
     </w:p>
     <w:p>
       <w:pPr>
@@ -1019,7 +115,7 @@
                     </pic:cNvPicPr>
                   </pic:nvPicPr>
                   <pic:blipFill>
-                    <a:blip r:embed="rId17" cstate="print">
+                    <a:blip r:embed="rId5" cstate="print">
                       <a:extLst>
                         <a:ext uri="{28A0092B-C50C-407E-A947-70E740481C1C}">
                           <a14:useLocalDpi xmlns:a14="http://schemas.microsoft.com/office/drawing/2010/main" val="0"/>
@@ -1057,7 +153,7 @@
         <w:br/>
         <w:t>Любительницам простых, не перегруженных декором нарядов отлично подойдут </w:t>
       </w:r>
-      <w:hyperlink r:id="rId18" w:history="1">
+      <w:hyperlink r:id="rId6" w:history="1">
         <w:r>
           <w:rPr>
             <w:rStyle w:val="a3"/>
@@ -1143,7 +239,7 @@
                     </pic:cNvPicPr>
                   </pic:nvPicPr>
                   <pic:blipFill>
-                    <a:blip r:embed="rId19" cstate="print">
+                    <a:blip r:embed="rId7" cstate="print">
                       <a:extLst>
                         <a:ext uri="{28A0092B-C50C-407E-A947-70E740481C1C}">
                           <a14:useLocalDpi xmlns:a14="http://schemas.microsoft.com/office/drawing/2010/main" val="0"/>
@@ -1222,7 +318,7 @@
       </w:r>
     </w:p>
     <w:p>
-      <w:hyperlink r:id="rId20" w:history="1">
+      <w:hyperlink r:id="rId8" w:history="1">
         <w:r>
           <w:rPr>
             <w:rStyle w:val="a3"/>
@@ -1280,7 +376,7 @@
         </w:rPr>
         <w:t xml:space="preserve"> но очень скоро нужно готовиться к этому важному событию в вашей жизни. И конечно же самое главное для любой невесты - это </w:t>
       </w:r>
-      <w:hyperlink r:id="rId21" w:history="1">
+      <w:hyperlink r:id="rId9" w:history="1">
         <w:r>
           <w:rPr>
             <w:rStyle w:val="a3"/>
@@ -1561,7 +657,7 @@
         </w:rPr>
         <w:t>Чудесный выбор- атласное подвенечное одеяние на нем безумно красиво смотреться шлейф, который всегда можно взять в руку или подколоть на пуговку к юбке, что придаст дополнительный объем и шик платью. Актуальный выбор – одежда с воланами и сборками на юбке. Еще одно интересное платьице. </w:t>
       </w:r>
-      <w:hyperlink r:id="rId22" w:history="1">
+      <w:hyperlink r:id="rId10" w:history="1">
         <w:r>
           <w:rPr>
             <w:rStyle w:val="a3"/>
@@ -1616,7 +712,7 @@
       </w:r>
     </w:p>
     <w:p>
-      <w:hyperlink r:id="rId23" w:history="1">
+      <w:hyperlink r:id="rId11" w:history="1">
         <w:r>
           <w:rPr>
             <w:rStyle w:val="a3"/>
@@ -1674,7 +770,7 @@
         </w:rPr>
         <w:t xml:space="preserve"> быть похожей на сказочную принцессу и рядом жених в красивом костюме. Как тут обойтись без кружева? Ведь без этого украшения не обходиться практически ни одни наряды длинным рукавом в том или ином объеме им украшен либо корсет, либо низ юбки, а очень часто оно полностью из кружева. И это завораживает, ведь паутинка такая нежная и невесомая. И девушка в таком наряде очень женственна и невинна и в то же время </w:t>
       </w:r>
-      <w:hyperlink r:id="rId24" w:history="1">
+      <w:hyperlink r:id="rId12" w:history="1">
         <w:r>
           <w:rPr>
             <w:rStyle w:val="a3"/>
@@ -1723,7 +819,7 @@
         </w:rPr>
         <w:t>Сегодня так же очень популярен ажур. Ведь оно так великолепно подчеркивает хрупкость и величие. Как правило узорчатые наряды бывают классического покроя с рукавами. Такое как прямое или трапеция. Так же интересно будет смотреться одежда из кружева в стиле русалка, </w:t>
       </w:r>
-      <w:hyperlink r:id="rId25" w:history="1">
+      <w:hyperlink r:id="rId13" w:history="1">
         <w:r>
           <w:rPr>
             <w:rStyle w:val="a3"/>
@@ -1853,7 +949,7 @@
       </w:r>
     </w:p>
     <w:p>
-      <w:hyperlink r:id="rId26" w:history="1">
+      <w:hyperlink r:id="rId14" w:history="1">
         <w:r>
           <w:rPr>
             <w:rStyle w:val="a3"/>
@@ -1984,7 +1080,7 @@
         </w:rPr>
         <w:t>А-силуэт. </w:t>
       </w:r>
-      <w:hyperlink r:id="rId27" w:history="1">
+      <w:hyperlink r:id="rId15" w:history="1">
         <w:r>
           <w:rPr>
             <w:rStyle w:val="a3"/>
@@ -2090,7 +1186,7 @@
         </w:rPr>
         <w:t>Русалка. Ткань, </w:t>
       </w:r>
-      <w:hyperlink r:id="rId28" w:history="1">
+      <w:hyperlink r:id="rId16" w:history="1">
         <w:r>
           <w:rPr>
             <w:rStyle w:val="a3"/>

</xml_diff>